<commit_message>
Observaciones lab 5 Estudiante 1
</commit_message>
<xml_diff>
--- a/Docs/Observaciones-Lab 5.docx
+++ b/Docs/Observaciones-Lab 5.docx
@@ -2668,12 +2668,12 @@
         <w:tblLook w:val="04A0" w:firstRow="1" w:lastRow="0" w:firstColumn="1" w:lastColumn="0" w:noHBand="0" w:noVBand="1"/>
       </w:tblPr>
       <w:tblGrid>
-        <w:gridCol w:w="2493"/>
-        <w:gridCol w:w="1527"/>
-        <w:gridCol w:w="1536"/>
-        <w:gridCol w:w="1404"/>
-        <w:gridCol w:w="1162"/>
-        <w:gridCol w:w="1238"/>
+        <w:gridCol w:w="2290"/>
+        <w:gridCol w:w="1453"/>
+        <w:gridCol w:w="1461"/>
+        <w:gridCol w:w="1378"/>
+        <w:gridCol w:w="1409"/>
+        <w:gridCol w:w="1369"/>
       </w:tblGrid>
       <w:tr>
         <w:trPr>
@@ -3068,30 +3068,46 @@
                 <w:color w:val="000000"/>
               </w:rPr>
             </w:pPr>
-          </w:p>
-        </w:tc>
-        <w:tc>
-          <w:tcPr>
-            <w:tcW w:w="0" w:type="auto"/>
-            <w:tcBorders>
-              <w:top w:val="nil"/>
-              <w:left w:val="nil"/>
-              <w:bottom w:val="nil"/>
-              <w:right w:val="nil"/>
-            </w:tcBorders>
-            <w:shd w:val="clear" w:color="D9D9D9" w:fill="D9D9D9"/>
-            <w:vAlign w:val="center"/>
-          </w:tcPr>
-          <w:p>
-            <w:pPr>
-              <w:spacing w:after="0" w:line="240" w:lineRule="auto"/>
-              <w:jc w:val="center"/>
-              <w:rPr>
-                <w:rFonts w:ascii="Dax-Regular" w:eastAsia="Times New Roman" w:hAnsi="Dax-Regular" w:cs="Calibri"/>
-                <w:noProof w:val="0"/>
-                <w:color w:val="000000"/>
-              </w:rPr>
-            </w:pPr>
+            <w:r>
+              <w:rPr>
+                <w:rFonts w:ascii="Dax-Regular" w:eastAsia="Times New Roman" w:hAnsi="Dax-Regular" w:cs="Calibri"/>
+                <w:noProof w:val="0"/>
+                <w:color w:val="000000"/>
+              </w:rPr>
+              <w:t>1468.75</w:t>
+            </w:r>
+          </w:p>
+        </w:tc>
+        <w:tc>
+          <w:tcPr>
+            <w:tcW w:w="0" w:type="auto"/>
+            <w:tcBorders>
+              <w:top w:val="nil"/>
+              <w:left w:val="nil"/>
+              <w:bottom w:val="nil"/>
+              <w:right w:val="nil"/>
+            </w:tcBorders>
+            <w:shd w:val="clear" w:color="D9D9D9" w:fill="D9D9D9"/>
+            <w:vAlign w:val="center"/>
+          </w:tcPr>
+          <w:p>
+            <w:pPr>
+              <w:spacing w:after="0" w:line="240" w:lineRule="auto"/>
+              <w:jc w:val="center"/>
+              <w:rPr>
+                <w:rFonts w:ascii="Dax-Regular" w:eastAsia="Times New Roman" w:hAnsi="Dax-Regular" w:cs="Calibri"/>
+                <w:noProof w:val="0"/>
+                <w:color w:val="000000"/>
+              </w:rPr>
+            </w:pPr>
+            <w:r>
+              <w:rPr>
+                <w:rFonts w:ascii="Dax-Regular" w:eastAsia="Times New Roman" w:hAnsi="Dax-Regular" w:cs="Calibri"/>
+                <w:noProof w:val="0"/>
+                <w:color w:val="000000"/>
+              </w:rPr>
+              <w:t>218.75</w:t>
+            </w:r>
           </w:p>
         </w:tc>
       </w:tr>
@@ -3247,30 +3263,46 @@
                 <w:color w:val="000000"/>
               </w:rPr>
             </w:pPr>
-          </w:p>
-        </w:tc>
-        <w:tc>
-          <w:tcPr>
-            <w:tcW w:w="0" w:type="auto"/>
-            <w:tcBorders>
-              <w:top w:val="nil"/>
-              <w:left w:val="nil"/>
-              <w:bottom w:val="nil"/>
-              <w:right w:val="nil"/>
-            </w:tcBorders>
-            <w:shd w:val="clear" w:color="auto" w:fill="auto"/>
-            <w:vAlign w:val="center"/>
-          </w:tcPr>
-          <w:p>
-            <w:pPr>
-              <w:spacing w:after="0" w:line="240" w:lineRule="auto"/>
-              <w:jc w:val="center"/>
-              <w:rPr>
-                <w:rFonts w:ascii="Dax-Regular" w:eastAsia="Times New Roman" w:hAnsi="Dax-Regular" w:cs="Calibri"/>
-                <w:noProof w:val="0"/>
-                <w:color w:val="000000"/>
-              </w:rPr>
-            </w:pPr>
+            <w:r>
+              <w:rPr>
+                <w:rFonts w:ascii="Dax-Regular" w:eastAsia="Times New Roman" w:hAnsi="Dax-Regular" w:cs="Calibri"/>
+                <w:noProof w:val="0"/>
+                <w:color w:val="000000"/>
+              </w:rPr>
+              <w:t>7281.25</w:t>
+            </w:r>
+          </w:p>
+        </w:tc>
+        <w:tc>
+          <w:tcPr>
+            <w:tcW w:w="0" w:type="auto"/>
+            <w:tcBorders>
+              <w:top w:val="nil"/>
+              <w:left w:val="nil"/>
+              <w:bottom w:val="nil"/>
+              <w:right w:val="nil"/>
+            </w:tcBorders>
+            <w:shd w:val="clear" w:color="auto" w:fill="auto"/>
+            <w:vAlign w:val="center"/>
+          </w:tcPr>
+          <w:p>
+            <w:pPr>
+              <w:spacing w:after="0" w:line="240" w:lineRule="auto"/>
+              <w:jc w:val="center"/>
+              <w:rPr>
+                <w:rFonts w:ascii="Dax-Regular" w:eastAsia="Times New Roman" w:hAnsi="Dax-Regular" w:cs="Calibri"/>
+                <w:noProof w:val="0"/>
+                <w:color w:val="000000"/>
+              </w:rPr>
+            </w:pPr>
+            <w:r>
+              <w:rPr>
+                <w:rFonts w:ascii="Dax-Regular" w:eastAsia="Times New Roman" w:hAnsi="Dax-Regular" w:cs="Calibri"/>
+                <w:noProof w:val="0"/>
+                <w:color w:val="000000"/>
+              </w:rPr>
+              <w:t>921.875</w:t>
+            </w:r>
           </w:p>
         </w:tc>
       </w:tr>
@@ -3426,30 +3458,46 @@
                 <w:color w:val="000000"/>
               </w:rPr>
             </w:pPr>
-          </w:p>
-        </w:tc>
-        <w:tc>
-          <w:tcPr>
-            <w:tcW w:w="0" w:type="auto"/>
-            <w:tcBorders>
-              <w:top w:val="nil"/>
-              <w:left w:val="nil"/>
-              <w:bottom w:val="nil"/>
-              <w:right w:val="nil"/>
-            </w:tcBorders>
-            <w:shd w:val="clear" w:color="D9D9D9" w:fill="D9D9D9"/>
-            <w:vAlign w:val="center"/>
-          </w:tcPr>
-          <w:p>
-            <w:pPr>
-              <w:spacing w:after="0" w:line="240" w:lineRule="auto"/>
-              <w:jc w:val="center"/>
-              <w:rPr>
-                <w:rFonts w:ascii="Dax-Regular" w:eastAsia="Times New Roman" w:hAnsi="Dax-Regular" w:cs="Calibri"/>
-                <w:noProof w:val="0"/>
-                <w:color w:val="000000"/>
-              </w:rPr>
-            </w:pPr>
+            <w:r>
+              <w:rPr>
+                <w:rFonts w:ascii="Dax-Regular" w:eastAsia="Times New Roman" w:hAnsi="Dax-Regular" w:cs="Calibri"/>
+                <w:noProof w:val="0"/>
+                <w:color w:val="000000"/>
+              </w:rPr>
+              <w:t>30750.0</w:t>
+            </w:r>
+          </w:p>
+        </w:tc>
+        <w:tc>
+          <w:tcPr>
+            <w:tcW w:w="0" w:type="auto"/>
+            <w:tcBorders>
+              <w:top w:val="nil"/>
+              <w:left w:val="nil"/>
+              <w:bottom w:val="nil"/>
+              <w:right w:val="nil"/>
+            </w:tcBorders>
+            <w:shd w:val="clear" w:color="D9D9D9" w:fill="D9D9D9"/>
+            <w:vAlign w:val="center"/>
+          </w:tcPr>
+          <w:p>
+            <w:pPr>
+              <w:spacing w:after="0" w:line="240" w:lineRule="auto"/>
+              <w:jc w:val="center"/>
+              <w:rPr>
+                <w:rFonts w:ascii="Dax-Regular" w:eastAsia="Times New Roman" w:hAnsi="Dax-Regular" w:cs="Calibri"/>
+                <w:noProof w:val="0"/>
+                <w:color w:val="000000"/>
+              </w:rPr>
+            </w:pPr>
+            <w:r>
+              <w:rPr>
+                <w:rFonts w:ascii="Dax-Regular" w:eastAsia="Times New Roman" w:hAnsi="Dax-Regular" w:cs="Calibri"/>
+                <w:noProof w:val="0"/>
+                <w:color w:val="000000"/>
+              </w:rPr>
+              <w:t>3718.75</w:t>
+            </w:r>
           </w:p>
         </w:tc>
       </w:tr>
@@ -3589,30 +3637,46 @@
                 <w:color w:val="000000"/>
               </w:rPr>
             </w:pPr>
-          </w:p>
-        </w:tc>
-        <w:tc>
-          <w:tcPr>
-            <w:tcW w:w="0" w:type="auto"/>
-            <w:tcBorders>
-              <w:top w:val="nil"/>
-              <w:left w:val="nil"/>
-              <w:bottom w:val="nil"/>
-              <w:right w:val="nil"/>
-            </w:tcBorders>
-            <w:shd w:val="clear" w:color="auto" w:fill="auto"/>
-            <w:vAlign w:val="center"/>
-          </w:tcPr>
-          <w:p>
-            <w:pPr>
-              <w:spacing w:after="0" w:line="240" w:lineRule="auto"/>
-              <w:jc w:val="center"/>
-              <w:rPr>
-                <w:rFonts w:ascii="Dax-Regular" w:eastAsia="Times New Roman" w:hAnsi="Dax-Regular" w:cs="Calibri"/>
-                <w:noProof w:val="0"/>
-                <w:color w:val="000000"/>
-              </w:rPr>
-            </w:pPr>
+            <w:r>
+              <w:rPr>
+                <w:rFonts w:ascii="Dax-Regular" w:eastAsia="Times New Roman" w:hAnsi="Dax-Regular" w:cs="Calibri"/>
+                <w:noProof w:val="0"/>
+                <w:color w:val="000000"/>
+              </w:rPr>
+              <w:t>135703.125</w:t>
+            </w:r>
+          </w:p>
+        </w:tc>
+        <w:tc>
+          <w:tcPr>
+            <w:tcW w:w="0" w:type="auto"/>
+            <w:tcBorders>
+              <w:top w:val="nil"/>
+              <w:left w:val="nil"/>
+              <w:bottom w:val="nil"/>
+              <w:right w:val="nil"/>
+            </w:tcBorders>
+            <w:shd w:val="clear" w:color="auto" w:fill="auto"/>
+            <w:vAlign w:val="center"/>
+          </w:tcPr>
+          <w:p>
+            <w:pPr>
+              <w:spacing w:after="0" w:line="240" w:lineRule="auto"/>
+              <w:jc w:val="center"/>
+              <w:rPr>
+                <w:rFonts w:ascii="Dax-Regular" w:eastAsia="Times New Roman" w:hAnsi="Dax-Regular" w:cs="Calibri"/>
+                <w:noProof w:val="0"/>
+                <w:color w:val="000000"/>
+              </w:rPr>
+            </w:pPr>
+            <w:r>
+              <w:rPr>
+                <w:rFonts w:ascii="Dax-Regular" w:eastAsia="Times New Roman" w:hAnsi="Dax-Regular" w:cs="Calibri"/>
+                <w:noProof w:val="0"/>
+                <w:color w:val="000000"/>
+              </w:rPr>
+              <w:t>12484.375</w:t>
+            </w:r>
           </w:p>
         </w:tc>
       </w:tr>
@@ -3752,30 +3816,46 @@
                 <w:color w:val="000000"/>
               </w:rPr>
             </w:pPr>
-          </w:p>
-        </w:tc>
-        <w:tc>
-          <w:tcPr>
-            <w:tcW w:w="0" w:type="auto"/>
-            <w:tcBorders>
-              <w:top w:val="nil"/>
-              <w:left w:val="nil"/>
-              <w:bottom w:val="nil"/>
-              <w:right w:val="nil"/>
-            </w:tcBorders>
-            <w:shd w:val="clear" w:color="D9D9D9" w:fill="D9D9D9"/>
-            <w:vAlign w:val="center"/>
-          </w:tcPr>
-          <w:p>
-            <w:pPr>
-              <w:spacing w:after="0" w:line="240" w:lineRule="auto"/>
-              <w:jc w:val="center"/>
-              <w:rPr>
-                <w:rFonts w:ascii="Dax-Regular" w:eastAsia="Times New Roman" w:hAnsi="Dax-Regular" w:cs="Calibri"/>
-                <w:noProof w:val="0"/>
-                <w:color w:val="000000"/>
-              </w:rPr>
-            </w:pPr>
+            <w:r>
+              <w:rPr>
+                <w:rFonts w:ascii="Dax-Regular" w:eastAsia="Times New Roman" w:hAnsi="Dax-Regular" w:cs="Calibri"/>
+                <w:noProof w:val="0"/>
+                <w:color w:val="000000"/>
+              </w:rPr>
+              <w:t>541468.75</w:t>
+            </w:r>
+          </w:p>
+        </w:tc>
+        <w:tc>
+          <w:tcPr>
+            <w:tcW w:w="0" w:type="auto"/>
+            <w:tcBorders>
+              <w:top w:val="nil"/>
+              <w:left w:val="nil"/>
+              <w:bottom w:val="nil"/>
+              <w:right w:val="nil"/>
+            </w:tcBorders>
+            <w:shd w:val="clear" w:color="D9D9D9" w:fill="D9D9D9"/>
+            <w:vAlign w:val="center"/>
+          </w:tcPr>
+          <w:p>
+            <w:pPr>
+              <w:spacing w:after="0" w:line="240" w:lineRule="auto"/>
+              <w:jc w:val="center"/>
+              <w:rPr>
+                <w:rFonts w:ascii="Dax-Regular" w:eastAsia="Times New Roman" w:hAnsi="Dax-Regular" w:cs="Calibri"/>
+                <w:noProof w:val="0"/>
+                <w:color w:val="000000"/>
+              </w:rPr>
+            </w:pPr>
+            <w:r>
+              <w:rPr>
+                <w:rFonts w:ascii="Dax-Regular" w:eastAsia="Times New Roman" w:hAnsi="Dax-Regular" w:cs="Calibri"/>
+                <w:noProof w:val="0"/>
+                <w:color w:val="000000"/>
+              </w:rPr>
+              <w:t>58468.75</w:t>
+            </w:r>
           </w:p>
         </w:tc>
       </w:tr>
@@ -3934,6 +4014,14 @@
                 <w:color w:val="000000"/>
               </w:rPr>
             </w:pPr>
+            <w:r>
+              <w:rPr>
+                <w:rFonts w:ascii="Dax-Regular" w:eastAsia="Times New Roman" w:hAnsi="Dax-Regular" w:cs="Calibri"/>
+                <w:noProof w:val="0"/>
+                <w:color w:val="000000"/>
+              </w:rPr>
+              <w:t>224625.0</w:t>
+            </w:r>
           </w:p>
         </w:tc>
       </w:tr>

</xml_diff>

<commit_message>
Modificaciones al model y view, realización de pruebas
</commit_message>
<xml_diff>
--- a/Docs/Observaciones-Lab 5.docx
+++ b/Docs/Observaciones-Lab 5.docx
@@ -4,7 +4,7 @@
   <w:body>
     <w:p>
       <w:pPr>
-        <w:pStyle w:val="Ttulo1"/>
+        <w:pStyle w:val="Heading1"/>
         <w:rPr>
           <w:lang w:val="es-419"/>
         </w:rPr>
@@ -76,7 +76,7 @@
     </w:p>
     <w:tbl>
       <w:tblPr>
-        <w:tblStyle w:val="Tabladecuadrcula2"/>
+        <w:tblStyle w:val="GridTable2"/>
         <w:tblW w:w="3694" w:type="pct"/>
         <w:jc w:val="center"/>
         <w:tblLook w:val="04A0" w:firstRow="1" w:lastRow="0" w:firstColumn="1" w:lastColumn="0" w:noHBand="0" w:noVBand="1"/>
@@ -288,8 +288,18 @@
                 <w:noProof w:val="0"/>
                 <w:lang w:val="es-419"/>
               </w:rPr>
-              <w:t>16.0 GB 2666 Mhz</w:t>
-            </w:r>
+              <w:t xml:space="preserve">16.0 GB 2666 </w:t>
+            </w:r>
+            <w:proofErr w:type="spellStart"/>
+            <w:r>
+              <w:rPr>
+                <w:rFonts w:ascii="Dax-Regular" w:hAnsi="Dax-Regular"/>
+                <w:noProof w:val="0"/>
+                <w:lang w:val="es-419"/>
+              </w:rPr>
+              <w:t>Mhz</w:t>
+            </w:r>
+            <w:proofErr w:type="spellEnd"/>
           </w:p>
         </w:tc>
         <w:tc>
@@ -312,8 +322,18 @@
                 <w:noProof w:val="0"/>
                 <w:lang w:val="es-419"/>
               </w:rPr>
-              <w:t>16.0 GB 2666 Mhz</w:t>
-            </w:r>
+              <w:t xml:space="preserve">16.0 GB 2666 </w:t>
+            </w:r>
+            <w:proofErr w:type="spellStart"/>
+            <w:r>
+              <w:rPr>
+                <w:rFonts w:ascii="Dax-Regular" w:hAnsi="Dax-Regular"/>
+                <w:noProof w:val="0"/>
+                <w:lang w:val="es-419"/>
+              </w:rPr>
+              <w:t>Mhz</w:t>
+            </w:r>
+            <w:proofErr w:type="spellEnd"/>
           </w:p>
         </w:tc>
       </w:tr>
@@ -399,7 +419,7 @@
     </w:tbl>
     <w:p>
       <w:pPr>
-        <w:pStyle w:val="Descripcin"/>
+        <w:pStyle w:val="Caption"/>
         <w:jc w:val="center"/>
         <w:rPr>
           <w:lang w:val="es-419"/>
@@ -452,7 +472,7 @@
     </w:p>
     <w:p>
       <w:pPr>
-        <w:pStyle w:val="Ttulo1"/>
+        <w:pStyle w:val="Heading1"/>
         <w:rPr>
           <w:b/>
           <w:bCs/>
@@ -472,7 +492,7 @@
     </w:p>
     <w:p>
       <w:pPr>
-        <w:pStyle w:val="Ttulo2"/>
+        <w:pStyle w:val="Heading2"/>
         <w:rPr>
           <w:b/>
           <w:bCs/>
@@ -590,27 +610,10 @@
                 <w:noProof w:val="0"/>
                 <w:color w:val="000000"/>
               </w:rPr>
-              <w:t>Insertion Sort [ms]</w:t>
-            </w:r>
-          </w:p>
-        </w:tc>
-        <w:tc>
-          <w:tcPr>
-            <w:tcW w:w="0" w:type="auto"/>
-            <w:tcBorders>
-              <w:top w:val="single" w:sz="4" w:space="0" w:color="000000"/>
-              <w:left w:val="nil"/>
-              <w:bottom w:val="single" w:sz="4" w:space="0" w:color="000000"/>
-              <w:right w:val="nil"/>
-            </w:tcBorders>
-            <w:shd w:val="clear" w:color="auto" w:fill="auto"/>
-            <w:vAlign w:val="center"/>
-            <w:hideMark/>
-          </w:tcPr>
-          <w:p>
-            <w:pPr>
-              <w:spacing w:after="0" w:line="240" w:lineRule="auto"/>
-              <w:jc w:val="center"/>
+              <w:t>Insertion Sort [</w:t>
+            </w:r>
+            <w:proofErr w:type="spellStart"/>
+            <w:r>
               <w:rPr>
                 <w:rFonts w:ascii="Dax-Regular" w:eastAsia="Times New Roman" w:hAnsi="Dax-Regular" w:cs="Calibri"/>
                 <w:b/>
@@ -618,7 +621,9 @@
                 <w:noProof w:val="0"/>
                 <w:color w:val="000000"/>
               </w:rPr>
-            </w:pPr>
+              <w:t>ms</w:t>
+            </w:r>
+            <w:proofErr w:type="spellEnd"/>
             <w:r>
               <w:rPr>
                 <w:rFonts w:ascii="Dax-Regular" w:eastAsia="Times New Roman" w:hAnsi="Dax-Regular" w:cs="Calibri"/>
@@ -627,7 +632,7 @@
                 <w:noProof w:val="0"/>
                 <w:color w:val="000000"/>
               </w:rPr>
-              <w:t>Selection Sort [ms]</w:t>
+              <w:t>]</w:t>
             </w:r>
           </w:p>
         </w:tc>
@@ -664,27 +669,10 @@
                 <w:noProof w:val="0"/>
                 <w:color w:val="000000"/>
               </w:rPr>
-              <w:t>Shell Sort [ms]</w:t>
-            </w:r>
-          </w:p>
-        </w:tc>
-        <w:tc>
-          <w:tcPr>
-            <w:tcW w:w="0" w:type="auto"/>
-            <w:tcBorders>
-              <w:top w:val="single" w:sz="4" w:space="0" w:color="000000"/>
-              <w:left w:val="nil"/>
-              <w:bottom w:val="single" w:sz="4" w:space="0" w:color="000000"/>
-              <w:right w:val="nil"/>
-            </w:tcBorders>
-            <w:shd w:val="clear" w:color="auto" w:fill="auto"/>
-            <w:vAlign w:val="center"/>
-            <w:hideMark/>
-          </w:tcPr>
-          <w:p>
-            <w:pPr>
-              <w:spacing w:after="0" w:line="240" w:lineRule="auto"/>
-              <w:jc w:val="center"/>
+              <w:t>Selection Sort [</w:t>
+            </w:r>
+            <w:proofErr w:type="spellStart"/>
+            <w:r>
               <w:rPr>
                 <w:rFonts w:ascii="Dax-Regular" w:eastAsia="Times New Roman" w:hAnsi="Dax-Regular" w:cs="Calibri"/>
                 <w:b/>
@@ -692,7 +680,9 @@
                 <w:noProof w:val="0"/>
                 <w:color w:val="000000"/>
               </w:rPr>
-            </w:pPr>
+              <w:t>ms</w:t>
+            </w:r>
+            <w:proofErr w:type="spellEnd"/>
             <w:r>
               <w:rPr>
                 <w:rFonts w:ascii="Dax-Regular" w:eastAsia="Times New Roman" w:hAnsi="Dax-Regular" w:cs="Calibri"/>
@@ -701,7 +691,7 @@
                 <w:noProof w:val="0"/>
                 <w:color w:val="000000"/>
               </w:rPr>
-              <w:t>Quick Sort [ms]</w:t>
+              <w:t>]</w:t>
             </w:r>
           </w:p>
         </w:tc>
@@ -738,7 +728,147 @@
                 <w:noProof w:val="0"/>
                 <w:color w:val="000000"/>
               </w:rPr>
-              <w:t>Merge Sort [ms]</w:t>
+              <w:t>Shell Sort [</w:t>
+            </w:r>
+            <w:proofErr w:type="spellStart"/>
+            <w:r>
+              <w:rPr>
+                <w:rFonts w:ascii="Dax-Regular" w:eastAsia="Times New Roman" w:hAnsi="Dax-Regular" w:cs="Calibri"/>
+                <w:b/>
+                <w:bCs/>
+                <w:noProof w:val="0"/>
+                <w:color w:val="000000"/>
+              </w:rPr>
+              <w:t>ms</w:t>
+            </w:r>
+            <w:proofErr w:type="spellEnd"/>
+            <w:r>
+              <w:rPr>
+                <w:rFonts w:ascii="Dax-Regular" w:eastAsia="Times New Roman" w:hAnsi="Dax-Regular" w:cs="Calibri"/>
+                <w:b/>
+                <w:bCs/>
+                <w:noProof w:val="0"/>
+                <w:color w:val="000000"/>
+              </w:rPr>
+              <w:t>]</w:t>
+            </w:r>
+          </w:p>
+        </w:tc>
+        <w:tc>
+          <w:tcPr>
+            <w:tcW w:w="0" w:type="auto"/>
+            <w:tcBorders>
+              <w:top w:val="single" w:sz="4" w:space="0" w:color="000000"/>
+              <w:left w:val="nil"/>
+              <w:bottom w:val="single" w:sz="4" w:space="0" w:color="000000"/>
+              <w:right w:val="nil"/>
+            </w:tcBorders>
+            <w:shd w:val="clear" w:color="auto" w:fill="auto"/>
+            <w:vAlign w:val="center"/>
+            <w:hideMark/>
+          </w:tcPr>
+          <w:p>
+            <w:pPr>
+              <w:spacing w:after="0" w:line="240" w:lineRule="auto"/>
+              <w:jc w:val="center"/>
+              <w:rPr>
+                <w:rFonts w:ascii="Dax-Regular" w:eastAsia="Times New Roman" w:hAnsi="Dax-Regular" w:cs="Calibri"/>
+                <w:b/>
+                <w:bCs/>
+                <w:noProof w:val="0"/>
+                <w:color w:val="000000"/>
+              </w:rPr>
+            </w:pPr>
+            <w:r>
+              <w:rPr>
+                <w:rFonts w:ascii="Dax-Regular" w:eastAsia="Times New Roman" w:hAnsi="Dax-Regular" w:cs="Calibri"/>
+                <w:b/>
+                <w:bCs/>
+                <w:noProof w:val="0"/>
+                <w:color w:val="000000"/>
+              </w:rPr>
+              <w:t>Quick Sort [</w:t>
+            </w:r>
+            <w:proofErr w:type="spellStart"/>
+            <w:r>
+              <w:rPr>
+                <w:rFonts w:ascii="Dax-Regular" w:eastAsia="Times New Roman" w:hAnsi="Dax-Regular" w:cs="Calibri"/>
+                <w:b/>
+                <w:bCs/>
+                <w:noProof w:val="0"/>
+                <w:color w:val="000000"/>
+              </w:rPr>
+              <w:t>ms</w:t>
+            </w:r>
+            <w:proofErr w:type="spellEnd"/>
+            <w:r>
+              <w:rPr>
+                <w:rFonts w:ascii="Dax-Regular" w:eastAsia="Times New Roman" w:hAnsi="Dax-Regular" w:cs="Calibri"/>
+                <w:b/>
+                <w:bCs/>
+                <w:noProof w:val="0"/>
+                <w:color w:val="000000"/>
+              </w:rPr>
+              <w:t>]</w:t>
+            </w:r>
+          </w:p>
+        </w:tc>
+        <w:tc>
+          <w:tcPr>
+            <w:tcW w:w="0" w:type="auto"/>
+            <w:tcBorders>
+              <w:top w:val="single" w:sz="4" w:space="0" w:color="000000"/>
+              <w:left w:val="nil"/>
+              <w:bottom w:val="single" w:sz="4" w:space="0" w:color="000000"/>
+              <w:right w:val="nil"/>
+            </w:tcBorders>
+            <w:shd w:val="clear" w:color="auto" w:fill="auto"/>
+            <w:vAlign w:val="center"/>
+            <w:hideMark/>
+          </w:tcPr>
+          <w:p>
+            <w:pPr>
+              <w:spacing w:after="0" w:line="240" w:lineRule="auto"/>
+              <w:jc w:val="center"/>
+              <w:rPr>
+                <w:rFonts w:ascii="Dax-Regular" w:eastAsia="Times New Roman" w:hAnsi="Dax-Regular" w:cs="Calibri"/>
+                <w:b/>
+                <w:bCs/>
+                <w:noProof w:val="0"/>
+                <w:color w:val="000000"/>
+              </w:rPr>
+            </w:pPr>
+            <w:r>
+              <w:rPr>
+                <w:rFonts w:ascii="Dax-Regular" w:eastAsia="Times New Roman" w:hAnsi="Dax-Regular" w:cs="Calibri"/>
+                <w:b/>
+                <w:bCs/>
+                <w:noProof w:val="0"/>
+                <w:color w:val="000000"/>
+              </w:rPr>
+              <w:t>Merge Sort [</w:t>
+            </w:r>
+            <w:proofErr w:type="spellStart"/>
+            <w:r>
+              <w:rPr>
+                <w:rFonts w:ascii="Dax-Regular" w:eastAsia="Times New Roman" w:hAnsi="Dax-Regular" w:cs="Calibri"/>
+                <w:b/>
+                <w:bCs/>
+                <w:noProof w:val="0"/>
+                <w:color w:val="000000"/>
+              </w:rPr>
+              <w:t>ms</w:t>
+            </w:r>
+            <w:proofErr w:type="spellEnd"/>
+            <w:r>
+              <w:rPr>
+                <w:rFonts w:ascii="Dax-Regular" w:eastAsia="Times New Roman" w:hAnsi="Dax-Regular" w:cs="Calibri"/>
+                <w:b/>
+                <w:bCs/>
+                <w:noProof w:val="0"/>
+                <w:color w:val="000000"/>
+              </w:rPr>
+              <w:t>]</w:t>
             </w:r>
           </w:p>
         </w:tc>
@@ -2611,7 +2741,7 @@
     </w:tbl>
     <w:p>
       <w:pPr>
-        <w:pStyle w:val="Descripcin"/>
+        <w:pStyle w:val="Caption"/>
         <w:jc w:val="center"/>
         <w:rPr>
           <w:lang w:val="es-419"/>
@@ -2763,27 +2893,10 @@
                 <w:noProof w:val="0"/>
                 <w:color w:val="000000"/>
               </w:rPr>
-              <w:t>Insertion Sort [ms]</w:t>
-            </w:r>
-          </w:p>
-        </w:tc>
-        <w:tc>
-          <w:tcPr>
-            <w:tcW w:w="0" w:type="auto"/>
-            <w:tcBorders>
-              <w:top w:val="single" w:sz="4" w:space="0" w:color="000000"/>
-              <w:left w:val="nil"/>
-              <w:bottom w:val="single" w:sz="4" w:space="0" w:color="000000"/>
-              <w:right w:val="nil"/>
-            </w:tcBorders>
-            <w:shd w:val="clear" w:color="auto" w:fill="auto"/>
-            <w:vAlign w:val="center"/>
-            <w:hideMark/>
-          </w:tcPr>
-          <w:p>
-            <w:pPr>
-              <w:spacing w:after="0" w:line="240" w:lineRule="auto"/>
-              <w:jc w:val="center"/>
+              <w:t>Insertion Sort [</w:t>
+            </w:r>
+            <w:proofErr w:type="spellStart"/>
+            <w:r>
               <w:rPr>
                 <w:rFonts w:ascii="Dax-Regular" w:eastAsia="Times New Roman" w:hAnsi="Dax-Regular" w:cs="Calibri"/>
                 <w:b/>
@@ -2791,7 +2904,9 @@
                 <w:noProof w:val="0"/>
                 <w:color w:val="000000"/>
               </w:rPr>
-            </w:pPr>
+              <w:t>ms</w:t>
+            </w:r>
+            <w:proofErr w:type="spellEnd"/>
             <w:r>
               <w:rPr>
                 <w:rFonts w:ascii="Dax-Regular" w:eastAsia="Times New Roman" w:hAnsi="Dax-Regular" w:cs="Calibri"/>
@@ -2800,7 +2915,7 @@
                 <w:noProof w:val="0"/>
                 <w:color w:val="000000"/>
               </w:rPr>
-              <w:t>Selection Sort [ms]</w:t>
+              <w:t>]</w:t>
             </w:r>
           </w:p>
         </w:tc>
@@ -2837,27 +2952,10 @@
                 <w:noProof w:val="0"/>
                 <w:color w:val="000000"/>
               </w:rPr>
-              <w:t>Shell Sort [ms]</w:t>
-            </w:r>
-          </w:p>
-        </w:tc>
-        <w:tc>
-          <w:tcPr>
-            <w:tcW w:w="0" w:type="auto"/>
-            <w:tcBorders>
-              <w:top w:val="single" w:sz="4" w:space="0" w:color="000000"/>
-              <w:left w:val="nil"/>
-              <w:bottom w:val="single" w:sz="4" w:space="0" w:color="000000"/>
-              <w:right w:val="nil"/>
-            </w:tcBorders>
-            <w:shd w:val="clear" w:color="auto" w:fill="auto"/>
-            <w:vAlign w:val="center"/>
-            <w:hideMark/>
-          </w:tcPr>
-          <w:p>
-            <w:pPr>
-              <w:spacing w:after="0" w:line="240" w:lineRule="auto"/>
-              <w:jc w:val="center"/>
+              <w:t>Selection Sort [</w:t>
+            </w:r>
+            <w:proofErr w:type="spellStart"/>
+            <w:r>
               <w:rPr>
                 <w:rFonts w:ascii="Dax-Regular" w:eastAsia="Times New Roman" w:hAnsi="Dax-Regular" w:cs="Calibri"/>
                 <w:b/>
@@ -2865,7 +2963,9 @@
                 <w:noProof w:val="0"/>
                 <w:color w:val="000000"/>
               </w:rPr>
-            </w:pPr>
+              <w:t>ms</w:t>
+            </w:r>
+            <w:proofErr w:type="spellEnd"/>
             <w:r>
               <w:rPr>
                 <w:rFonts w:ascii="Dax-Regular" w:eastAsia="Times New Roman" w:hAnsi="Dax-Regular" w:cs="Calibri"/>
@@ -2874,7 +2974,7 @@
                 <w:noProof w:val="0"/>
                 <w:color w:val="000000"/>
               </w:rPr>
-              <w:t>Quick Sort [ms]</w:t>
+              <w:t>]</w:t>
             </w:r>
           </w:p>
         </w:tc>
@@ -2911,7 +3011,147 @@
                 <w:noProof w:val="0"/>
                 <w:color w:val="000000"/>
               </w:rPr>
-              <w:t>Merge Sort [ms]</w:t>
+              <w:t>Shell Sort [</w:t>
+            </w:r>
+            <w:proofErr w:type="spellStart"/>
+            <w:r>
+              <w:rPr>
+                <w:rFonts w:ascii="Dax-Regular" w:eastAsia="Times New Roman" w:hAnsi="Dax-Regular" w:cs="Calibri"/>
+                <w:b/>
+                <w:bCs/>
+                <w:noProof w:val="0"/>
+                <w:color w:val="000000"/>
+              </w:rPr>
+              <w:t>ms</w:t>
+            </w:r>
+            <w:proofErr w:type="spellEnd"/>
+            <w:r>
+              <w:rPr>
+                <w:rFonts w:ascii="Dax-Regular" w:eastAsia="Times New Roman" w:hAnsi="Dax-Regular" w:cs="Calibri"/>
+                <w:b/>
+                <w:bCs/>
+                <w:noProof w:val="0"/>
+                <w:color w:val="000000"/>
+              </w:rPr>
+              <w:t>]</w:t>
+            </w:r>
+          </w:p>
+        </w:tc>
+        <w:tc>
+          <w:tcPr>
+            <w:tcW w:w="0" w:type="auto"/>
+            <w:tcBorders>
+              <w:top w:val="single" w:sz="4" w:space="0" w:color="000000"/>
+              <w:left w:val="nil"/>
+              <w:bottom w:val="single" w:sz="4" w:space="0" w:color="000000"/>
+              <w:right w:val="nil"/>
+            </w:tcBorders>
+            <w:shd w:val="clear" w:color="auto" w:fill="auto"/>
+            <w:vAlign w:val="center"/>
+            <w:hideMark/>
+          </w:tcPr>
+          <w:p>
+            <w:pPr>
+              <w:spacing w:after="0" w:line="240" w:lineRule="auto"/>
+              <w:jc w:val="center"/>
+              <w:rPr>
+                <w:rFonts w:ascii="Dax-Regular" w:eastAsia="Times New Roman" w:hAnsi="Dax-Regular" w:cs="Calibri"/>
+                <w:b/>
+                <w:bCs/>
+                <w:noProof w:val="0"/>
+                <w:color w:val="000000"/>
+              </w:rPr>
+            </w:pPr>
+            <w:r>
+              <w:rPr>
+                <w:rFonts w:ascii="Dax-Regular" w:eastAsia="Times New Roman" w:hAnsi="Dax-Regular" w:cs="Calibri"/>
+                <w:b/>
+                <w:bCs/>
+                <w:noProof w:val="0"/>
+                <w:color w:val="000000"/>
+              </w:rPr>
+              <w:t>Quick Sort [</w:t>
+            </w:r>
+            <w:proofErr w:type="spellStart"/>
+            <w:r>
+              <w:rPr>
+                <w:rFonts w:ascii="Dax-Regular" w:eastAsia="Times New Roman" w:hAnsi="Dax-Regular" w:cs="Calibri"/>
+                <w:b/>
+                <w:bCs/>
+                <w:noProof w:val="0"/>
+                <w:color w:val="000000"/>
+              </w:rPr>
+              <w:t>ms</w:t>
+            </w:r>
+            <w:proofErr w:type="spellEnd"/>
+            <w:r>
+              <w:rPr>
+                <w:rFonts w:ascii="Dax-Regular" w:eastAsia="Times New Roman" w:hAnsi="Dax-Regular" w:cs="Calibri"/>
+                <w:b/>
+                <w:bCs/>
+                <w:noProof w:val="0"/>
+                <w:color w:val="000000"/>
+              </w:rPr>
+              <w:t>]</w:t>
+            </w:r>
+          </w:p>
+        </w:tc>
+        <w:tc>
+          <w:tcPr>
+            <w:tcW w:w="0" w:type="auto"/>
+            <w:tcBorders>
+              <w:top w:val="single" w:sz="4" w:space="0" w:color="000000"/>
+              <w:left w:val="nil"/>
+              <w:bottom w:val="single" w:sz="4" w:space="0" w:color="000000"/>
+              <w:right w:val="nil"/>
+            </w:tcBorders>
+            <w:shd w:val="clear" w:color="auto" w:fill="auto"/>
+            <w:vAlign w:val="center"/>
+            <w:hideMark/>
+          </w:tcPr>
+          <w:p>
+            <w:pPr>
+              <w:spacing w:after="0" w:line="240" w:lineRule="auto"/>
+              <w:jc w:val="center"/>
+              <w:rPr>
+                <w:rFonts w:ascii="Dax-Regular" w:eastAsia="Times New Roman" w:hAnsi="Dax-Regular" w:cs="Calibri"/>
+                <w:b/>
+                <w:bCs/>
+                <w:noProof w:val="0"/>
+                <w:color w:val="000000"/>
+              </w:rPr>
+            </w:pPr>
+            <w:r>
+              <w:rPr>
+                <w:rFonts w:ascii="Dax-Regular" w:eastAsia="Times New Roman" w:hAnsi="Dax-Regular" w:cs="Calibri"/>
+                <w:b/>
+                <w:bCs/>
+                <w:noProof w:val="0"/>
+                <w:color w:val="000000"/>
+              </w:rPr>
+              <w:t>Merge Sort [</w:t>
+            </w:r>
+            <w:proofErr w:type="spellStart"/>
+            <w:r>
+              <w:rPr>
+                <w:rFonts w:ascii="Dax-Regular" w:eastAsia="Times New Roman" w:hAnsi="Dax-Regular" w:cs="Calibri"/>
+                <w:b/>
+                <w:bCs/>
+                <w:noProof w:val="0"/>
+                <w:color w:val="000000"/>
+              </w:rPr>
+              <w:t>ms</w:t>
+            </w:r>
+            <w:proofErr w:type="spellEnd"/>
+            <w:r>
+              <w:rPr>
+                <w:rFonts w:ascii="Dax-Regular" w:eastAsia="Times New Roman" w:hAnsi="Dax-Regular" w:cs="Calibri"/>
+                <w:b/>
+                <w:bCs/>
+                <w:noProof w:val="0"/>
+                <w:color w:val="000000"/>
+              </w:rPr>
+              <w:t>]</w:t>
             </w:r>
           </w:p>
         </w:tc>
@@ -4660,7 +4900,7 @@
     </w:tbl>
     <w:p>
       <w:pPr>
-        <w:pStyle w:val="Descripcin"/>
+        <w:pStyle w:val="Caption"/>
         <w:ind w:left="360"/>
         <w:rPr>
           <w:lang w:val="es-419"/>
@@ -4719,7 +4959,7 @@
     </w:p>
     <w:tbl>
       <w:tblPr>
-        <w:tblStyle w:val="Tablaconcuadrcula2-nfasis3"/>
+        <w:tblStyle w:val="GridTable2-Accent3"/>
         <w:tblW w:w="8790" w:type="dxa"/>
         <w:jc w:val="center"/>
         <w:tblLook w:val="04A0" w:firstRow="1" w:lastRow="0" w:firstColumn="1" w:lastColumn="0" w:noHBand="0" w:noVBand="1"/>
@@ -4830,6 +5070,7 @@
                 <w:lang w:val="es-419"/>
               </w:rPr>
             </w:pPr>
+            <w:proofErr w:type="spellStart"/>
             <w:r>
               <w:rPr>
                 <w:rFonts w:ascii="Dax-Regular" w:hAnsi="Dax-Regular"/>
@@ -4838,14 +5079,25 @@
               </w:rPr>
               <w:t>Merge</w:t>
             </w:r>
+            <w:proofErr w:type="spellEnd"/>
             <w:r>
               <w:rPr>
                 <w:rFonts w:ascii="Dax-Regular" w:hAnsi="Dax-Regular"/>
                 <w:noProof w:val="0"/>
                 <w:lang w:val="es-419"/>
               </w:rPr>
-              <w:t xml:space="preserve"> sort</w:t>
-            </w:r>
+              <w:t xml:space="preserve"> </w:t>
+            </w:r>
+            <w:proofErr w:type="spellStart"/>
+            <w:r>
+              <w:rPr>
+                <w:rFonts w:ascii="Dax-Regular" w:hAnsi="Dax-Regular"/>
+                <w:noProof w:val="0"/>
+                <w:lang w:val="es-419"/>
+              </w:rPr>
+              <w:t>sort</w:t>
+            </w:r>
+            <w:proofErr w:type="spellEnd"/>
           </w:p>
         </w:tc>
         <w:tc>
@@ -4916,8 +5168,18 @@
                 <w:noProof w:val="0"/>
                 <w:lang w:val="es-419"/>
               </w:rPr>
-              <w:t xml:space="preserve"> sort</w:t>
-            </w:r>
+              <w:t xml:space="preserve"> </w:t>
+            </w:r>
+            <w:proofErr w:type="spellStart"/>
+            <w:r>
+              <w:rPr>
+                <w:rFonts w:ascii="Dax-Regular" w:hAnsi="Dax-Regular"/>
+                <w:noProof w:val="0"/>
+                <w:lang w:val="es-419"/>
+              </w:rPr>
+              <w:t>sort</w:t>
+            </w:r>
+            <w:proofErr w:type="spellEnd"/>
             <w:r>
               <w:rPr>
                 <w:noProof w:val="0"/>
@@ -4963,7 +5225,7 @@
     </w:tbl>
     <w:p>
       <w:pPr>
-        <w:pStyle w:val="Descripcin"/>
+        <w:pStyle w:val="Caption"/>
         <w:jc w:val="center"/>
         <w:rPr>
           <w:lang w:val="es-419"/>
@@ -5016,7 +5278,7 @@
     </w:p>
     <w:p>
       <w:pPr>
-        <w:pStyle w:val="Ttulo2"/>
+        <w:pStyle w:val="Heading2"/>
         <w:rPr>
           <w:b/>
           <w:bCs/>
@@ -5036,7 +5298,7 @@
     </w:p>
     <w:p>
       <w:pPr>
-        <w:pStyle w:val="Prrafodelista"/>
+        <w:pStyle w:val="ListParagraph"/>
         <w:numPr>
           <w:ilvl w:val="0"/>
           <w:numId w:val="5"/>
@@ -5092,7 +5354,7 @@
     </w:p>
     <w:p>
       <w:pPr>
-        <w:pStyle w:val="Prrafodelista"/>
+        <w:pStyle w:val="ListParagraph"/>
         <w:numPr>
           <w:ilvl w:val="1"/>
           <w:numId w:val="5"/>
@@ -5114,7 +5376,7 @@
     </w:p>
     <w:p>
       <w:pPr>
-        <w:pStyle w:val="Prrafodelista"/>
+        <w:pStyle w:val="ListParagraph"/>
         <w:numPr>
           <w:ilvl w:val="1"/>
           <w:numId w:val="5"/>
@@ -5136,7 +5398,7 @@
     </w:p>
     <w:p>
       <w:pPr>
-        <w:pStyle w:val="Prrafodelista"/>
+        <w:pStyle w:val="ListParagraph"/>
         <w:numPr>
           <w:ilvl w:val="1"/>
           <w:numId w:val="5"/>
@@ -5153,12 +5415,44 @@
           <w:rFonts w:ascii="Dax-Regular" w:hAnsi="Dax-Regular"/>
           <w:lang w:val="es-419"/>
         </w:rPr>
-        <w:t>Comparación de rendimiento para Insertion Sort.</w:t>
+        <w:t xml:space="preserve">Comparación de rendimiento para </w:t>
+      </w:r>
+      <w:proofErr w:type="spellStart"/>
+      <w:r>
+        <w:rPr>
+          <w:rFonts w:ascii="Dax-Regular" w:hAnsi="Dax-Regular"/>
+          <w:lang w:val="es-419"/>
+        </w:rPr>
+        <w:t>Insertion</w:t>
+      </w:r>
+      <w:proofErr w:type="spellEnd"/>
+      <w:r>
+        <w:rPr>
+          <w:rFonts w:ascii="Dax-Regular" w:hAnsi="Dax-Regular"/>
+          <w:lang w:val="es-419"/>
+        </w:rPr>
+        <w:t xml:space="preserve"> </w:t>
+      </w:r>
+      <w:proofErr w:type="spellStart"/>
+      <w:r>
+        <w:rPr>
+          <w:rFonts w:ascii="Dax-Regular" w:hAnsi="Dax-Regular"/>
+          <w:lang w:val="es-419"/>
+        </w:rPr>
+        <w:t>Sort</w:t>
+      </w:r>
+      <w:proofErr w:type="spellEnd"/>
+      <w:r>
+        <w:rPr>
+          <w:rFonts w:ascii="Dax-Regular" w:hAnsi="Dax-Regular"/>
+          <w:lang w:val="es-419"/>
+        </w:rPr>
+        <w:t>.</w:t>
       </w:r>
     </w:p>
     <w:p>
       <w:pPr>
-        <w:pStyle w:val="Prrafodelista"/>
+        <w:pStyle w:val="ListParagraph"/>
         <w:numPr>
           <w:ilvl w:val="1"/>
           <w:numId w:val="5"/>
@@ -5175,12 +5469,44 @@
           <w:rFonts w:ascii="Dax-Regular" w:hAnsi="Dax-Regular"/>
           <w:lang w:val="es-419"/>
         </w:rPr>
-        <w:t>Comparación de rendimiento para Selection Sort.</w:t>
+        <w:t xml:space="preserve">Comparación de rendimiento para </w:t>
+      </w:r>
+      <w:proofErr w:type="spellStart"/>
+      <w:r>
+        <w:rPr>
+          <w:rFonts w:ascii="Dax-Regular" w:hAnsi="Dax-Regular"/>
+          <w:lang w:val="es-419"/>
+        </w:rPr>
+        <w:t>Selection</w:t>
+      </w:r>
+      <w:proofErr w:type="spellEnd"/>
+      <w:r>
+        <w:rPr>
+          <w:rFonts w:ascii="Dax-Regular" w:hAnsi="Dax-Regular"/>
+          <w:lang w:val="es-419"/>
+        </w:rPr>
+        <w:t xml:space="preserve"> </w:t>
+      </w:r>
+      <w:proofErr w:type="spellStart"/>
+      <w:r>
+        <w:rPr>
+          <w:rFonts w:ascii="Dax-Regular" w:hAnsi="Dax-Regular"/>
+          <w:lang w:val="es-419"/>
+        </w:rPr>
+        <w:t>Sort</w:t>
+      </w:r>
+      <w:proofErr w:type="spellEnd"/>
+      <w:r>
+        <w:rPr>
+          <w:rFonts w:ascii="Dax-Regular" w:hAnsi="Dax-Regular"/>
+          <w:lang w:val="es-419"/>
+        </w:rPr>
+        <w:t>.</w:t>
       </w:r>
     </w:p>
     <w:p>
       <w:pPr>
-        <w:pStyle w:val="Prrafodelista"/>
+        <w:pStyle w:val="ListParagraph"/>
         <w:numPr>
           <w:ilvl w:val="1"/>
           <w:numId w:val="5"/>
@@ -5197,12 +5523,28 @@
           <w:rFonts w:ascii="Dax-Regular" w:hAnsi="Dax-Regular"/>
           <w:lang w:val="es-419"/>
         </w:rPr>
-        <w:t>Comparación de rendimiento para Shell Sort.</w:t>
+        <w:t xml:space="preserve">Comparación de rendimiento para Shell </w:t>
+      </w:r>
+      <w:proofErr w:type="spellStart"/>
+      <w:r>
+        <w:rPr>
+          <w:rFonts w:ascii="Dax-Regular" w:hAnsi="Dax-Regular"/>
+          <w:lang w:val="es-419"/>
+        </w:rPr>
+        <w:t>Sort</w:t>
+      </w:r>
+      <w:proofErr w:type="spellEnd"/>
+      <w:r>
+        <w:rPr>
+          <w:rFonts w:ascii="Dax-Regular" w:hAnsi="Dax-Regular"/>
+          <w:lang w:val="es-419"/>
+        </w:rPr>
+        <w:t>.</w:t>
       </w:r>
     </w:p>
     <w:p>
       <w:pPr>
-        <w:pStyle w:val="Prrafodelista"/>
+        <w:pStyle w:val="ListParagraph"/>
         <w:numPr>
           <w:ilvl w:val="1"/>
           <w:numId w:val="5"/>
@@ -5219,12 +5561,28 @@
           <w:rFonts w:ascii="Dax-Regular" w:hAnsi="Dax-Regular"/>
           <w:lang w:val="es-419"/>
         </w:rPr>
-        <w:t>Comparación de rendimiento para MergeSort.</w:t>
+        <w:t xml:space="preserve">Comparación de rendimiento para </w:t>
+      </w:r>
+      <w:proofErr w:type="spellStart"/>
+      <w:r>
+        <w:rPr>
+          <w:rFonts w:ascii="Dax-Regular" w:hAnsi="Dax-Regular"/>
+          <w:lang w:val="es-419"/>
+        </w:rPr>
+        <w:t>MergeSort</w:t>
+      </w:r>
+      <w:proofErr w:type="spellEnd"/>
+      <w:r>
+        <w:rPr>
+          <w:rFonts w:ascii="Dax-Regular" w:hAnsi="Dax-Regular"/>
+          <w:lang w:val="es-419"/>
+        </w:rPr>
+        <w:t>.</w:t>
       </w:r>
     </w:p>
     <w:p>
       <w:pPr>
-        <w:pStyle w:val="Prrafodelista"/>
+        <w:pStyle w:val="ListParagraph"/>
         <w:numPr>
           <w:ilvl w:val="1"/>
           <w:numId w:val="5"/>
@@ -5241,12 +5599,28 @@
           <w:rFonts w:ascii="Dax-Regular" w:hAnsi="Dax-Regular"/>
           <w:lang w:val="es-419"/>
         </w:rPr>
-        <w:t>Comparación de rendimiento para QuickSort.</w:t>
+        <w:t xml:space="preserve">Comparación de rendimiento para </w:t>
+      </w:r>
+      <w:proofErr w:type="spellStart"/>
+      <w:r>
+        <w:rPr>
+          <w:rFonts w:ascii="Dax-Regular" w:hAnsi="Dax-Regular"/>
+          <w:lang w:val="es-419"/>
+        </w:rPr>
+        <w:t>QuickSort</w:t>
+      </w:r>
+      <w:proofErr w:type="spellEnd"/>
+      <w:r>
+        <w:rPr>
+          <w:rFonts w:ascii="Dax-Regular" w:hAnsi="Dax-Regular"/>
+          <w:lang w:val="es-419"/>
+        </w:rPr>
+        <w:t>.</w:t>
       </w:r>
     </w:p>
     <w:p>
       <w:pPr>
-        <w:pStyle w:val="Ttulo1"/>
+        <w:pStyle w:val="Heading1"/>
         <w:rPr>
           <w:b/>
           <w:bCs/>
@@ -5266,7 +5640,7 @@
     </w:p>
     <w:p>
       <w:pPr>
-        <w:pStyle w:val="Ttulo2"/>
+        <w:pStyle w:val="Heading2"/>
         <w:rPr>
           <w:b/>
           <w:bCs/>
@@ -5290,12 +5664,12 @@
         <w:tblLook w:val="04A0" w:firstRow="1" w:lastRow="0" w:firstColumn="1" w:lastColumn="0" w:noHBand="0" w:noVBand="1"/>
       </w:tblPr>
       <w:tblGrid>
-        <w:gridCol w:w="2537"/>
-        <w:gridCol w:w="1541"/>
-        <w:gridCol w:w="1560"/>
-        <w:gridCol w:w="1162"/>
-        <w:gridCol w:w="1242"/>
-        <w:gridCol w:w="1318"/>
+        <w:gridCol w:w="2454"/>
+        <w:gridCol w:w="1506"/>
+        <w:gridCol w:w="1524"/>
+        <w:gridCol w:w="1126"/>
+        <w:gridCol w:w="1355"/>
+        <w:gridCol w:w="1395"/>
       </w:tblGrid>
       <w:tr>
         <w:trPr>
@@ -5384,27 +5758,10 @@
                 <w:noProof w:val="0"/>
                 <w:color w:val="000000"/>
               </w:rPr>
-              <w:t>Insertion Sort [ms]</w:t>
-            </w:r>
-          </w:p>
-        </w:tc>
-        <w:tc>
-          <w:tcPr>
-            <w:tcW w:w="0" w:type="auto"/>
-            <w:tcBorders>
-              <w:top w:val="single" w:sz="4" w:space="0" w:color="000000"/>
-              <w:left w:val="nil"/>
-              <w:bottom w:val="single" w:sz="4" w:space="0" w:color="000000"/>
-              <w:right w:val="nil"/>
-            </w:tcBorders>
-            <w:shd w:val="clear" w:color="auto" w:fill="auto"/>
-            <w:vAlign w:val="center"/>
-            <w:hideMark/>
-          </w:tcPr>
-          <w:p>
-            <w:pPr>
-              <w:spacing w:after="0" w:line="240" w:lineRule="auto"/>
-              <w:jc w:val="center"/>
+              <w:t>Insertion Sort [</w:t>
+            </w:r>
+            <w:proofErr w:type="spellStart"/>
+            <w:r>
               <w:rPr>
                 <w:rFonts w:ascii="Dax-Regular" w:eastAsia="Times New Roman" w:hAnsi="Dax-Regular" w:cs="Calibri"/>
                 <w:b/>
@@ -5412,7 +5769,9 @@
                 <w:noProof w:val="0"/>
                 <w:color w:val="000000"/>
               </w:rPr>
-            </w:pPr>
+              <w:t>ms</w:t>
+            </w:r>
+            <w:proofErr w:type="spellEnd"/>
             <w:r>
               <w:rPr>
                 <w:rFonts w:ascii="Dax-Regular" w:eastAsia="Times New Roman" w:hAnsi="Dax-Regular" w:cs="Calibri"/>
@@ -5421,7 +5780,7 @@
                 <w:noProof w:val="0"/>
                 <w:color w:val="000000"/>
               </w:rPr>
-              <w:t>Selection Sort [ms]</w:t>
+              <w:t>]</w:t>
             </w:r>
           </w:p>
         </w:tc>
@@ -5458,27 +5817,10 @@
                 <w:noProof w:val="0"/>
                 <w:color w:val="000000"/>
               </w:rPr>
-              <w:t>Shell Sort [ms]</w:t>
-            </w:r>
-          </w:p>
-        </w:tc>
-        <w:tc>
-          <w:tcPr>
-            <w:tcW w:w="0" w:type="auto"/>
-            <w:tcBorders>
-              <w:top w:val="single" w:sz="4" w:space="0" w:color="000000"/>
-              <w:left w:val="nil"/>
-              <w:bottom w:val="single" w:sz="4" w:space="0" w:color="000000"/>
-              <w:right w:val="nil"/>
-            </w:tcBorders>
-            <w:shd w:val="clear" w:color="auto" w:fill="auto"/>
-            <w:vAlign w:val="center"/>
-            <w:hideMark/>
-          </w:tcPr>
-          <w:p>
-            <w:pPr>
-              <w:spacing w:after="0" w:line="240" w:lineRule="auto"/>
-              <w:jc w:val="center"/>
+              <w:t>Selection Sort [</w:t>
+            </w:r>
+            <w:proofErr w:type="spellStart"/>
+            <w:r>
               <w:rPr>
                 <w:rFonts w:ascii="Dax-Regular" w:eastAsia="Times New Roman" w:hAnsi="Dax-Regular" w:cs="Calibri"/>
                 <w:b/>
@@ -5486,7 +5828,9 @@
                 <w:noProof w:val="0"/>
                 <w:color w:val="000000"/>
               </w:rPr>
-            </w:pPr>
+              <w:t>ms</w:t>
+            </w:r>
+            <w:proofErr w:type="spellEnd"/>
             <w:r>
               <w:rPr>
                 <w:rFonts w:ascii="Dax-Regular" w:eastAsia="Times New Roman" w:hAnsi="Dax-Regular" w:cs="Calibri"/>
@@ -5495,7 +5839,7 @@
                 <w:noProof w:val="0"/>
                 <w:color w:val="000000"/>
               </w:rPr>
-              <w:t>Quick Sort [ms]</w:t>
+              <w:t>]</w:t>
             </w:r>
           </w:p>
         </w:tc>
@@ -5532,7 +5876,147 @@
                 <w:noProof w:val="0"/>
                 <w:color w:val="000000"/>
               </w:rPr>
-              <w:t>Merge Sort [ms]</w:t>
+              <w:t>Shell Sort [</w:t>
+            </w:r>
+            <w:proofErr w:type="spellStart"/>
+            <w:r>
+              <w:rPr>
+                <w:rFonts w:ascii="Dax-Regular" w:eastAsia="Times New Roman" w:hAnsi="Dax-Regular" w:cs="Calibri"/>
+                <w:b/>
+                <w:bCs/>
+                <w:noProof w:val="0"/>
+                <w:color w:val="000000"/>
+              </w:rPr>
+              <w:t>ms</w:t>
+            </w:r>
+            <w:proofErr w:type="spellEnd"/>
+            <w:r>
+              <w:rPr>
+                <w:rFonts w:ascii="Dax-Regular" w:eastAsia="Times New Roman" w:hAnsi="Dax-Regular" w:cs="Calibri"/>
+                <w:b/>
+                <w:bCs/>
+                <w:noProof w:val="0"/>
+                <w:color w:val="000000"/>
+              </w:rPr>
+              <w:t>]</w:t>
+            </w:r>
+          </w:p>
+        </w:tc>
+        <w:tc>
+          <w:tcPr>
+            <w:tcW w:w="0" w:type="auto"/>
+            <w:tcBorders>
+              <w:top w:val="single" w:sz="4" w:space="0" w:color="000000"/>
+              <w:left w:val="nil"/>
+              <w:bottom w:val="single" w:sz="4" w:space="0" w:color="000000"/>
+              <w:right w:val="nil"/>
+            </w:tcBorders>
+            <w:shd w:val="clear" w:color="auto" w:fill="auto"/>
+            <w:vAlign w:val="center"/>
+            <w:hideMark/>
+          </w:tcPr>
+          <w:p>
+            <w:pPr>
+              <w:spacing w:after="0" w:line="240" w:lineRule="auto"/>
+              <w:jc w:val="center"/>
+              <w:rPr>
+                <w:rFonts w:ascii="Dax-Regular" w:eastAsia="Times New Roman" w:hAnsi="Dax-Regular" w:cs="Calibri"/>
+                <w:b/>
+                <w:bCs/>
+                <w:noProof w:val="0"/>
+                <w:color w:val="000000"/>
+              </w:rPr>
+            </w:pPr>
+            <w:r>
+              <w:rPr>
+                <w:rFonts w:ascii="Dax-Regular" w:eastAsia="Times New Roman" w:hAnsi="Dax-Regular" w:cs="Calibri"/>
+                <w:b/>
+                <w:bCs/>
+                <w:noProof w:val="0"/>
+                <w:color w:val="000000"/>
+              </w:rPr>
+              <w:t>Quick Sort [</w:t>
+            </w:r>
+            <w:proofErr w:type="spellStart"/>
+            <w:r>
+              <w:rPr>
+                <w:rFonts w:ascii="Dax-Regular" w:eastAsia="Times New Roman" w:hAnsi="Dax-Regular" w:cs="Calibri"/>
+                <w:b/>
+                <w:bCs/>
+                <w:noProof w:val="0"/>
+                <w:color w:val="000000"/>
+              </w:rPr>
+              <w:t>ms</w:t>
+            </w:r>
+            <w:proofErr w:type="spellEnd"/>
+            <w:r>
+              <w:rPr>
+                <w:rFonts w:ascii="Dax-Regular" w:eastAsia="Times New Roman" w:hAnsi="Dax-Regular" w:cs="Calibri"/>
+                <w:b/>
+                <w:bCs/>
+                <w:noProof w:val="0"/>
+                <w:color w:val="000000"/>
+              </w:rPr>
+              <w:t>]</w:t>
+            </w:r>
+          </w:p>
+        </w:tc>
+        <w:tc>
+          <w:tcPr>
+            <w:tcW w:w="0" w:type="auto"/>
+            <w:tcBorders>
+              <w:top w:val="single" w:sz="4" w:space="0" w:color="000000"/>
+              <w:left w:val="nil"/>
+              <w:bottom w:val="single" w:sz="4" w:space="0" w:color="000000"/>
+              <w:right w:val="nil"/>
+            </w:tcBorders>
+            <w:shd w:val="clear" w:color="auto" w:fill="auto"/>
+            <w:vAlign w:val="center"/>
+            <w:hideMark/>
+          </w:tcPr>
+          <w:p>
+            <w:pPr>
+              <w:spacing w:after="0" w:line="240" w:lineRule="auto"/>
+              <w:jc w:val="center"/>
+              <w:rPr>
+                <w:rFonts w:ascii="Dax-Regular" w:eastAsia="Times New Roman" w:hAnsi="Dax-Regular" w:cs="Calibri"/>
+                <w:b/>
+                <w:bCs/>
+                <w:noProof w:val="0"/>
+                <w:color w:val="000000"/>
+              </w:rPr>
+            </w:pPr>
+            <w:r>
+              <w:rPr>
+                <w:rFonts w:ascii="Dax-Regular" w:eastAsia="Times New Roman" w:hAnsi="Dax-Regular" w:cs="Calibri"/>
+                <w:b/>
+                <w:bCs/>
+                <w:noProof w:val="0"/>
+                <w:color w:val="000000"/>
+              </w:rPr>
+              <w:t>Merge Sort [</w:t>
+            </w:r>
+            <w:proofErr w:type="spellStart"/>
+            <w:r>
+              <w:rPr>
+                <w:rFonts w:ascii="Dax-Regular" w:eastAsia="Times New Roman" w:hAnsi="Dax-Regular" w:cs="Calibri"/>
+                <w:b/>
+                <w:bCs/>
+                <w:noProof w:val="0"/>
+                <w:color w:val="000000"/>
+              </w:rPr>
+              <w:t>ms</w:t>
+            </w:r>
+            <w:proofErr w:type="spellEnd"/>
+            <w:r>
+              <w:rPr>
+                <w:rFonts w:ascii="Dax-Regular" w:eastAsia="Times New Roman" w:hAnsi="Dax-Regular" w:cs="Calibri"/>
+                <w:b/>
+                <w:bCs/>
+                <w:noProof w:val="0"/>
+                <w:color w:val="000000"/>
+              </w:rPr>
+              <w:t>]</w:t>
             </w:r>
           </w:p>
         </w:tc>
@@ -5668,6 +6152,14 @@
                 <w:color w:val="000000"/>
               </w:rPr>
             </w:pPr>
+            <w:r>
+              <w:rPr>
+                <w:rFonts w:ascii="Dax-Regular" w:eastAsia="Times New Roman" w:hAnsi="Dax-Regular" w:cs="Calibri"/>
+                <w:noProof w:val="0"/>
+                <w:color w:val="000000"/>
+              </w:rPr>
+              <w:t>15.625</w:t>
+            </w:r>
           </w:p>
         </w:tc>
         <w:tc>
@@ -5692,6 +6184,14 @@
                 <w:color w:val="000000"/>
               </w:rPr>
             </w:pPr>
+            <w:r>
+              <w:rPr>
+                <w:rFonts w:ascii="Dax-Regular" w:eastAsia="Times New Roman" w:hAnsi="Dax-Regular" w:cs="Calibri"/>
+                <w:noProof w:val="0"/>
+                <w:color w:val="000000"/>
+              </w:rPr>
+              <w:t>15.625</w:t>
+            </w:r>
           </w:p>
         </w:tc>
       </w:tr>
@@ -5826,30 +6326,46 @@
                 <w:color w:val="000000"/>
               </w:rPr>
             </w:pPr>
-          </w:p>
-        </w:tc>
-        <w:tc>
-          <w:tcPr>
-            <w:tcW w:w="0" w:type="auto"/>
-            <w:tcBorders>
-              <w:top w:val="nil"/>
-              <w:left w:val="nil"/>
-              <w:bottom w:val="nil"/>
-              <w:right w:val="nil"/>
-            </w:tcBorders>
-            <w:shd w:val="clear" w:color="auto" w:fill="auto"/>
-            <w:vAlign w:val="center"/>
-          </w:tcPr>
-          <w:p>
-            <w:pPr>
-              <w:spacing w:after="0" w:line="240" w:lineRule="auto"/>
-              <w:jc w:val="center"/>
-              <w:rPr>
-                <w:rFonts w:ascii="Dax-Regular" w:eastAsia="Times New Roman" w:hAnsi="Dax-Regular" w:cs="Calibri"/>
-                <w:noProof w:val="0"/>
-                <w:color w:val="000000"/>
-              </w:rPr>
-            </w:pPr>
+            <w:r>
+              <w:rPr>
+                <w:rFonts w:ascii="Dax-Regular" w:eastAsia="Times New Roman" w:hAnsi="Dax-Regular" w:cs="Calibri"/>
+                <w:noProof w:val="0"/>
+                <w:color w:val="000000"/>
+              </w:rPr>
+              <w:t>46.875</w:t>
+            </w:r>
+          </w:p>
+        </w:tc>
+        <w:tc>
+          <w:tcPr>
+            <w:tcW w:w="0" w:type="auto"/>
+            <w:tcBorders>
+              <w:top w:val="nil"/>
+              <w:left w:val="nil"/>
+              <w:bottom w:val="nil"/>
+              <w:right w:val="nil"/>
+            </w:tcBorders>
+            <w:shd w:val="clear" w:color="auto" w:fill="auto"/>
+            <w:vAlign w:val="center"/>
+          </w:tcPr>
+          <w:p>
+            <w:pPr>
+              <w:spacing w:after="0" w:line="240" w:lineRule="auto"/>
+              <w:jc w:val="center"/>
+              <w:rPr>
+                <w:rFonts w:ascii="Dax-Regular" w:eastAsia="Times New Roman" w:hAnsi="Dax-Regular" w:cs="Calibri"/>
+                <w:noProof w:val="0"/>
+                <w:color w:val="000000"/>
+              </w:rPr>
+            </w:pPr>
+            <w:r>
+              <w:rPr>
+                <w:rFonts w:ascii="Dax-Regular" w:eastAsia="Times New Roman" w:hAnsi="Dax-Regular" w:cs="Calibri"/>
+                <w:noProof w:val="0"/>
+                <w:color w:val="000000"/>
+              </w:rPr>
+              <w:t>46.875</w:t>
+            </w:r>
           </w:p>
         </w:tc>
       </w:tr>
@@ -5984,6 +6500,14 @@
                 <w:color w:val="000000"/>
               </w:rPr>
             </w:pPr>
+            <w:r>
+              <w:rPr>
+                <w:rFonts w:ascii="Dax-Regular" w:eastAsia="Times New Roman" w:hAnsi="Dax-Regular" w:cs="Calibri"/>
+                <w:noProof w:val="0"/>
+                <w:color w:val="000000"/>
+              </w:rPr>
+              <w:t>109.375</w:t>
+            </w:r>
           </w:p>
         </w:tc>
         <w:tc>
@@ -6008,6 +6532,14 @@
                 <w:color w:val="000000"/>
               </w:rPr>
             </w:pPr>
+            <w:r>
+              <w:rPr>
+                <w:rFonts w:ascii="Dax-Regular" w:eastAsia="Times New Roman" w:hAnsi="Dax-Regular" w:cs="Calibri"/>
+                <w:noProof w:val="0"/>
+                <w:color w:val="000000"/>
+              </w:rPr>
+              <w:t>93.75</w:t>
+            </w:r>
           </w:p>
         </w:tc>
       </w:tr>
@@ -6142,30 +6674,46 @@
                 <w:color w:val="000000"/>
               </w:rPr>
             </w:pPr>
-          </w:p>
-        </w:tc>
-        <w:tc>
-          <w:tcPr>
-            <w:tcW w:w="0" w:type="auto"/>
-            <w:tcBorders>
-              <w:top w:val="nil"/>
-              <w:left w:val="nil"/>
-              <w:bottom w:val="nil"/>
-              <w:right w:val="nil"/>
-            </w:tcBorders>
-            <w:shd w:val="clear" w:color="auto" w:fill="auto"/>
-            <w:vAlign w:val="center"/>
-          </w:tcPr>
-          <w:p>
-            <w:pPr>
-              <w:spacing w:after="0" w:line="240" w:lineRule="auto"/>
-              <w:jc w:val="center"/>
-              <w:rPr>
-                <w:rFonts w:ascii="Dax-Regular" w:eastAsia="Times New Roman" w:hAnsi="Dax-Regular" w:cs="Calibri"/>
-                <w:noProof w:val="0"/>
-                <w:color w:val="000000"/>
-              </w:rPr>
-            </w:pPr>
+            <w:r>
+              <w:rPr>
+                <w:rFonts w:ascii="Dax-Regular" w:eastAsia="Times New Roman" w:hAnsi="Dax-Regular" w:cs="Calibri"/>
+                <w:noProof w:val="0"/>
+                <w:color w:val="000000"/>
+              </w:rPr>
+              <w:t>218.75</w:t>
+            </w:r>
+          </w:p>
+        </w:tc>
+        <w:tc>
+          <w:tcPr>
+            <w:tcW w:w="0" w:type="auto"/>
+            <w:tcBorders>
+              <w:top w:val="nil"/>
+              <w:left w:val="nil"/>
+              <w:bottom w:val="nil"/>
+              <w:right w:val="nil"/>
+            </w:tcBorders>
+            <w:shd w:val="clear" w:color="auto" w:fill="auto"/>
+            <w:vAlign w:val="center"/>
+          </w:tcPr>
+          <w:p>
+            <w:pPr>
+              <w:spacing w:after="0" w:line="240" w:lineRule="auto"/>
+              <w:jc w:val="center"/>
+              <w:rPr>
+                <w:rFonts w:ascii="Dax-Regular" w:eastAsia="Times New Roman" w:hAnsi="Dax-Regular" w:cs="Calibri"/>
+                <w:noProof w:val="0"/>
+                <w:color w:val="000000"/>
+              </w:rPr>
+            </w:pPr>
+            <w:r>
+              <w:rPr>
+                <w:rFonts w:ascii="Dax-Regular" w:eastAsia="Times New Roman" w:hAnsi="Dax-Regular" w:cs="Calibri"/>
+                <w:noProof w:val="0"/>
+                <w:color w:val="000000"/>
+              </w:rPr>
+              <w:t>203.125</w:t>
+            </w:r>
           </w:p>
         </w:tc>
       </w:tr>
@@ -6300,6 +6848,14 @@
                 <w:color w:val="000000"/>
               </w:rPr>
             </w:pPr>
+            <w:r>
+              <w:rPr>
+                <w:rFonts w:ascii="Dax-Regular" w:eastAsia="Times New Roman" w:hAnsi="Dax-Regular" w:cs="Calibri"/>
+                <w:noProof w:val="0"/>
+                <w:color w:val="000000"/>
+              </w:rPr>
+              <w:t>437.5</w:t>
+            </w:r>
           </w:p>
         </w:tc>
         <w:tc>
@@ -6324,6 +6880,14 @@
                 <w:color w:val="000000"/>
               </w:rPr>
             </w:pPr>
+            <w:r>
+              <w:rPr>
+                <w:rFonts w:ascii="Dax-Regular" w:eastAsia="Times New Roman" w:hAnsi="Dax-Regular" w:cs="Calibri"/>
+                <w:noProof w:val="0"/>
+                <w:color w:val="000000"/>
+              </w:rPr>
+              <w:t>437.5</w:t>
+            </w:r>
           </w:p>
         </w:tc>
       </w:tr>
@@ -6458,30 +7022,46 @@
                 <w:color w:val="000000"/>
               </w:rPr>
             </w:pPr>
-          </w:p>
-        </w:tc>
-        <w:tc>
-          <w:tcPr>
-            <w:tcW w:w="0" w:type="auto"/>
-            <w:tcBorders>
-              <w:top w:val="nil"/>
-              <w:left w:val="nil"/>
-              <w:bottom w:val="nil"/>
-              <w:right w:val="nil"/>
-            </w:tcBorders>
-            <w:shd w:val="clear" w:color="auto" w:fill="auto"/>
-            <w:vAlign w:val="center"/>
-          </w:tcPr>
-          <w:p>
-            <w:pPr>
-              <w:spacing w:after="0" w:line="240" w:lineRule="auto"/>
-              <w:jc w:val="center"/>
-              <w:rPr>
-                <w:rFonts w:ascii="Dax-Regular" w:eastAsia="Times New Roman" w:hAnsi="Dax-Regular" w:cs="Calibri"/>
-                <w:noProof w:val="0"/>
-                <w:color w:val="000000"/>
-              </w:rPr>
-            </w:pPr>
+            <w:r>
+              <w:rPr>
+                <w:rFonts w:ascii="Dax-Regular" w:eastAsia="Times New Roman" w:hAnsi="Dax-Regular" w:cs="Calibri"/>
+                <w:noProof w:val="0"/>
+                <w:color w:val="000000"/>
+              </w:rPr>
+              <w:t>968.75</w:t>
+            </w:r>
+          </w:p>
+        </w:tc>
+        <w:tc>
+          <w:tcPr>
+            <w:tcW w:w="0" w:type="auto"/>
+            <w:tcBorders>
+              <w:top w:val="nil"/>
+              <w:left w:val="nil"/>
+              <w:bottom w:val="nil"/>
+              <w:right w:val="nil"/>
+            </w:tcBorders>
+            <w:shd w:val="clear" w:color="auto" w:fill="auto"/>
+            <w:vAlign w:val="center"/>
+          </w:tcPr>
+          <w:p>
+            <w:pPr>
+              <w:spacing w:after="0" w:line="240" w:lineRule="auto"/>
+              <w:jc w:val="center"/>
+              <w:rPr>
+                <w:rFonts w:ascii="Dax-Regular" w:eastAsia="Times New Roman" w:hAnsi="Dax-Regular" w:cs="Calibri"/>
+                <w:noProof w:val="0"/>
+                <w:color w:val="000000"/>
+              </w:rPr>
+            </w:pPr>
+            <w:r>
+              <w:rPr>
+                <w:rFonts w:ascii="Dax-Regular" w:eastAsia="Times New Roman" w:hAnsi="Dax-Regular" w:cs="Calibri"/>
+                <w:noProof w:val="0"/>
+                <w:color w:val="000000"/>
+              </w:rPr>
+              <w:t>906.25</w:t>
+            </w:r>
           </w:p>
         </w:tc>
       </w:tr>
@@ -6616,6 +7196,14 @@
                 <w:color w:val="000000"/>
               </w:rPr>
             </w:pPr>
+            <w:r>
+              <w:rPr>
+                <w:rFonts w:ascii="Dax-Regular" w:eastAsia="Times New Roman" w:hAnsi="Dax-Regular" w:cs="Calibri"/>
+                <w:noProof w:val="0"/>
+                <w:color w:val="000000"/>
+              </w:rPr>
+              <w:t>2140.625</w:t>
+            </w:r>
           </w:p>
         </w:tc>
         <w:tc>
@@ -6640,6 +7228,14 @@
                 <w:color w:val="000000"/>
               </w:rPr>
             </w:pPr>
+            <w:r>
+              <w:rPr>
+                <w:rFonts w:ascii="Dax-Regular" w:eastAsia="Times New Roman" w:hAnsi="Dax-Regular" w:cs="Calibri"/>
+                <w:noProof w:val="0"/>
+                <w:color w:val="000000"/>
+              </w:rPr>
+              <w:t>1984.375</w:t>
+            </w:r>
           </w:p>
         </w:tc>
       </w:tr>
@@ -6774,30 +7370,46 @@
                 <w:color w:val="000000"/>
               </w:rPr>
             </w:pPr>
-          </w:p>
-        </w:tc>
-        <w:tc>
-          <w:tcPr>
-            <w:tcW w:w="0" w:type="auto"/>
-            <w:tcBorders>
-              <w:top w:val="nil"/>
-              <w:left w:val="nil"/>
-              <w:bottom w:val="nil"/>
-              <w:right w:val="nil"/>
-            </w:tcBorders>
-            <w:shd w:val="clear" w:color="auto" w:fill="auto"/>
-            <w:vAlign w:val="center"/>
-          </w:tcPr>
-          <w:p>
-            <w:pPr>
-              <w:spacing w:after="0" w:line="240" w:lineRule="auto"/>
-              <w:jc w:val="center"/>
-              <w:rPr>
-                <w:rFonts w:ascii="Dax-Regular" w:eastAsia="Times New Roman" w:hAnsi="Dax-Regular" w:cs="Calibri"/>
-                <w:noProof w:val="0"/>
-                <w:color w:val="000000"/>
-              </w:rPr>
-            </w:pPr>
+            <w:r>
+              <w:rPr>
+                <w:rFonts w:ascii="Dax-Regular" w:eastAsia="Times New Roman" w:hAnsi="Dax-Regular" w:cs="Calibri"/>
+                <w:noProof w:val="0"/>
+                <w:color w:val="000000"/>
+              </w:rPr>
+              <w:t>4421.875</w:t>
+            </w:r>
+          </w:p>
+        </w:tc>
+        <w:tc>
+          <w:tcPr>
+            <w:tcW w:w="0" w:type="auto"/>
+            <w:tcBorders>
+              <w:top w:val="nil"/>
+              <w:left w:val="nil"/>
+              <w:bottom w:val="nil"/>
+              <w:right w:val="nil"/>
+            </w:tcBorders>
+            <w:shd w:val="clear" w:color="auto" w:fill="auto"/>
+            <w:vAlign w:val="center"/>
+          </w:tcPr>
+          <w:p>
+            <w:pPr>
+              <w:spacing w:after="0" w:line="240" w:lineRule="auto"/>
+              <w:jc w:val="center"/>
+              <w:rPr>
+                <w:rFonts w:ascii="Dax-Regular" w:eastAsia="Times New Roman" w:hAnsi="Dax-Regular" w:cs="Calibri"/>
+                <w:noProof w:val="0"/>
+                <w:color w:val="000000"/>
+              </w:rPr>
+            </w:pPr>
+            <w:r>
+              <w:rPr>
+                <w:rFonts w:ascii="Dax-Regular" w:eastAsia="Times New Roman" w:hAnsi="Dax-Regular" w:cs="Calibri"/>
+                <w:noProof w:val="0"/>
+                <w:color w:val="000000"/>
+              </w:rPr>
+              <w:t>4250</w:t>
+            </w:r>
           </w:p>
         </w:tc>
       </w:tr>
@@ -6932,6 +7544,14 @@
                 <w:color w:val="000000"/>
               </w:rPr>
             </w:pPr>
+            <w:r>
+              <w:rPr>
+                <w:rFonts w:ascii="Dax-Regular" w:eastAsia="Times New Roman" w:hAnsi="Dax-Regular" w:cs="Calibri"/>
+                <w:noProof w:val="0"/>
+                <w:color w:val="000000"/>
+              </w:rPr>
+              <w:t>10187.5</w:t>
+            </w:r>
           </w:p>
         </w:tc>
         <w:tc>
@@ -6956,6 +7576,14 @@
                 <w:color w:val="000000"/>
               </w:rPr>
             </w:pPr>
+            <w:r>
+              <w:rPr>
+                <w:rFonts w:ascii="Dax-Regular" w:eastAsia="Times New Roman" w:hAnsi="Dax-Regular" w:cs="Calibri"/>
+                <w:noProof w:val="0"/>
+                <w:color w:val="000000"/>
+              </w:rPr>
+              <w:t>9156.25</w:t>
+            </w:r>
           </w:p>
         </w:tc>
       </w:tr>
@@ -7120,7 +7748,7 @@
     </w:tbl>
     <w:p>
       <w:pPr>
-        <w:pStyle w:val="Descripcin"/>
+        <w:pStyle w:val="Caption"/>
         <w:jc w:val="center"/>
         <w:rPr>
           <w:lang w:val="es-419"/>
@@ -7269,27 +7897,10 @@
                 <w:noProof w:val="0"/>
                 <w:color w:val="000000"/>
               </w:rPr>
-              <w:t>Insertion Sort [ms]</w:t>
-            </w:r>
-          </w:p>
-        </w:tc>
-        <w:tc>
-          <w:tcPr>
-            <w:tcW w:w="0" w:type="auto"/>
-            <w:tcBorders>
-              <w:top w:val="single" w:sz="4" w:space="0" w:color="000000"/>
-              <w:left w:val="nil"/>
-              <w:bottom w:val="single" w:sz="4" w:space="0" w:color="000000"/>
-              <w:right w:val="nil"/>
-            </w:tcBorders>
-            <w:shd w:val="clear" w:color="auto" w:fill="auto"/>
-            <w:vAlign w:val="center"/>
-            <w:hideMark/>
-          </w:tcPr>
-          <w:p>
-            <w:pPr>
-              <w:spacing w:after="0" w:line="240" w:lineRule="auto"/>
-              <w:jc w:val="center"/>
+              <w:t>Insertion Sort [</w:t>
+            </w:r>
+            <w:proofErr w:type="spellStart"/>
+            <w:r>
               <w:rPr>
                 <w:rFonts w:ascii="Dax-Regular" w:eastAsia="Times New Roman" w:hAnsi="Dax-Regular" w:cs="Calibri"/>
                 <w:b/>
@@ -7297,7 +7908,9 @@
                 <w:noProof w:val="0"/>
                 <w:color w:val="000000"/>
               </w:rPr>
-            </w:pPr>
+              <w:t>ms</w:t>
+            </w:r>
+            <w:proofErr w:type="spellEnd"/>
             <w:r>
               <w:rPr>
                 <w:rFonts w:ascii="Dax-Regular" w:eastAsia="Times New Roman" w:hAnsi="Dax-Regular" w:cs="Calibri"/>
@@ -7306,7 +7919,7 @@
                 <w:noProof w:val="0"/>
                 <w:color w:val="000000"/>
               </w:rPr>
-              <w:t>Selection Sort [ms]</w:t>
+              <w:t>]</w:t>
             </w:r>
           </w:p>
         </w:tc>
@@ -7343,27 +7956,10 @@
                 <w:noProof w:val="0"/>
                 <w:color w:val="000000"/>
               </w:rPr>
-              <w:t>Shell Sort [ms]</w:t>
-            </w:r>
-          </w:p>
-        </w:tc>
-        <w:tc>
-          <w:tcPr>
-            <w:tcW w:w="0" w:type="auto"/>
-            <w:tcBorders>
-              <w:top w:val="single" w:sz="4" w:space="0" w:color="000000"/>
-              <w:left w:val="nil"/>
-              <w:bottom w:val="single" w:sz="4" w:space="0" w:color="000000"/>
-              <w:right w:val="nil"/>
-            </w:tcBorders>
-            <w:shd w:val="clear" w:color="auto" w:fill="auto"/>
-            <w:vAlign w:val="center"/>
-            <w:hideMark/>
-          </w:tcPr>
-          <w:p>
-            <w:pPr>
-              <w:spacing w:after="0" w:line="240" w:lineRule="auto"/>
-              <w:jc w:val="center"/>
+              <w:t>Selection Sort [</w:t>
+            </w:r>
+            <w:proofErr w:type="spellStart"/>
+            <w:r>
               <w:rPr>
                 <w:rFonts w:ascii="Dax-Regular" w:eastAsia="Times New Roman" w:hAnsi="Dax-Regular" w:cs="Calibri"/>
                 <w:b/>
@@ -7371,7 +7967,9 @@
                 <w:noProof w:val="0"/>
                 <w:color w:val="000000"/>
               </w:rPr>
-            </w:pPr>
+              <w:t>ms</w:t>
+            </w:r>
+            <w:proofErr w:type="spellEnd"/>
             <w:r>
               <w:rPr>
                 <w:rFonts w:ascii="Dax-Regular" w:eastAsia="Times New Roman" w:hAnsi="Dax-Regular" w:cs="Calibri"/>
@@ -7380,7 +7978,7 @@
                 <w:noProof w:val="0"/>
                 <w:color w:val="000000"/>
               </w:rPr>
-              <w:t>Quick Sort [ms]</w:t>
+              <w:t>]</w:t>
             </w:r>
           </w:p>
         </w:tc>
@@ -7417,7 +8015,147 @@
                 <w:noProof w:val="0"/>
                 <w:color w:val="000000"/>
               </w:rPr>
-              <w:t>Merge Sort [ms]</w:t>
+              <w:t>Shell Sort [</w:t>
+            </w:r>
+            <w:proofErr w:type="spellStart"/>
+            <w:r>
+              <w:rPr>
+                <w:rFonts w:ascii="Dax-Regular" w:eastAsia="Times New Roman" w:hAnsi="Dax-Regular" w:cs="Calibri"/>
+                <w:b/>
+                <w:bCs/>
+                <w:noProof w:val="0"/>
+                <w:color w:val="000000"/>
+              </w:rPr>
+              <w:t>ms</w:t>
+            </w:r>
+            <w:proofErr w:type="spellEnd"/>
+            <w:r>
+              <w:rPr>
+                <w:rFonts w:ascii="Dax-Regular" w:eastAsia="Times New Roman" w:hAnsi="Dax-Regular" w:cs="Calibri"/>
+                <w:b/>
+                <w:bCs/>
+                <w:noProof w:val="0"/>
+                <w:color w:val="000000"/>
+              </w:rPr>
+              <w:t>]</w:t>
+            </w:r>
+          </w:p>
+        </w:tc>
+        <w:tc>
+          <w:tcPr>
+            <w:tcW w:w="0" w:type="auto"/>
+            <w:tcBorders>
+              <w:top w:val="single" w:sz="4" w:space="0" w:color="000000"/>
+              <w:left w:val="nil"/>
+              <w:bottom w:val="single" w:sz="4" w:space="0" w:color="000000"/>
+              <w:right w:val="nil"/>
+            </w:tcBorders>
+            <w:shd w:val="clear" w:color="auto" w:fill="auto"/>
+            <w:vAlign w:val="center"/>
+            <w:hideMark/>
+          </w:tcPr>
+          <w:p>
+            <w:pPr>
+              <w:spacing w:after="0" w:line="240" w:lineRule="auto"/>
+              <w:jc w:val="center"/>
+              <w:rPr>
+                <w:rFonts w:ascii="Dax-Regular" w:eastAsia="Times New Roman" w:hAnsi="Dax-Regular" w:cs="Calibri"/>
+                <w:b/>
+                <w:bCs/>
+                <w:noProof w:val="0"/>
+                <w:color w:val="000000"/>
+              </w:rPr>
+            </w:pPr>
+            <w:r>
+              <w:rPr>
+                <w:rFonts w:ascii="Dax-Regular" w:eastAsia="Times New Roman" w:hAnsi="Dax-Regular" w:cs="Calibri"/>
+                <w:b/>
+                <w:bCs/>
+                <w:noProof w:val="0"/>
+                <w:color w:val="000000"/>
+              </w:rPr>
+              <w:t>Quick Sort [</w:t>
+            </w:r>
+            <w:proofErr w:type="spellStart"/>
+            <w:r>
+              <w:rPr>
+                <w:rFonts w:ascii="Dax-Regular" w:eastAsia="Times New Roman" w:hAnsi="Dax-Regular" w:cs="Calibri"/>
+                <w:b/>
+                <w:bCs/>
+                <w:noProof w:val="0"/>
+                <w:color w:val="000000"/>
+              </w:rPr>
+              <w:t>ms</w:t>
+            </w:r>
+            <w:proofErr w:type="spellEnd"/>
+            <w:r>
+              <w:rPr>
+                <w:rFonts w:ascii="Dax-Regular" w:eastAsia="Times New Roman" w:hAnsi="Dax-Regular" w:cs="Calibri"/>
+                <w:b/>
+                <w:bCs/>
+                <w:noProof w:val="0"/>
+                <w:color w:val="000000"/>
+              </w:rPr>
+              <w:t>]</w:t>
+            </w:r>
+          </w:p>
+        </w:tc>
+        <w:tc>
+          <w:tcPr>
+            <w:tcW w:w="0" w:type="auto"/>
+            <w:tcBorders>
+              <w:top w:val="single" w:sz="4" w:space="0" w:color="000000"/>
+              <w:left w:val="nil"/>
+              <w:bottom w:val="single" w:sz="4" w:space="0" w:color="000000"/>
+              <w:right w:val="nil"/>
+            </w:tcBorders>
+            <w:shd w:val="clear" w:color="auto" w:fill="auto"/>
+            <w:vAlign w:val="center"/>
+            <w:hideMark/>
+          </w:tcPr>
+          <w:p>
+            <w:pPr>
+              <w:spacing w:after="0" w:line="240" w:lineRule="auto"/>
+              <w:jc w:val="center"/>
+              <w:rPr>
+                <w:rFonts w:ascii="Dax-Regular" w:eastAsia="Times New Roman" w:hAnsi="Dax-Regular" w:cs="Calibri"/>
+                <w:b/>
+                <w:bCs/>
+                <w:noProof w:val="0"/>
+                <w:color w:val="000000"/>
+              </w:rPr>
+            </w:pPr>
+            <w:r>
+              <w:rPr>
+                <w:rFonts w:ascii="Dax-Regular" w:eastAsia="Times New Roman" w:hAnsi="Dax-Regular" w:cs="Calibri"/>
+                <w:b/>
+                <w:bCs/>
+                <w:noProof w:val="0"/>
+                <w:color w:val="000000"/>
+              </w:rPr>
+              <w:t>Merge Sort [</w:t>
+            </w:r>
+            <w:proofErr w:type="spellStart"/>
+            <w:r>
+              <w:rPr>
+                <w:rFonts w:ascii="Dax-Regular" w:eastAsia="Times New Roman" w:hAnsi="Dax-Regular" w:cs="Calibri"/>
+                <w:b/>
+                <w:bCs/>
+                <w:noProof w:val="0"/>
+                <w:color w:val="000000"/>
+              </w:rPr>
+              <w:t>ms</w:t>
+            </w:r>
+            <w:proofErr w:type="spellEnd"/>
+            <w:r>
+              <w:rPr>
+                <w:rFonts w:ascii="Dax-Regular" w:eastAsia="Times New Roman" w:hAnsi="Dax-Regular" w:cs="Calibri"/>
+                <w:b/>
+                <w:bCs/>
+                <w:noProof w:val="0"/>
+                <w:color w:val="000000"/>
+              </w:rPr>
+              <w:t>]</w:t>
             </w:r>
           </w:p>
         </w:tc>
@@ -9005,7 +9743,7 @@
     </w:tbl>
     <w:p>
       <w:pPr>
-        <w:pStyle w:val="Descripcin"/>
+        <w:pStyle w:val="Caption"/>
         <w:ind w:left="360"/>
         <w:rPr>
           <w:lang w:val="es-419"/>
@@ -9056,7 +9794,7 @@
     </w:p>
     <w:tbl>
       <w:tblPr>
-        <w:tblStyle w:val="Tablaconcuadrcula2-nfasis3"/>
+        <w:tblStyle w:val="GridTable2-Accent3"/>
         <w:tblW w:w="8790" w:type="dxa"/>
         <w:jc w:val="center"/>
         <w:tblLook w:val="04A0" w:firstRow="1" w:lastRow="0" w:firstColumn="1" w:lastColumn="0" w:noHBand="0" w:noVBand="1"/>
@@ -9167,6 +9905,7 @@
                 <w:lang w:val="es-419"/>
               </w:rPr>
             </w:pPr>
+            <w:proofErr w:type="spellStart"/>
             <w:r>
               <w:rPr>
                 <w:rFonts w:ascii="Dax-Regular" w:hAnsi="Dax-Regular"/>
@@ -9175,14 +9914,25 @@
               </w:rPr>
               <w:t>Merge</w:t>
             </w:r>
+            <w:proofErr w:type="spellEnd"/>
             <w:r>
               <w:rPr>
                 <w:rFonts w:ascii="Dax-Regular" w:hAnsi="Dax-Regular"/>
                 <w:noProof w:val="0"/>
                 <w:lang w:val="es-419"/>
               </w:rPr>
-              <w:t xml:space="preserve"> sort</w:t>
-            </w:r>
+              <w:t xml:space="preserve"> </w:t>
+            </w:r>
+            <w:proofErr w:type="spellStart"/>
+            <w:r>
+              <w:rPr>
+                <w:rFonts w:ascii="Dax-Regular" w:hAnsi="Dax-Regular"/>
+                <w:noProof w:val="0"/>
+                <w:lang w:val="es-419"/>
+              </w:rPr>
+              <w:t>sort</w:t>
+            </w:r>
+            <w:proofErr w:type="spellEnd"/>
           </w:p>
         </w:tc>
         <w:tc>
@@ -9253,8 +10003,18 @@
                 <w:noProof w:val="0"/>
                 <w:lang w:val="es-419"/>
               </w:rPr>
-              <w:t xml:space="preserve"> sort</w:t>
-            </w:r>
+              <w:t xml:space="preserve"> </w:t>
+            </w:r>
+            <w:proofErr w:type="spellStart"/>
+            <w:r>
+              <w:rPr>
+                <w:rFonts w:ascii="Dax-Regular" w:hAnsi="Dax-Regular"/>
+                <w:noProof w:val="0"/>
+                <w:lang w:val="es-419"/>
+              </w:rPr>
+              <w:t>sort</w:t>
+            </w:r>
+            <w:proofErr w:type="spellEnd"/>
             <w:r>
               <w:rPr>
                 <w:noProof w:val="0"/>
@@ -9300,7 +10060,7 @@
     </w:tbl>
     <w:p>
       <w:pPr>
-        <w:pStyle w:val="Descripcin"/>
+        <w:pStyle w:val="Caption"/>
         <w:jc w:val="center"/>
         <w:rPr>
           <w:lang w:val="es-419"/>
@@ -9351,7 +10111,7 @@
     </w:p>
     <w:p>
       <w:pPr>
-        <w:pStyle w:val="Ttulo2"/>
+        <w:pStyle w:val="Heading2"/>
         <w:rPr>
           <w:b/>
           <w:bCs/>
@@ -9362,7 +10122,7 @@
     </w:p>
     <w:p>
       <w:pPr>
-        <w:pStyle w:val="Ttulo2"/>
+        <w:pStyle w:val="Heading2"/>
         <w:rPr>
           <w:b/>
           <w:bCs/>
@@ -9382,7 +10142,7 @@
     </w:p>
     <w:p>
       <w:pPr>
-        <w:pStyle w:val="Prrafodelista"/>
+        <w:pStyle w:val="ListParagraph"/>
         <w:numPr>
           <w:ilvl w:val="0"/>
           <w:numId w:val="5"/>
@@ -9431,7 +10191,7 @@
     </w:p>
     <w:p>
       <w:pPr>
-        <w:pStyle w:val="Prrafodelista"/>
+        <w:pStyle w:val="ListParagraph"/>
         <w:numPr>
           <w:ilvl w:val="1"/>
           <w:numId w:val="5"/>
@@ -9453,7 +10213,7 @@
     </w:p>
     <w:p>
       <w:pPr>
-        <w:pStyle w:val="Prrafodelista"/>
+        <w:pStyle w:val="ListParagraph"/>
         <w:numPr>
           <w:ilvl w:val="1"/>
           <w:numId w:val="5"/>
@@ -9475,7 +10235,7 @@
     </w:p>
     <w:p>
       <w:pPr>
-        <w:pStyle w:val="Prrafodelista"/>
+        <w:pStyle w:val="ListParagraph"/>
         <w:numPr>
           <w:ilvl w:val="1"/>
           <w:numId w:val="5"/>
@@ -9492,12 +10252,44 @@
           <w:rFonts w:ascii="Dax-Regular" w:hAnsi="Dax-Regular"/>
           <w:lang w:val="es-419"/>
         </w:rPr>
-        <w:t>Comparación de rendimiento para Insertion Sort.</w:t>
+        <w:t xml:space="preserve">Comparación de rendimiento para </w:t>
+      </w:r>
+      <w:proofErr w:type="spellStart"/>
+      <w:r>
+        <w:rPr>
+          <w:rFonts w:ascii="Dax-Regular" w:hAnsi="Dax-Regular"/>
+          <w:lang w:val="es-419"/>
+        </w:rPr>
+        <w:t>Insertion</w:t>
+      </w:r>
+      <w:proofErr w:type="spellEnd"/>
+      <w:r>
+        <w:rPr>
+          <w:rFonts w:ascii="Dax-Regular" w:hAnsi="Dax-Regular"/>
+          <w:lang w:val="es-419"/>
+        </w:rPr>
+        <w:t xml:space="preserve"> </w:t>
+      </w:r>
+      <w:proofErr w:type="spellStart"/>
+      <w:r>
+        <w:rPr>
+          <w:rFonts w:ascii="Dax-Regular" w:hAnsi="Dax-Regular"/>
+          <w:lang w:val="es-419"/>
+        </w:rPr>
+        <w:t>Sort</w:t>
+      </w:r>
+      <w:proofErr w:type="spellEnd"/>
+      <w:r>
+        <w:rPr>
+          <w:rFonts w:ascii="Dax-Regular" w:hAnsi="Dax-Regular"/>
+          <w:lang w:val="es-419"/>
+        </w:rPr>
+        <w:t>.</w:t>
       </w:r>
     </w:p>
     <w:p>
       <w:pPr>
-        <w:pStyle w:val="Prrafodelista"/>
+        <w:pStyle w:val="ListParagraph"/>
         <w:numPr>
           <w:ilvl w:val="1"/>
           <w:numId w:val="5"/>
@@ -9514,12 +10306,44 @@
           <w:rFonts w:ascii="Dax-Regular" w:hAnsi="Dax-Regular"/>
           <w:lang w:val="es-419"/>
         </w:rPr>
-        <w:t>Comparación de rendimiento para Selection Sort.</w:t>
+        <w:t xml:space="preserve">Comparación de rendimiento para </w:t>
+      </w:r>
+      <w:proofErr w:type="spellStart"/>
+      <w:r>
+        <w:rPr>
+          <w:rFonts w:ascii="Dax-Regular" w:hAnsi="Dax-Regular"/>
+          <w:lang w:val="es-419"/>
+        </w:rPr>
+        <w:t>Selection</w:t>
+      </w:r>
+      <w:proofErr w:type="spellEnd"/>
+      <w:r>
+        <w:rPr>
+          <w:rFonts w:ascii="Dax-Regular" w:hAnsi="Dax-Regular"/>
+          <w:lang w:val="es-419"/>
+        </w:rPr>
+        <w:t xml:space="preserve"> </w:t>
+      </w:r>
+      <w:proofErr w:type="spellStart"/>
+      <w:r>
+        <w:rPr>
+          <w:rFonts w:ascii="Dax-Regular" w:hAnsi="Dax-Regular"/>
+          <w:lang w:val="es-419"/>
+        </w:rPr>
+        <w:t>Sort</w:t>
+      </w:r>
+      <w:proofErr w:type="spellEnd"/>
+      <w:r>
+        <w:rPr>
+          <w:rFonts w:ascii="Dax-Regular" w:hAnsi="Dax-Regular"/>
+          <w:lang w:val="es-419"/>
+        </w:rPr>
+        <w:t>.</w:t>
       </w:r>
     </w:p>
     <w:p>
       <w:pPr>
-        <w:pStyle w:val="Prrafodelista"/>
+        <w:pStyle w:val="ListParagraph"/>
         <w:numPr>
           <w:ilvl w:val="1"/>
           <w:numId w:val="5"/>
@@ -9536,12 +10360,28 @@
           <w:rFonts w:ascii="Dax-Regular" w:hAnsi="Dax-Regular"/>
           <w:lang w:val="es-419"/>
         </w:rPr>
-        <w:t>Comparación de rendimiento para Shell Sort.</w:t>
+        <w:t xml:space="preserve">Comparación de rendimiento para Shell </w:t>
+      </w:r>
+      <w:proofErr w:type="spellStart"/>
+      <w:r>
+        <w:rPr>
+          <w:rFonts w:ascii="Dax-Regular" w:hAnsi="Dax-Regular"/>
+          <w:lang w:val="es-419"/>
+        </w:rPr>
+        <w:t>Sort</w:t>
+      </w:r>
+      <w:proofErr w:type="spellEnd"/>
+      <w:r>
+        <w:rPr>
+          <w:rFonts w:ascii="Dax-Regular" w:hAnsi="Dax-Regular"/>
+          <w:lang w:val="es-419"/>
+        </w:rPr>
+        <w:t>.</w:t>
       </w:r>
     </w:p>
     <w:p>
       <w:pPr>
-        <w:pStyle w:val="Prrafodelista"/>
+        <w:pStyle w:val="ListParagraph"/>
         <w:numPr>
           <w:ilvl w:val="1"/>
           <w:numId w:val="5"/>
@@ -9558,12 +10398,28 @@
           <w:rFonts w:ascii="Dax-Regular" w:hAnsi="Dax-Regular"/>
           <w:lang w:val="es-419"/>
         </w:rPr>
-        <w:t>Comparación de rendimiento para MergeSort.</w:t>
+        <w:t xml:space="preserve">Comparación de rendimiento para </w:t>
+      </w:r>
+      <w:proofErr w:type="spellStart"/>
+      <w:r>
+        <w:rPr>
+          <w:rFonts w:ascii="Dax-Regular" w:hAnsi="Dax-Regular"/>
+          <w:lang w:val="es-419"/>
+        </w:rPr>
+        <w:t>MergeSort</w:t>
+      </w:r>
+      <w:proofErr w:type="spellEnd"/>
+      <w:r>
+        <w:rPr>
+          <w:rFonts w:ascii="Dax-Regular" w:hAnsi="Dax-Regular"/>
+          <w:lang w:val="es-419"/>
+        </w:rPr>
+        <w:t>.</w:t>
       </w:r>
     </w:p>
     <w:p>
       <w:pPr>
-        <w:pStyle w:val="Prrafodelista"/>
+        <w:pStyle w:val="ListParagraph"/>
         <w:numPr>
           <w:ilvl w:val="1"/>
           <w:numId w:val="5"/>
@@ -9580,12 +10436,28 @@
           <w:rFonts w:ascii="Dax-Regular" w:hAnsi="Dax-Regular"/>
           <w:lang w:val="es-419"/>
         </w:rPr>
-        <w:t>Comparación de rendimiento para QuickSort.</w:t>
+        <w:t xml:space="preserve">Comparación de rendimiento para </w:t>
+      </w:r>
+      <w:proofErr w:type="spellStart"/>
+      <w:r>
+        <w:rPr>
+          <w:rFonts w:ascii="Dax-Regular" w:hAnsi="Dax-Regular"/>
+          <w:lang w:val="es-419"/>
+        </w:rPr>
+        <w:t>QuickSort</w:t>
+      </w:r>
+      <w:proofErr w:type="spellEnd"/>
+      <w:r>
+        <w:rPr>
+          <w:rFonts w:ascii="Dax-Regular" w:hAnsi="Dax-Regular"/>
+          <w:lang w:val="es-419"/>
+        </w:rPr>
+        <w:t>.</w:t>
       </w:r>
     </w:p>
     <w:p>
       <w:pPr>
-        <w:pStyle w:val="Ttulo1"/>
+        <w:pStyle w:val="Heading1"/>
         <w:rPr>
           <w:b/>
           <w:bCs/>
@@ -9605,7 +10477,7 @@
     </w:p>
     <w:p>
       <w:pPr>
-        <w:pStyle w:val="Prrafodelista"/>
+        <w:pStyle w:val="ListParagraph"/>
         <w:numPr>
           <w:ilvl w:val="0"/>
           <w:numId w:val="8"/>
@@ -9625,7 +10497,7 @@
     </w:p>
     <w:p>
       <w:pPr>
-        <w:pStyle w:val="Prrafodelista"/>
+        <w:pStyle w:val="ListParagraph"/>
         <w:numPr>
           <w:ilvl w:val="0"/>
           <w:numId w:val="8"/>
@@ -9645,7 +10517,7 @@
     </w:p>
     <w:p>
       <w:pPr>
-        <w:pStyle w:val="Prrafodelista"/>
+        <w:pStyle w:val="ListParagraph"/>
         <w:numPr>
           <w:ilvl w:val="0"/>
           <w:numId w:val="8"/>
@@ -9665,7 +10537,7 @@
     </w:p>
     <w:p>
       <w:pPr>
-        <w:pStyle w:val="Prrafodelista"/>
+        <w:pStyle w:val="ListParagraph"/>
         <w:numPr>
           <w:ilvl w:val="0"/>
           <w:numId w:val="8"/>
@@ -9685,7 +10557,7 @@
     </w:p>
     <w:p>
       <w:pPr>
-        <w:pStyle w:val="Prrafodelista"/>
+        <w:pStyle w:val="ListParagraph"/>
         <w:numPr>
           <w:ilvl w:val="0"/>
           <w:numId w:val="8"/>
@@ -10926,11 +11798,11 @@
       <w:noProof/>
     </w:rPr>
   </w:style>
-  <w:style w:type="paragraph" w:styleId="Ttulo1">
+  <w:style w:type="paragraph" w:styleId="Heading1">
     <w:name w:val="heading 1"/>
     <w:basedOn w:val="Normal"/>
     <w:next w:val="Normal"/>
-    <w:link w:val="Ttulo1Car"/>
+    <w:link w:val="Heading1Char"/>
     <w:uiPriority w:val="9"/>
     <w:qFormat/>
     <w:rsid w:val="001826C9"/>
@@ -10947,11 +11819,11 @@
       <w:szCs w:val="32"/>
     </w:rPr>
   </w:style>
-  <w:style w:type="paragraph" w:styleId="Ttulo2">
+  <w:style w:type="paragraph" w:styleId="Heading2">
     <w:name w:val="heading 2"/>
     <w:basedOn w:val="Normal"/>
     <w:next w:val="Normal"/>
-    <w:link w:val="Ttulo2Car"/>
+    <w:link w:val="Heading2Char"/>
     <w:uiPriority w:val="9"/>
     <w:unhideWhenUsed/>
     <w:qFormat/>
@@ -10969,13 +11841,13 @@
       <w:szCs w:val="26"/>
     </w:rPr>
   </w:style>
-  <w:style w:type="character" w:default="1" w:styleId="Fuentedeprrafopredeter">
+  <w:style w:type="character" w:default="1" w:styleId="DefaultParagraphFont">
     <w:name w:val="Default Paragraph Font"/>
     <w:uiPriority w:val="1"/>
     <w:semiHidden/>
     <w:unhideWhenUsed/>
   </w:style>
-  <w:style w:type="table" w:default="1" w:styleId="Tablanormal">
+  <w:style w:type="table" w:default="1" w:styleId="TableNormal">
     <w:name w:val="Normal Table"/>
     <w:uiPriority w:val="99"/>
     <w:semiHidden/>
@@ -10990,17 +11862,17 @@
       </w:tblCellMar>
     </w:tblPr>
   </w:style>
-  <w:style w:type="numbering" w:default="1" w:styleId="Sinlista">
+  <w:style w:type="numbering" w:default="1" w:styleId="NoList">
     <w:name w:val="No List"/>
     <w:uiPriority w:val="99"/>
     <w:semiHidden/>
     <w:unhideWhenUsed/>
   </w:style>
-  <w:style w:type="paragraph" w:styleId="Ttulo">
+  <w:style w:type="paragraph" w:styleId="Title">
     <w:name w:val="Title"/>
     <w:basedOn w:val="Normal"/>
     <w:next w:val="Normal"/>
-    <w:link w:val="TtuloCar"/>
+    <w:link w:val="TitleChar"/>
     <w:uiPriority w:val="10"/>
     <w:qFormat/>
     <w:rsid w:val="00BA3B38"/>
@@ -11016,10 +11888,10 @@
       <w:szCs w:val="56"/>
     </w:rPr>
   </w:style>
-  <w:style w:type="character" w:customStyle="1" w:styleId="TtuloCar">
-    <w:name w:val="Título Car"/>
-    <w:basedOn w:val="Fuentedeprrafopredeter"/>
-    <w:link w:val="Ttulo"/>
+  <w:style w:type="character" w:customStyle="1" w:styleId="TitleChar">
+    <w:name w:val="Title Char"/>
+    <w:basedOn w:val="DefaultParagraphFont"/>
+    <w:link w:val="Title"/>
     <w:uiPriority w:val="10"/>
     <w:rsid w:val="00BA3B38"/>
     <w:rPr>
@@ -11031,7 +11903,7 @@
       <w:szCs w:val="56"/>
     </w:rPr>
   </w:style>
-  <w:style w:type="paragraph" w:styleId="Prrafodelista">
+  <w:style w:type="paragraph" w:styleId="ListParagraph">
     <w:name w:val="List Paragraph"/>
     <w:basedOn w:val="Normal"/>
     <w:uiPriority w:val="34"/>
@@ -11045,7 +11917,7 @@
       <w:noProof w:val="0"/>
     </w:rPr>
   </w:style>
-  <w:style w:type="paragraph" w:styleId="Descripcin">
+  <w:style w:type="paragraph" w:styleId="Caption">
     <w:name w:val="caption"/>
     <w:basedOn w:val="Normal"/>
     <w:next w:val="Normal"/>
@@ -11065,9 +11937,9 @@
       <w:szCs w:val="18"/>
     </w:rPr>
   </w:style>
-  <w:style w:type="table" w:styleId="Tabladecuadrcula2">
+  <w:style w:type="table" w:styleId="GridTable2">
     <w:name w:val="Grid Table 2"/>
-    <w:basedOn w:val="Tablanormal"/>
+    <w:basedOn w:val="TableNormal"/>
     <w:uiPriority w:val="47"/>
     <w:rsid w:val="005C50D1"/>
     <w:pPr>
@@ -11140,9 +12012,9 @@
       </w:tcPr>
     </w:tblStylePr>
   </w:style>
-  <w:style w:type="table" w:styleId="Tablaconcuadrcula2-nfasis3">
+  <w:style w:type="table" w:styleId="GridTable2-Accent3">
     <w:name w:val="Grid Table 2 Accent 3"/>
-    <w:basedOn w:val="Tablanormal"/>
+    <w:basedOn w:val="TableNormal"/>
     <w:uiPriority w:val="47"/>
     <w:rsid w:val="00392066"/>
     <w:pPr>
@@ -11215,10 +12087,10 @@
       </w:tcPr>
     </w:tblStylePr>
   </w:style>
-  <w:style w:type="character" w:customStyle="1" w:styleId="Ttulo1Car">
-    <w:name w:val="Título 1 Car"/>
-    <w:basedOn w:val="Fuentedeprrafopredeter"/>
-    <w:link w:val="Ttulo1"/>
+  <w:style w:type="character" w:customStyle="1" w:styleId="Heading1Char">
+    <w:name w:val="Heading 1 Char"/>
+    <w:basedOn w:val="DefaultParagraphFont"/>
+    <w:link w:val="Heading1"/>
     <w:uiPriority w:val="9"/>
     <w:rsid w:val="001826C9"/>
     <w:rPr>
@@ -11229,10 +12101,10 @@
       <w:szCs w:val="32"/>
     </w:rPr>
   </w:style>
-  <w:style w:type="character" w:customStyle="1" w:styleId="Ttulo2Car">
-    <w:name w:val="Título 2 Car"/>
-    <w:basedOn w:val="Fuentedeprrafopredeter"/>
-    <w:link w:val="Ttulo2"/>
+  <w:style w:type="character" w:customStyle="1" w:styleId="Heading2Char">
+    <w:name w:val="Heading 2 Char"/>
+    <w:basedOn w:val="DefaultParagraphFont"/>
+    <w:link w:val="Heading2"/>
     <w:uiPriority w:val="9"/>
     <w:rsid w:val="001826C9"/>
     <w:rPr>
@@ -11542,9 +12414,12 @@
 </file>
 
 <file path=customXml/item1.xml><?xml version="1.0" encoding="utf-8"?>
-<p:properties xmlns:p="http://schemas.microsoft.com/office/2006/metadata/properties" xmlns:xsi="http://www.w3.org/2001/XMLSchema-instance" xmlns:pc="http://schemas.microsoft.com/office/infopath/2007/PartnerControls">
-  <documentManagement/>
-</p:properties>
+<?mso-contentType ?>
+<FormTemplates xmlns="http://schemas.microsoft.com/sharepoint/v3/contenttype/forms">
+  <Display>DocumentLibraryForm</Display>
+  <Edit>DocumentLibraryForm</Edit>
+  <New>DocumentLibraryForm</New>
+</FormTemplates>
 </file>
 
 <file path=customXml/item2.xml><?xml version="1.0" encoding="utf-8"?>
@@ -11759,19 +12634,15 @@
 </file>
 
 <file path=customXml/item3.xml><?xml version="1.0" encoding="utf-8"?>
-<?mso-contentType ?>
-<FormTemplates xmlns="http://schemas.microsoft.com/sharepoint/v3/contenttype/forms">
-  <Display>DocumentLibraryForm</Display>
-  <Edit>DocumentLibraryForm</Edit>
-  <New>DocumentLibraryForm</New>
-</FormTemplates>
+<p:properties xmlns:p="http://schemas.microsoft.com/office/2006/metadata/properties" xmlns:xsi="http://www.w3.org/2001/XMLSchema-instance" xmlns:pc="http://schemas.microsoft.com/office/infopath/2007/PartnerControls">
+  <documentManagement/>
+</p:properties>
 </file>
 
 <file path=customXml/itemProps1.xml><?xml version="1.0" encoding="utf-8"?>
-<ds:datastoreItem xmlns:ds="http://schemas.openxmlformats.org/officeDocument/2006/customXml" ds:itemID="{D8D55360-DA4E-4EE6-A532-0D8BE99E30A4}">
+<ds:datastoreItem xmlns:ds="http://schemas.openxmlformats.org/officeDocument/2006/customXml" ds:itemID="{7DBE8262-9C92-4A1B-85FF-A533173B85D6}">
   <ds:schemaRefs>
-    <ds:schemaRef ds:uri="http://schemas.microsoft.com/office/2006/metadata/properties"/>
-    <ds:schemaRef ds:uri="http://schemas.microsoft.com/office/infopath/2007/PartnerControls"/>
+    <ds:schemaRef ds:uri="http://schemas.microsoft.com/sharepoint/v3/contenttype/forms"/>
   </ds:schemaRefs>
 </ds:datastoreItem>
 </file>
@@ -11796,9 +12667,10 @@
 </file>
 
 <file path=customXml/itemProps3.xml><?xml version="1.0" encoding="utf-8"?>
-<ds:datastoreItem xmlns:ds="http://schemas.openxmlformats.org/officeDocument/2006/customXml" ds:itemID="{7DBE8262-9C92-4A1B-85FF-A533173B85D6}">
+<ds:datastoreItem xmlns:ds="http://schemas.openxmlformats.org/officeDocument/2006/customXml" ds:itemID="{D8D55360-DA4E-4EE6-A532-0D8BE99E30A4}">
   <ds:schemaRefs>
-    <ds:schemaRef ds:uri="http://schemas.microsoft.com/sharepoint/v3/contenttype/forms"/>
+    <ds:schemaRef ds:uri="http://schemas.microsoft.com/office/2006/metadata/properties"/>
+    <ds:schemaRef ds:uri="http://schemas.microsoft.com/office/infopath/2007/PartnerControls"/>
   </ds:schemaRefs>
 </ds:datastoreItem>
 </file>
</xml_diff>

<commit_message>
cambios hechos y pruebas finales
</commit_message>
<xml_diff>
--- a/Docs/Observaciones-Lab 5.docx
+++ b/Docs/Observaciones-Lab 5.docx
@@ -288,18 +288,8 @@
                 <w:noProof w:val="0"/>
                 <w:lang w:val="es-419"/>
               </w:rPr>
-              <w:t xml:space="preserve">16.0 GB 2666 </w:t>
-            </w:r>
-            <w:proofErr w:type="spellStart"/>
-            <w:r>
-              <w:rPr>
-                <w:rFonts w:ascii="Dax-Regular" w:hAnsi="Dax-Regular"/>
-                <w:noProof w:val="0"/>
-                <w:lang w:val="es-419"/>
-              </w:rPr>
-              <w:t>Mhz</w:t>
-            </w:r>
-            <w:proofErr w:type="spellEnd"/>
+              <w:t>16.0 GB 2666 Mhz</w:t>
+            </w:r>
           </w:p>
         </w:tc>
         <w:tc>
@@ -322,18 +312,8 @@
                 <w:noProof w:val="0"/>
                 <w:lang w:val="es-419"/>
               </w:rPr>
-              <w:t xml:space="preserve">16.0 GB 2666 </w:t>
-            </w:r>
-            <w:proofErr w:type="spellStart"/>
-            <w:r>
-              <w:rPr>
-                <w:rFonts w:ascii="Dax-Regular" w:hAnsi="Dax-Regular"/>
-                <w:noProof w:val="0"/>
-                <w:lang w:val="es-419"/>
-              </w:rPr>
-              <w:t>Mhz</w:t>
-            </w:r>
-            <w:proofErr w:type="spellEnd"/>
+              <w:t>16.0 GB 2666 Mhz</w:t>
+            </w:r>
           </w:p>
         </w:tc>
       </w:tr>
@@ -610,10 +590,27 @@
                 <w:noProof w:val="0"/>
                 <w:color w:val="000000"/>
               </w:rPr>
-              <w:t>Insertion Sort [</w:t>
-            </w:r>
-            <w:proofErr w:type="spellStart"/>
-            <w:r>
+              <w:t>Insertion Sort [ms]</w:t>
+            </w:r>
+          </w:p>
+        </w:tc>
+        <w:tc>
+          <w:tcPr>
+            <w:tcW w:w="0" w:type="auto"/>
+            <w:tcBorders>
+              <w:top w:val="single" w:sz="4" w:space="0" w:color="000000"/>
+              <w:left w:val="nil"/>
+              <w:bottom w:val="single" w:sz="4" w:space="0" w:color="000000"/>
+              <w:right w:val="nil"/>
+            </w:tcBorders>
+            <w:shd w:val="clear" w:color="auto" w:fill="auto"/>
+            <w:vAlign w:val="center"/>
+            <w:hideMark/>
+          </w:tcPr>
+          <w:p>
+            <w:pPr>
+              <w:spacing w:after="0" w:line="240" w:lineRule="auto"/>
+              <w:jc w:val="center"/>
               <w:rPr>
                 <w:rFonts w:ascii="Dax-Regular" w:eastAsia="Times New Roman" w:hAnsi="Dax-Regular" w:cs="Calibri"/>
                 <w:b/>
@@ -621,9 +618,7 @@
                 <w:noProof w:val="0"/>
                 <w:color w:val="000000"/>
               </w:rPr>
-              <w:t>ms</w:t>
-            </w:r>
-            <w:proofErr w:type="spellEnd"/>
+            </w:pPr>
             <w:r>
               <w:rPr>
                 <w:rFonts w:ascii="Dax-Regular" w:eastAsia="Times New Roman" w:hAnsi="Dax-Regular" w:cs="Calibri"/>
@@ -632,7 +627,7 @@
                 <w:noProof w:val="0"/>
                 <w:color w:val="000000"/>
               </w:rPr>
-              <w:t>]</w:t>
+              <w:t>Selection Sort [ms]</w:t>
             </w:r>
           </w:p>
         </w:tc>
@@ -669,10 +664,27 @@
                 <w:noProof w:val="0"/>
                 <w:color w:val="000000"/>
               </w:rPr>
-              <w:t>Selection Sort [</w:t>
-            </w:r>
-            <w:proofErr w:type="spellStart"/>
-            <w:r>
+              <w:t>Shell Sort [ms]</w:t>
+            </w:r>
+          </w:p>
+        </w:tc>
+        <w:tc>
+          <w:tcPr>
+            <w:tcW w:w="0" w:type="auto"/>
+            <w:tcBorders>
+              <w:top w:val="single" w:sz="4" w:space="0" w:color="000000"/>
+              <w:left w:val="nil"/>
+              <w:bottom w:val="single" w:sz="4" w:space="0" w:color="000000"/>
+              <w:right w:val="nil"/>
+            </w:tcBorders>
+            <w:shd w:val="clear" w:color="auto" w:fill="auto"/>
+            <w:vAlign w:val="center"/>
+            <w:hideMark/>
+          </w:tcPr>
+          <w:p>
+            <w:pPr>
+              <w:spacing w:after="0" w:line="240" w:lineRule="auto"/>
+              <w:jc w:val="center"/>
               <w:rPr>
                 <w:rFonts w:ascii="Dax-Regular" w:eastAsia="Times New Roman" w:hAnsi="Dax-Regular" w:cs="Calibri"/>
                 <w:b/>
@@ -680,9 +692,7 @@
                 <w:noProof w:val="0"/>
                 <w:color w:val="000000"/>
               </w:rPr>
-              <w:t>ms</w:t>
-            </w:r>
-            <w:proofErr w:type="spellEnd"/>
+            </w:pPr>
             <w:r>
               <w:rPr>
                 <w:rFonts w:ascii="Dax-Regular" w:eastAsia="Times New Roman" w:hAnsi="Dax-Regular" w:cs="Calibri"/>
@@ -691,7 +701,7 @@
                 <w:noProof w:val="0"/>
                 <w:color w:val="000000"/>
               </w:rPr>
-              <w:t>]</w:t>
+              <w:t>Quick Sort [ms]</w:t>
             </w:r>
           </w:p>
         </w:tc>
@@ -728,147 +738,7 @@
                 <w:noProof w:val="0"/>
                 <w:color w:val="000000"/>
               </w:rPr>
-              <w:t>Shell Sort [</w:t>
-            </w:r>
-            <w:proofErr w:type="spellStart"/>
-            <w:r>
-              <w:rPr>
-                <w:rFonts w:ascii="Dax-Regular" w:eastAsia="Times New Roman" w:hAnsi="Dax-Regular" w:cs="Calibri"/>
-                <w:b/>
-                <w:bCs/>
-                <w:noProof w:val="0"/>
-                <w:color w:val="000000"/>
-              </w:rPr>
-              <w:t>ms</w:t>
-            </w:r>
-            <w:proofErr w:type="spellEnd"/>
-            <w:r>
-              <w:rPr>
-                <w:rFonts w:ascii="Dax-Regular" w:eastAsia="Times New Roman" w:hAnsi="Dax-Regular" w:cs="Calibri"/>
-                <w:b/>
-                <w:bCs/>
-                <w:noProof w:val="0"/>
-                <w:color w:val="000000"/>
-              </w:rPr>
-              <w:t>]</w:t>
-            </w:r>
-          </w:p>
-        </w:tc>
-        <w:tc>
-          <w:tcPr>
-            <w:tcW w:w="0" w:type="auto"/>
-            <w:tcBorders>
-              <w:top w:val="single" w:sz="4" w:space="0" w:color="000000"/>
-              <w:left w:val="nil"/>
-              <w:bottom w:val="single" w:sz="4" w:space="0" w:color="000000"/>
-              <w:right w:val="nil"/>
-            </w:tcBorders>
-            <w:shd w:val="clear" w:color="auto" w:fill="auto"/>
-            <w:vAlign w:val="center"/>
-            <w:hideMark/>
-          </w:tcPr>
-          <w:p>
-            <w:pPr>
-              <w:spacing w:after="0" w:line="240" w:lineRule="auto"/>
-              <w:jc w:val="center"/>
-              <w:rPr>
-                <w:rFonts w:ascii="Dax-Regular" w:eastAsia="Times New Roman" w:hAnsi="Dax-Regular" w:cs="Calibri"/>
-                <w:b/>
-                <w:bCs/>
-                <w:noProof w:val="0"/>
-                <w:color w:val="000000"/>
-              </w:rPr>
-            </w:pPr>
-            <w:r>
-              <w:rPr>
-                <w:rFonts w:ascii="Dax-Regular" w:eastAsia="Times New Roman" w:hAnsi="Dax-Regular" w:cs="Calibri"/>
-                <w:b/>
-                <w:bCs/>
-                <w:noProof w:val="0"/>
-                <w:color w:val="000000"/>
-              </w:rPr>
-              <w:t>Quick Sort [</w:t>
-            </w:r>
-            <w:proofErr w:type="spellStart"/>
-            <w:r>
-              <w:rPr>
-                <w:rFonts w:ascii="Dax-Regular" w:eastAsia="Times New Roman" w:hAnsi="Dax-Regular" w:cs="Calibri"/>
-                <w:b/>
-                <w:bCs/>
-                <w:noProof w:val="0"/>
-                <w:color w:val="000000"/>
-              </w:rPr>
-              <w:t>ms</w:t>
-            </w:r>
-            <w:proofErr w:type="spellEnd"/>
-            <w:r>
-              <w:rPr>
-                <w:rFonts w:ascii="Dax-Regular" w:eastAsia="Times New Roman" w:hAnsi="Dax-Regular" w:cs="Calibri"/>
-                <w:b/>
-                <w:bCs/>
-                <w:noProof w:val="0"/>
-                <w:color w:val="000000"/>
-              </w:rPr>
-              <w:t>]</w:t>
-            </w:r>
-          </w:p>
-        </w:tc>
-        <w:tc>
-          <w:tcPr>
-            <w:tcW w:w="0" w:type="auto"/>
-            <w:tcBorders>
-              <w:top w:val="single" w:sz="4" w:space="0" w:color="000000"/>
-              <w:left w:val="nil"/>
-              <w:bottom w:val="single" w:sz="4" w:space="0" w:color="000000"/>
-              <w:right w:val="nil"/>
-            </w:tcBorders>
-            <w:shd w:val="clear" w:color="auto" w:fill="auto"/>
-            <w:vAlign w:val="center"/>
-            <w:hideMark/>
-          </w:tcPr>
-          <w:p>
-            <w:pPr>
-              <w:spacing w:after="0" w:line="240" w:lineRule="auto"/>
-              <w:jc w:val="center"/>
-              <w:rPr>
-                <w:rFonts w:ascii="Dax-Regular" w:eastAsia="Times New Roman" w:hAnsi="Dax-Regular" w:cs="Calibri"/>
-                <w:b/>
-                <w:bCs/>
-                <w:noProof w:val="0"/>
-                <w:color w:val="000000"/>
-              </w:rPr>
-            </w:pPr>
-            <w:r>
-              <w:rPr>
-                <w:rFonts w:ascii="Dax-Regular" w:eastAsia="Times New Roman" w:hAnsi="Dax-Regular" w:cs="Calibri"/>
-                <w:b/>
-                <w:bCs/>
-                <w:noProof w:val="0"/>
-                <w:color w:val="000000"/>
-              </w:rPr>
-              <w:t>Merge Sort [</w:t>
-            </w:r>
-            <w:proofErr w:type="spellStart"/>
-            <w:r>
-              <w:rPr>
-                <w:rFonts w:ascii="Dax-Regular" w:eastAsia="Times New Roman" w:hAnsi="Dax-Regular" w:cs="Calibri"/>
-                <w:b/>
-                <w:bCs/>
-                <w:noProof w:val="0"/>
-                <w:color w:val="000000"/>
-              </w:rPr>
-              <w:t>ms</w:t>
-            </w:r>
-            <w:proofErr w:type="spellEnd"/>
-            <w:r>
-              <w:rPr>
-                <w:rFonts w:ascii="Dax-Regular" w:eastAsia="Times New Roman" w:hAnsi="Dax-Regular" w:cs="Calibri"/>
-                <w:b/>
-                <w:bCs/>
-                <w:noProof w:val="0"/>
-                <w:color w:val="000000"/>
-              </w:rPr>
-              <w:t>]</w:t>
+              <w:t>Merge Sort [ms]</w:t>
             </w:r>
           </w:p>
         </w:tc>
@@ -2893,10 +2763,27 @@
                 <w:noProof w:val="0"/>
                 <w:color w:val="000000"/>
               </w:rPr>
-              <w:t>Insertion Sort [</w:t>
-            </w:r>
-            <w:proofErr w:type="spellStart"/>
-            <w:r>
+              <w:t>Insertion Sort [ms]</w:t>
+            </w:r>
+          </w:p>
+        </w:tc>
+        <w:tc>
+          <w:tcPr>
+            <w:tcW w:w="0" w:type="auto"/>
+            <w:tcBorders>
+              <w:top w:val="single" w:sz="4" w:space="0" w:color="000000"/>
+              <w:left w:val="nil"/>
+              <w:bottom w:val="single" w:sz="4" w:space="0" w:color="000000"/>
+              <w:right w:val="nil"/>
+            </w:tcBorders>
+            <w:shd w:val="clear" w:color="auto" w:fill="auto"/>
+            <w:vAlign w:val="center"/>
+            <w:hideMark/>
+          </w:tcPr>
+          <w:p>
+            <w:pPr>
+              <w:spacing w:after="0" w:line="240" w:lineRule="auto"/>
+              <w:jc w:val="center"/>
               <w:rPr>
                 <w:rFonts w:ascii="Dax-Regular" w:eastAsia="Times New Roman" w:hAnsi="Dax-Regular" w:cs="Calibri"/>
                 <w:b/>
@@ -2904,9 +2791,7 @@
                 <w:noProof w:val="0"/>
                 <w:color w:val="000000"/>
               </w:rPr>
-              <w:t>ms</w:t>
-            </w:r>
-            <w:proofErr w:type="spellEnd"/>
+            </w:pPr>
             <w:r>
               <w:rPr>
                 <w:rFonts w:ascii="Dax-Regular" w:eastAsia="Times New Roman" w:hAnsi="Dax-Regular" w:cs="Calibri"/>
@@ -2915,7 +2800,7 @@
                 <w:noProof w:val="0"/>
                 <w:color w:val="000000"/>
               </w:rPr>
-              <w:t>]</w:t>
+              <w:t>Selection Sort [ms]</w:t>
             </w:r>
           </w:p>
         </w:tc>
@@ -2952,10 +2837,27 @@
                 <w:noProof w:val="0"/>
                 <w:color w:val="000000"/>
               </w:rPr>
-              <w:t>Selection Sort [</w:t>
-            </w:r>
-            <w:proofErr w:type="spellStart"/>
-            <w:r>
+              <w:t>Shell Sort [ms]</w:t>
+            </w:r>
+          </w:p>
+        </w:tc>
+        <w:tc>
+          <w:tcPr>
+            <w:tcW w:w="0" w:type="auto"/>
+            <w:tcBorders>
+              <w:top w:val="single" w:sz="4" w:space="0" w:color="000000"/>
+              <w:left w:val="nil"/>
+              <w:bottom w:val="single" w:sz="4" w:space="0" w:color="000000"/>
+              <w:right w:val="nil"/>
+            </w:tcBorders>
+            <w:shd w:val="clear" w:color="auto" w:fill="auto"/>
+            <w:vAlign w:val="center"/>
+            <w:hideMark/>
+          </w:tcPr>
+          <w:p>
+            <w:pPr>
+              <w:spacing w:after="0" w:line="240" w:lineRule="auto"/>
+              <w:jc w:val="center"/>
               <w:rPr>
                 <w:rFonts w:ascii="Dax-Regular" w:eastAsia="Times New Roman" w:hAnsi="Dax-Regular" w:cs="Calibri"/>
                 <w:b/>
@@ -2963,9 +2865,7 @@
                 <w:noProof w:val="0"/>
                 <w:color w:val="000000"/>
               </w:rPr>
-              <w:t>ms</w:t>
-            </w:r>
-            <w:proofErr w:type="spellEnd"/>
+            </w:pPr>
             <w:r>
               <w:rPr>
                 <w:rFonts w:ascii="Dax-Regular" w:eastAsia="Times New Roman" w:hAnsi="Dax-Regular" w:cs="Calibri"/>
@@ -2974,7 +2874,7 @@
                 <w:noProof w:val="0"/>
                 <w:color w:val="000000"/>
               </w:rPr>
-              <w:t>]</w:t>
+              <w:t>Quick Sort [ms]</w:t>
             </w:r>
           </w:p>
         </w:tc>
@@ -3011,147 +2911,7 @@
                 <w:noProof w:val="0"/>
                 <w:color w:val="000000"/>
               </w:rPr>
-              <w:t>Shell Sort [</w:t>
-            </w:r>
-            <w:proofErr w:type="spellStart"/>
-            <w:r>
-              <w:rPr>
-                <w:rFonts w:ascii="Dax-Regular" w:eastAsia="Times New Roman" w:hAnsi="Dax-Regular" w:cs="Calibri"/>
-                <w:b/>
-                <w:bCs/>
-                <w:noProof w:val="0"/>
-                <w:color w:val="000000"/>
-              </w:rPr>
-              <w:t>ms</w:t>
-            </w:r>
-            <w:proofErr w:type="spellEnd"/>
-            <w:r>
-              <w:rPr>
-                <w:rFonts w:ascii="Dax-Regular" w:eastAsia="Times New Roman" w:hAnsi="Dax-Regular" w:cs="Calibri"/>
-                <w:b/>
-                <w:bCs/>
-                <w:noProof w:val="0"/>
-                <w:color w:val="000000"/>
-              </w:rPr>
-              <w:t>]</w:t>
-            </w:r>
-          </w:p>
-        </w:tc>
-        <w:tc>
-          <w:tcPr>
-            <w:tcW w:w="0" w:type="auto"/>
-            <w:tcBorders>
-              <w:top w:val="single" w:sz="4" w:space="0" w:color="000000"/>
-              <w:left w:val="nil"/>
-              <w:bottom w:val="single" w:sz="4" w:space="0" w:color="000000"/>
-              <w:right w:val="nil"/>
-            </w:tcBorders>
-            <w:shd w:val="clear" w:color="auto" w:fill="auto"/>
-            <w:vAlign w:val="center"/>
-            <w:hideMark/>
-          </w:tcPr>
-          <w:p>
-            <w:pPr>
-              <w:spacing w:after="0" w:line="240" w:lineRule="auto"/>
-              <w:jc w:val="center"/>
-              <w:rPr>
-                <w:rFonts w:ascii="Dax-Regular" w:eastAsia="Times New Roman" w:hAnsi="Dax-Regular" w:cs="Calibri"/>
-                <w:b/>
-                <w:bCs/>
-                <w:noProof w:val="0"/>
-                <w:color w:val="000000"/>
-              </w:rPr>
-            </w:pPr>
-            <w:r>
-              <w:rPr>
-                <w:rFonts w:ascii="Dax-Regular" w:eastAsia="Times New Roman" w:hAnsi="Dax-Regular" w:cs="Calibri"/>
-                <w:b/>
-                <w:bCs/>
-                <w:noProof w:val="0"/>
-                <w:color w:val="000000"/>
-              </w:rPr>
-              <w:t>Quick Sort [</w:t>
-            </w:r>
-            <w:proofErr w:type="spellStart"/>
-            <w:r>
-              <w:rPr>
-                <w:rFonts w:ascii="Dax-Regular" w:eastAsia="Times New Roman" w:hAnsi="Dax-Regular" w:cs="Calibri"/>
-                <w:b/>
-                <w:bCs/>
-                <w:noProof w:val="0"/>
-                <w:color w:val="000000"/>
-              </w:rPr>
-              <w:t>ms</w:t>
-            </w:r>
-            <w:proofErr w:type="spellEnd"/>
-            <w:r>
-              <w:rPr>
-                <w:rFonts w:ascii="Dax-Regular" w:eastAsia="Times New Roman" w:hAnsi="Dax-Regular" w:cs="Calibri"/>
-                <w:b/>
-                <w:bCs/>
-                <w:noProof w:val="0"/>
-                <w:color w:val="000000"/>
-              </w:rPr>
-              <w:t>]</w:t>
-            </w:r>
-          </w:p>
-        </w:tc>
-        <w:tc>
-          <w:tcPr>
-            <w:tcW w:w="0" w:type="auto"/>
-            <w:tcBorders>
-              <w:top w:val="single" w:sz="4" w:space="0" w:color="000000"/>
-              <w:left w:val="nil"/>
-              <w:bottom w:val="single" w:sz="4" w:space="0" w:color="000000"/>
-              <w:right w:val="nil"/>
-            </w:tcBorders>
-            <w:shd w:val="clear" w:color="auto" w:fill="auto"/>
-            <w:vAlign w:val="center"/>
-            <w:hideMark/>
-          </w:tcPr>
-          <w:p>
-            <w:pPr>
-              <w:spacing w:after="0" w:line="240" w:lineRule="auto"/>
-              <w:jc w:val="center"/>
-              <w:rPr>
-                <w:rFonts w:ascii="Dax-Regular" w:eastAsia="Times New Roman" w:hAnsi="Dax-Regular" w:cs="Calibri"/>
-                <w:b/>
-                <w:bCs/>
-                <w:noProof w:val="0"/>
-                <w:color w:val="000000"/>
-              </w:rPr>
-            </w:pPr>
-            <w:r>
-              <w:rPr>
-                <w:rFonts w:ascii="Dax-Regular" w:eastAsia="Times New Roman" w:hAnsi="Dax-Regular" w:cs="Calibri"/>
-                <w:b/>
-                <w:bCs/>
-                <w:noProof w:val="0"/>
-                <w:color w:val="000000"/>
-              </w:rPr>
-              <w:t>Merge Sort [</w:t>
-            </w:r>
-            <w:proofErr w:type="spellStart"/>
-            <w:r>
-              <w:rPr>
-                <w:rFonts w:ascii="Dax-Regular" w:eastAsia="Times New Roman" w:hAnsi="Dax-Regular" w:cs="Calibri"/>
-                <w:b/>
-                <w:bCs/>
-                <w:noProof w:val="0"/>
-                <w:color w:val="000000"/>
-              </w:rPr>
-              <w:t>ms</w:t>
-            </w:r>
-            <w:proofErr w:type="spellEnd"/>
-            <w:r>
-              <w:rPr>
-                <w:rFonts w:ascii="Dax-Regular" w:eastAsia="Times New Roman" w:hAnsi="Dax-Regular" w:cs="Calibri"/>
-                <w:b/>
-                <w:bCs/>
-                <w:noProof w:val="0"/>
-                <w:color w:val="000000"/>
-              </w:rPr>
-              <w:t>]</w:t>
+              <w:t>Merge Sort [ms]</w:t>
             </w:r>
           </w:p>
         </w:tc>
@@ -5070,7 +4830,6 @@
                 <w:lang w:val="es-419"/>
               </w:rPr>
             </w:pPr>
-            <w:proofErr w:type="spellStart"/>
             <w:r>
               <w:rPr>
                 <w:rFonts w:ascii="Dax-Regular" w:hAnsi="Dax-Regular"/>
@@ -5079,25 +4838,14 @@
               </w:rPr>
               <w:t>Merge</w:t>
             </w:r>
-            <w:proofErr w:type="spellEnd"/>
             <w:r>
               <w:rPr>
                 <w:rFonts w:ascii="Dax-Regular" w:hAnsi="Dax-Regular"/>
                 <w:noProof w:val="0"/>
                 <w:lang w:val="es-419"/>
               </w:rPr>
-              <w:t xml:space="preserve"> </w:t>
-            </w:r>
-            <w:proofErr w:type="spellStart"/>
-            <w:r>
-              <w:rPr>
-                <w:rFonts w:ascii="Dax-Regular" w:hAnsi="Dax-Regular"/>
-                <w:noProof w:val="0"/>
-                <w:lang w:val="es-419"/>
-              </w:rPr>
-              <w:t>sort</w:t>
-            </w:r>
-            <w:proofErr w:type="spellEnd"/>
+              <w:t xml:space="preserve"> sort</w:t>
+            </w:r>
           </w:p>
         </w:tc>
         <w:tc>
@@ -5168,18 +4916,8 @@
                 <w:noProof w:val="0"/>
                 <w:lang w:val="es-419"/>
               </w:rPr>
-              <w:t xml:space="preserve"> </w:t>
-            </w:r>
-            <w:proofErr w:type="spellStart"/>
-            <w:r>
-              <w:rPr>
-                <w:rFonts w:ascii="Dax-Regular" w:hAnsi="Dax-Regular"/>
-                <w:noProof w:val="0"/>
-                <w:lang w:val="es-419"/>
-              </w:rPr>
-              <w:t>sort</w:t>
-            </w:r>
-            <w:proofErr w:type="spellEnd"/>
+              <w:t xml:space="preserve"> sort</w:t>
+            </w:r>
             <w:r>
               <w:rPr>
                 <w:noProof w:val="0"/>
@@ -5415,39 +5153,7 @@
           <w:rFonts w:ascii="Dax-Regular" w:hAnsi="Dax-Regular"/>
           <w:lang w:val="es-419"/>
         </w:rPr>
-        <w:t xml:space="preserve">Comparación de rendimiento para </w:t>
-      </w:r>
-      <w:proofErr w:type="spellStart"/>
-      <w:r>
-        <w:rPr>
-          <w:rFonts w:ascii="Dax-Regular" w:hAnsi="Dax-Regular"/>
-          <w:lang w:val="es-419"/>
-        </w:rPr>
-        <w:t>Insertion</w:t>
-      </w:r>
-      <w:proofErr w:type="spellEnd"/>
-      <w:r>
-        <w:rPr>
-          <w:rFonts w:ascii="Dax-Regular" w:hAnsi="Dax-Regular"/>
-          <w:lang w:val="es-419"/>
-        </w:rPr>
-        <w:t xml:space="preserve"> </w:t>
-      </w:r>
-      <w:proofErr w:type="spellStart"/>
-      <w:r>
-        <w:rPr>
-          <w:rFonts w:ascii="Dax-Regular" w:hAnsi="Dax-Regular"/>
-          <w:lang w:val="es-419"/>
-        </w:rPr>
-        <w:t>Sort</w:t>
-      </w:r>
-      <w:proofErr w:type="spellEnd"/>
-      <w:r>
-        <w:rPr>
-          <w:rFonts w:ascii="Dax-Regular" w:hAnsi="Dax-Regular"/>
-          <w:lang w:val="es-419"/>
-        </w:rPr>
-        <w:t>.</w:t>
+        <w:t>Comparación de rendimiento para Insertion Sort.</w:t>
       </w:r>
     </w:p>
     <w:p>
@@ -5469,39 +5175,7 @@
           <w:rFonts w:ascii="Dax-Regular" w:hAnsi="Dax-Regular"/>
           <w:lang w:val="es-419"/>
         </w:rPr>
-        <w:t xml:space="preserve">Comparación de rendimiento para </w:t>
-      </w:r>
-      <w:proofErr w:type="spellStart"/>
-      <w:r>
-        <w:rPr>
-          <w:rFonts w:ascii="Dax-Regular" w:hAnsi="Dax-Regular"/>
-          <w:lang w:val="es-419"/>
-        </w:rPr>
-        <w:t>Selection</w:t>
-      </w:r>
-      <w:proofErr w:type="spellEnd"/>
-      <w:r>
-        <w:rPr>
-          <w:rFonts w:ascii="Dax-Regular" w:hAnsi="Dax-Regular"/>
-          <w:lang w:val="es-419"/>
-        </w:rPr>
-        <w:t xml:space="preserve"> </w:t>
-      </w:r>
-      <w:proofErr w:type="spellStart"/>
-      <w:r>
-        <w:rPr>
-          <w:rFonts w:ascii="Dax-Regular" w:hAnsi="Dax-Regular"/>
-          <w:lang w:val="es-419"/>
-        </w:rPr>
-        <w:t>Sort</w:t>
-      </w:r>
-      <w:proofErr w:type="spellEnd"/>
-      <w:r>
-        <w:rPr>
-          <w:rFonts w:ascii="Dax-Regular" w:hAnsi="Dax-Regular"/>
-          <w:lang w:val="es-419"/>
-        </w:rPr>
-        <w:t>.</w:t>
+        <w:t>Comparación de rendimiento para Selection Sort.</w:t>
       </w:r>
     </w:p>
     <w:p>
@@ -5523,23 +5197,7 @@
           <w:rFonts w:ascii="Dax-Regular" w:hAnsi="Dax-Regular"/>
           <w:lang w:val="es-419"/>
         </w:rPr>
-        <w:t xml:space="preserve">Comparación de rendimiento para Shell </w:t>
-      </w:r>
-      <w:proofErr w:type="spellStart"/>
-      <w:r>
-        <w:rPr>
-          <w:rFonts w:ascii="Dax-Regular" w:hAnsi="Dax-Regular"/>
-          <w:lang w:val="es-419"/>
-        </w:rPr>
-        <w:t>Sort</w:t>
-      </w:r>
-      <w:proofErr w:type="spellEnd"/>
-      <w:r>
-        <w:rPr>
-          <w:rFonts w:ascii="Dax-Regular" w:hAnsi="Dax-Regular"/>
-          <w:lang w:val="es-419"/>
-        </w:rPr>
-        <w:t>.</w:t>
+        <w:t>Comparación de rendimiento para Shell Sort.</w:t>
       </w:r>
     </w:p>
     <w:p>
@@ -5561,23 +5219,7 @@
           <w:rFonts w:ascii="Dax-Regular" w:hAnsi="Dax-Regular"/>
           <w:lang w:val="es-419"/>
         </w:rPr>
-        <w:t xml:space="preserve">Comparación de rendimiento para </w:t>
-      </w:r>
-      <w:proofErr w:type="spellStart"/>
-      <w:r>
-        <w:rPr>
-          <w:rFonts w:ascii="Dax-Regular" w:hAnsi="Dax-Regular"/>
-          <w:lang w:val="es-419"/>
-        </w:rPr>
-        <w:t>MergeSort</w:t>
-      </w:r>
-      <w:proofErr w:type="spellEnd"/>
-      <w:r>
-        <w:rPr>
-          <w:rFonts w:ascii="Dax-Regular" w:hAnsi="Dax-Regular"/>
-          <w:lang w:val="es-419"/>
-        </w:rPr>
-        <w:t>.</w:t>
+        <w:t>Comparación de rendimiento para MergeSort.</w:t>
       </w:r>
     </w:p>
     <w:p>
@@ -5599,23 +5241,7 @@
           <w:rFonts w:ascii="Dax-Regular" w:hAnsi="Dax-Regular"/>
           <w:lang w:val="es-419"/>
         </w:rPr>
-        <w:t xml:space="preserve">Comparación de rendimiento para </w:t>
-      </w:r>
-      <w:proofErr w:type="spellStart"/>
-      <w:r>
-        <w:rPr>
-          <w:rFonts w:ascii="Dax-Regular" w:hAnsi="Dax-Regular"/>
-          <w:lang w:val="es-419"/>
-        </w:rPr>
-        <w:t>QuickSort</w:t>
-      </w:r>
-      <w:proofErr w:type="spellEnd"/>
-      <w:r>
-        <w:rPr>
-          <w:rFonts w:ascii="Dax-Regular" w:hAnsi="Dax-Regular"/>
-          <w:lang w:val="es-419"/>
-        </w:rPr>
-        <w:t>.</w:t>
+        <w:t>Comparación de rendimiento para QuickSort.</w:t>
       </w:r>
     </w:p>
     <w:p>
@@ -5664,12 +5290,12 @@
         <w:tblLook w:val="04A0" w:firstRow="1" w:lastRow="0" w:firstColumn="1" w:lastColumn="0" w:noHBand="0" w:noVBand="1"/>
       </w:tblPr>
       <w:tblGrid>
-        <w:gridCol w:w="2454"/>
-        <w:gridCol w:w="1506"/>
-        <w:gridCol w:w="1524"/>
-        <w:gridCol w:w="1126"/>
-        <w:gridCol w:w="1355"/>
-        <w:gridCol w:w="1395"/>
+        <w:gridCol w:w="2289"/>
+        <w:gridCol w:w="1567"/>
+        <w:gridCol w:w="1576"/>
+        <w:gridCol w:w="1274"/>
+        <w:gridCol w:w="1310"/>
+        <w:gridCol w:w="1344"/>
       </w:tblGrid>
       <w:tr>
         <w:trPr>
@@ -5758,10 +5384,27 @@
                 <w:noProof w:val="0"/>
                 <w:color w:val="000000"/>
               </w:rPr>
-              <w:t>Insertion Sort [</w:t>
-            </w:r>
-            <w:proofErr w:type="spellStart"/>
-            <w:r>
+              <w:t>Insertion Sort [ms]</w:t>
+            </w:r>
+          </w:p>
+        </w:tc>
+        <w:tc>
+          <w:tcPr>
+            <w:tcW w:w="0" w:type="auto"/>
+            <w:tcBorders>
+              <w:top w:val="single" w:sz="4" w:space="0" w:color="000000"/>
+              <w:left w:val="nil"/>
+              <w:bottom w:val="single" w:sz="4" w:space="0" w:color="000000"/>
+              <w:right w:val="nil"/>
+            </w:tcBorders>
+            <w:shd w:val="clear" w:color="auto" w:fill="auto"/>
+            <w:vAlign w:val="center"/>
+            <w:hideMark/>
+          </w:tcPr>
+          <w:p>
+            <w:pPr>
+              <w:spacing w:after="0" w:line="240" w:lineRule="auto"/>
+              <w:jc w:val="center"/>
               <w:rPr>
                 <w:rFonts w:ascii="Dax-Regular" w:eastAsia="Times New Roman" w:hAnsi="Dax-Regular" w:cs="Calibri"/>
                 <w:b/>
@@ -5769,9 +5412,7 @@
                 <w:noProof w:val="0"/>
                 <w:color w:val="000000"/>
               </w:rPr>
-              <w:t>ms</w:t>
-            </w:r>
-            <w:proofErr w:type="spellEnd"/>
+            </w:pPr>
             <w:r>
               <w:rPr>
                 <w:rFonts w:ascii="Dax-Regular" w:eastAsia="Times New Roman" w:hAnsi="Dax-Regular" w:cs="Calibri"/>
@@ -5780,7 +5421,7 @@
                 <w:noProof w:val="0"/>
                 <w:color w:val="000000"/>
               </w:rPr>
-              <w:t>]</w:t>
+              <w:t>Selection Sort [ms]</w:t>
             </w:r>
           </w:p>
         </w:tc>
@@ -5817,10 +5458,27 @@
                 <w:noProof w:val="0"/>
                 <w:color w:val="000000"/>
               </w:rPr>
-              <w:t>Selection Sort [</w:t>
-            </w:r>
-            <w:proofErr w:type="spellStart"/>
-            <w:r>
+              <w:t>Shell Sort [ms]</w:t>
+            </w:r>
+          </w:p>
+        </w:tc>
+        <w:tc>
+          <w:tcPr>
+            <w:tcW w:w="0" w:type="auto"/>
+            <w:tcBorders>
+              <w:top w:val="single" w:sz="4" w:space="0" w:color="000000"/>
+              <w:left w:val="nil"/>
+              <w:bottom w:val="single" w:sz="4" w:space="0" w:color="000000"/>
+              <w:right w:val="nil"/>
+            </w:tcBorders>
+            <w:shd w:val="clear" w:color="auto" w:fill="auto"/>
+            <w:vAlign w:val="center"/>
+            <w:hideMark/>
+          </w:tcPr>
+          <w:p>
+            <w:pPr>
+              <w:spacing w:after="0" w:line="240" w:lineRule="auto"/>
+              <w:jc w:val="center"/>
               <w:rPr>
                 <w:rFonts w:ascii="Dax-Regular" w:eastAsia="Times New Roman" w:hAnsi="Dax-Regular" w:cs="Calibri"/>
                 <w:b/>
@@ -5828,9 +5486,7 @@
                 <w:noProof w:val="0"/>
                 <w:color w:val="000000"/>
               </w:rPr>
-              <w:t>ms</w:t>
-            </w:r>
-            <w:proofErr w:type="spellEnd"/>
+            </w:pPr>
             <w:r>
               <w:rPr>
                 <w:rFonts w:ascii="Dax-Regular" w:eastAsia="Times New Roman" w:hAnsi="Dax-Regular" w:cs="Calibri"/>
@@ -5839,7 +5495,7 @@
                 <w:noProof w:val="0"/>
                 <w:color w:val="000000"/>
               </w:rPr>
-              <w:t>]</w:t>
+              <w:t>Quick Sort [ms]</w:t>
             </w:r>
           </w:p>
         </w:tc>
@@ -5876,147 +5532,7 @@
                 <w:noProof w:val="0"/>
                 <w:color w:val="000000"/>
               </w:rPr>
-              <w:t>Shell Sort [</w:t>
-            </w:r>
-            <w:proofErr w:type="spellStart"/>
-            <w:r>
-              <w:rPr>
-                <w:rFonts w:ascii="Dax-Regular" w:eastAsia="Times New Roman" w:hAnsi="Dax-Regular" w:cs="Calibri"/>
-                <w:b/>
-                <w:bCs/>
-                <w:noProof w:val="0"/>
-                <w:color w:val="000000"/>
-              </w:rPr>
-              <w:t>ms</w:t>
-            </w:r>
-            <w:proofErr w:type="spellEnd"/>
-            <w:r>
-              <w:rPr>
-                <w:rFonts w:ascii="Dax-Regular" w:eastAsia="Times New Roman" w:hAnsi="Dax-Regular" w:cs="Calibri"/>
-                <w:b/>
-                <w:bCs/>
-                <w:noProof w:val="0"/>
-                <w:color w:val="000000"/>
-              </w:rPr>
-              <w:t>]</w:t>
-            </w:r>
-          </w:p>
-        </w:tc>
-        <w:tc>
-          <w:tcPr>
-            <w:tcW w:w="0" w:type="auto"/>
-            <w:tcBorders>
-              <w:top w:val="single" w:sz="4" w:space="0" w:color="000000"/>
-              <w:left w:val="nil"/>
-              <w:bottom w:val="single" w:sz="4" w:space="0" w:color="000000"/>
-              <w:right w:val="nil"/>
-            </w:tcBorders>
-            <w:shd w:val="clear" w:color="auto" w:fill="auto"/>
-            <w:vAlign w:val="center"/>
-            <w:hideMark/>
-          </w:tcPr>
-          <w:p>
-            <w:pPr>
-              <w:spacing w:after="0" w:line="240" w:lineRule="auto"/>
-              <w:jc w:val="center"/>
-              <w:rPr>
-                <w:rFonts w:ascii="Dax-Regular" w:eastAsia="Times New Roman" w:hAnsi="Dax-Regular" w:cs="Calibri"/>
-                <w:b/>
-                <w:bCs/>
-                <w:noProof w:val="0"/>
-                <w:color w:val="000000"/>
-              </w:rPr>
-            </w:pPr>
-            <w:r>
-              <w:rPr>
-                <w:rFonts w:ascii="Dax-Regular" w:eastAsia="Times New Roman" w:hAnsi="Dax-Regular" w:cs="Calibri"/>
-                <w:b/>
-                <w:bCs/>
-                <w:noProof w:val="0"/>
-                <w:color w:val="000000"/>
-              </w:rPr>
-              <w:t>Quick Sort [</w:t>
-            </w:r>
-            <w:proofErr w:type="spellStart"/>
-            <w:r>
-              <w:rPr>
-                <w:rFonts w:ascii="Dax-Regular" w:eastAsia="Times New Roman" w:hAnsi="Dax-Regular" w:cs="Calibri"/>
-                <w:b/>
-                <w:bCs/>
-                <w:noProof w:val="0"/>
-                <w:color w:val="000000"/>
-              </w:rPr>
-              <w:t>ms</w:t>
-            </w:r>
-            <w:proofErr w:type="spellEnd"/>
-            <w:r>
-              <w:rPr>
-                <w:rFonts w:ascii="Dax-Regular" w:eastAsia="Times New Roman" w:hAnsi="Dax-Regular" w:cs="Calibri"/>
-                <w:b/>
-                <w:bCs/>
-                <w:noProof w:val="0"/>
-                <w:color w:val="000000"/>
-              </w:rPr>
-              <w:t>]</w:t>
-            </w:r>
-          </w:p>
-        </w:tc>
-        <w:tc>
-          <w:tcPr>
-            <w:tcW w:w="0" w:type="auto"/>
-            <w:tcBorders>
-              <w:top w:val="single" w:sz="4" w:space="0" w:color="000000"/>
-              <w:left w:val="nil"/>
-              <w:bottom w:val="single" w:sz="4" w:space="0" w:color="000000"/>
-              <w:right w:val="nil"/>
-            </w:tcBorders>
-            <w:shd w:val="clear" w:color="auto" w:fill="auto"/>
-            <w:vAlign w:val="center"/>
-            <w:hideMark/>
-          </w:tcPr>
-          <w:p>
-            <w:pPr>
-              <w:spacing w:after="0" w:line="240" w:lineRule="auto"/>
-              <w:jc w:val="center"/>
-              <w:rPr>
-                <w:rFonts w:ascii="Dax-Regular" w:eastAsia="Times New Roman" w:hAnsi="Dax-Regular" w:cs="Calibri"/>
-                <w:b/>
-                <w:bCs/>
-                <w:noProof w:val="0"/>
-                <w:color w:val="000000"/>
-              </w:rPr>
-            </w:pPr>
-            <w:r>
-              <w:rPr>
-                <w:rFonts w:ascii="Dax-Regular" w:eastAsia="Times New Roman" w:hAnsi="Dax-Regular" w:cs="Calibri"/>
-                <w:b/>
-                <w:bCs/>
-                <w:noProof w:val="0"/>
-                <w:color w:val="000000"/>
-              </w:rPr>
-              <w:t>Merge Sort [</w:t>
-            </w:r>
-            <w:proofErr w:type="spellStart"/>
-            <w:r>
-              <w:rPr>
-                <w:rFonts w:ascii="Dax-Regular" w:eastAsia="Times New Roman" w:hAnsi="Dax-Regular" w:cs="Calibri"/>
-                <w:b/>
-                <w:bCs/>
-                <w:noProof w:val="0"/>
-                <w:color w:val="000000"/>
-              </w:rPr>
-              <w:t>ms</w:t>
-            </w:r>
-            <w:proofErr w:type="spellEnd"/>
-            <w:r>
-              <w:rPr>
-                <w:rFonts w:ascii="Dax-Regular" w:eastAsia="Times New Roman" w:hAnsi="Dax-Regular" w:cs="Calibri"/>
-                <w:b/>
-                <w:bCs/>
-                <w:noProof w:val="0"/>
-                <w:color w:val="000000"/>
-              </w:rPr>
-              <w:t>]</w:t>
+              <w:t>Merge Sort [ms]</w:t>
             </w:r>
           </w:p>
         </w:tc>
@@ -6068,18 +5584,25 @@
               <w:right w:val="nil"/>
             </w:tcBorders>
             <w:shd w:val="clear" w:color="D9D9D9" w:fill="D9D9D9"/>
-            <w:vAlign w:val="center"/>
-          </w:tcPr>
-          <w:p>
-            <w:pPr>
-              <w:spacing w:after="0" w:line="240" w:lineRule="auto"/>
-              <w:jc w:val="center"/>
-              <w:rPr>
-                <w:rFonts w:ascii="Dax-Regular" w:eastAsia="Times New Roman" w:hAnsi="Dax-Regular" w:cs="Calibri"/>
-                <w:noProof w:val="0"/>
-                <w:color w:val="000000"/>
-              </w:rPr>
-            </w:pPr>
+          </w:tcPr>
+          <w:p>
+            <w:pPr>
+              <w:spacing w:after="0" w:line="240" w:lineRule="auto"/>
+              <w:jc w:val="center"/>
+              <w:rPr>
+                <w:rFonts w:ascii="Dax-Regular" w:eastAsia="Times New Roman" w:hAnsi="Dax-Regular" w:cs="Calibri"/>
+                <w:noProof w:val="0"/>
+                <w:color w:val="000000"/>
+              </w:rPr>
+            </w:pPr>
+            <w:r>
+              <w:rPr>
+                <w:rFonts w:ascii="Dax-Regular" w:hAnsi="Dax-Regular"/>
+                <w:noProof w:val="0"/>
+                <w:lang w:val="es-419"/>
+              </w:rPr>
+              <w:t>484.375</w:t>
+            </w:r>
           </w:p>
         </w:tc>
         <w:tc>
@@ -6092,18 +5615,25 @@
               <w:right w:val="nil"/>
             </w:tcBorders>
             <w:shd w:val="clear" w:color="D9D9D9" w:fill="D9D9D9"/>
-            <w:vAlign w:val="center"/>
-          </w:tcPr>
-          <w:p>
-            <w:pPr>
-              <w:spacing w:after="0" w:line="240" w:lineRule="auto"/>
-              <w:jc w:val="center"/>
-              <w:rPr>
-                <w:rFonts w:ascii="Dax-Regular" w:eastAsia="Times New Roman" w:hAnsi="Dax-Regular" w:cs="Calibri"/>
-                <w:noProof w:val="0"/>
-                <w:color w:val="000000"/>
-              </w:rPr>
-            </w:pPr>
+          </w:tcPr>
+          <w:p>
+            <w:pPr>
+              <w:spacing w:after="0" w:line="240" w:lineRule="auto"/>
+              <w:jc w:val="center"/>
+              <w:rPr>
+                <w:rFonts w:ascii="Dax-Regular" w:eastAsia="Times New Roman" w:hAnsi="Dax-Regular" w:cs="Calibri"/>
+                <w:noProof w:val="0"/>
+                <w:color w:val="000000"/>
+              </w:rPr>
+            </w:pPr>
+            <w:r>
+              <w:rPr>
+                <w:rFonts w:ascii="Dax-Regular" w:hAnsi="Dax-Regular"/>
+                <w:noProof w:val="0"/>
+                <w:lang w:val="es-419"/>
+              </w:rPr>
+              <w:t>578.125</w:t>
+            </w:r>
           </w:p>
         </w:tc>
         <w:tc>
@@ -6116,18 +5646,25 @@
               <w:right w:val="nil"/>
             </w:tcBorders>
             <w:shd w:val="clear" w:color="D9D9D9" w:fill="D9D9D9"/>
-            <w:vAlign w:val="center"/>
-          </w:tcPr>
-          <w:p>
-            <w:pPr>
-              <w:spacing w:after="0" w:line="240" w:lineRule="auto"/>
-              <w:jc w:val="center"/>
-              <w:rPr>
-                <w:rFonts w:ascii="Dax-Regular" w:eastAsia="Times New Roman" w:hAnsi="Dax-Regular" w:cs="Calibri"/>
-                <w:noProof w:val="0"/>
-                <w:color w:val="000000"/>
-              </w:rPr>
-            </w:pPr>
+          </w:tcPr>
+          <w:p>
+            <w:pPr>
+              <w:spacing w:after="0" w:line="240" w:lineRule="auto"/>
+              <w:jc w:val="center"/>
+              <w:rPr>
+                <w:rFonts w:ascii="Dax-Regular" w:eastAsia="Times New Roman" w:hAnsi="Dax-Regular" w:cs="Calibri"/>
+                <w:noProof w:val="0"/>
+                <w:color w:val="000000"/>
+              </w:rPr>
+            </w:pPr>
+            <w:r>
+              <w:rPr>
+                <w:rFonts w:ascii="Dax-Regular" w:hAnsi="Dax-Regular"/>
+                <w:noProof w:val="0"/>
+                <w:lang w:val="es-419"/>
+              </w:rPr>
+              <w:t>31.25</w:t>
+            </w:r>
           </w:p>
         </w:tc>
         <w:tc>
@@ -6242,66 +5779,87 @@
               <w:right w:val="nil"/>
             </w:tcBorders>
             <w:shd w:val="clear" w:color="auto" w:fill="auto"/>
-            <w:vAlign w:val="center"/>
-          </w:tcPr>
-          <w:p>
-            <w:pPr>
-              <w:spacing w:after="0" w:line="240" w:lineRule="auto"/>
-              <w:jc w:val="center"/>
-              <w:rPr>
-                <w:rFonts w:ascii="Dax-Regular" w:eastAsia="Times New Roman" w:hAnsi="Dax-Regular" w:cs="Calibri"/>
-                <w:noProof w:val="0"/>
-                <w:color w:val="000000"/>
-              </w:rPr>
-            </w:pPr>
-          </w:p>
-        </w:tc>
-        <w:tc>
-          <w:tcPr>
-            <w:tcW w:w="0" w:type="auto"/>
-            <w:tcBorders>
-              <w:top w:val="nil"/>
-              <w:left w:val="nil"/>
-              <w:bottom w:val="nil"/>
-              <w:right w:val="nil"/>
-            </w:tcBorders>
-            <w:shd w:val="clear" w:color="auto" w:fill="auto"/>
-            <w:vAlign w:val="center"/>
-          </w:tcPr>
-          <w:p>
-            <w:pPr>
-              <w:spacing w:after="0" w:line="240" w:lineRule="auto"/>
-              <w:jc w:val="center"/>
-              <w:rPr>
-                <w:rFonts w:ascii="Dax-Regular" w:eastAsia="Times New Roman" w:hAnsi="Dax-Regular" w:cs="Calibri"/>
-                <w:noProof w:val="0"/>
-                <w:color w:val="000000"/>
-              </w:rPr>
-            </w:pPr>
-          </w:p>
-        </w:tc>
-        <w:tc>
-          <w:tcPr>
-            <w:tcW w:w="0" w:type="auto"/>
-            <w:tcBorders>
-              <w:top w:val="nil"/>
-              <w:left w:val="nil"/>
-              <w:bottom w:val="nil"/>
-              <w:right w:val="nil"/>
-            </w:tcBorders>
-            <w:shd w:val="clear" w:color="auto" w:fill="auto"/>
-            <w:vAlign w:val="center"/>
-          </w:tcPr>
-          <w:p>
-            <w:pPr>
-              <w:spacing w:after="0" w:line="240" w:lineRule="auto"/>
-              <w:jc w:val="center"/>
-              <w:rPr>
-                <w:rFonts w:ascii="Dax-Regular" w:eastAsia="Times New Roman" w:hAnsi="Dax-Regular" w:cs="Calibri"/>
-                <w:noProof w:val="0"/>
-                <w:color w:val="000000"/>
-              </w:rPr>
-            </w:pPr>
+          </w:tcPr>
+          <w:p>
+            <w:pPr>
+              <w:spacing w:after="0" w:line="240" w:lineRule="auto"/>
+              <w:jc w:val="center"/>
+              <w:rPr>
+                <w:rFonts w:ascii="Dax-Regular" w:eastAsia="Times New Roman" w:hAnsi="Dax-Regular" w:cs="Calibri"/>
+                <w:noProof w:val="0"/>
+                <w:color w:val="000000"/>
+              </w:rPr>
+            </w:pPr>
+            <w:r>
+              <w:rPr>
+                <w:rFonts w:ascii="Dax-Regular" w:hAnsi="Dax-Regular"/>
+                <w:noProof w:val="0"/>
+                <w:lang w:val="es-419"/>
+              </w:rPr>
+              <w:t>1984.375</w:t>
+            </w:r>
+          </w:p>
+        </w:tc>
+        <w:tc>
+          <w:tcPr>
+            <w:tcW w:w="0" w:type="auto"/>
+            <w:tcBorders>
+              <w:top w:val="nil"/>
+              <w:left w:val="nil"/>
+              <w:bottom w:val="nil"/>
+              <w:right w:val="nil"/>
+            </w:tcBorders>
+            <w:shd w:val="clear" w:color="auto" w:fill="auto"/>
+          </w:tcPr>
+          <w:p>
+            <w:pPr>
+              <w:spacing w:after="0" w:line="240" w:lineRule="auto"/>
+              <w:jc w:val="center"/>
+              <w:rPr>
+                <w:rFonts w:ascii="Dax-Regular" w:eastAsia="Times New Roman" w:hAnsi="Dax-Regular" w:cs="Calibri"/>
+                <w:noProof w:val="0"/>
+                <w:color w:val="000000"/>
+              </w:rPr>
+            </w:pPr>
+            <w:r>
+              <w:rPr>
+                <w:rFonts w:ascii="Dax-Regular" w:hAnsi="Dax-Regular"/>
+                <w:noProof w:val="0"/>
+                <w:lang w:val="es-419"/>
+              </w:rPr>
+              <w:t>2437.5</w:t>
+            </w:r>
+          </w:p>
+        </w:tc>
+        <w:tc>
+          <w:tcPr>
+            <w:tcW w:w="0" w:type="auto"/>
+            <w:tcBorders>
+              <w:top w:val="nil"/>
+              <w:left w:val="nil"/>
+              <w:bottom w:val="nil"/>
+              <w:right w:val="nil"/>
+            </w:tcBorders>
+            <w:shd w:val="clear" w:color="auto" w:fill="auto"/>
+          </w:tcPr>
+          <w:p>
+            <w:pPr>
+              <w:spacing w:after="0" w:line="240" w:lineRule="auto"/>
+              <w:jc w:val="center"/>
+              <w:rPr>
+                <w:rFonts w:ascii="Dax-Regular" w:eastAsia="Times New Roman" w:hAnsi="Dax-Regular" w:cs="Calibri"/>
+                <w:noProof w:val="0"/>
+                <w:color w:val="000000"/>
+              </w:rPr>
+            </w:pPr>
+            <w:r>
+              <w:rPr>
+                <w:rFonts w:ascii="Dax-Regular" w:hAnsi="Dax-Regular"/>
+                <w:noProof w:val="0"/>
+                <w:lang w:val="es-419"/>
+              </w:rPr>
+              <w:t>62.5</w:t>
+            </w:r>
           </w:p>
         </w:tc>
         <w:tc>
@@ -6416,18 +5974,25 @@
               <w:right w:val="nil"/>
             </w:tcBorders>
             <w:shd w:val="clear" w:color="D9D9D9" w:fill="D9D9D9"/>
-            <w:vAlign w:val="center"/>
-          </w:tcPr>
-          <w:p>
-            <w:pPr>
-              <w:spacing w:after="0" w:line="240" w:lineRule="auto"/>
-              <w:jc w:val="center"/>
-              <w:rPr>
-                <w:rFonts w:ascii="Dax-Regular" w:eastAsia="Times New Roman" w:hAnsi="Dax-Regular" w:cs="Calibri"/>
-                <w:noProof w:val="0"/>
-                <w:color w:val="000000"/>
-              </w:rPr>
-            </w:pPr>
+          </w:tcPr>
+          <w:p>
+            <w:pPr>
+              <w:spacing w:after="0" w:line="240" w:lineRule="auto"/>
+              <w:jc w:val="center"/>
+              <w:rPr>
+                <w:rFonts w:ascii="Dax-Regular" w:eastAsia="Times New Roman" w:hAnsi="Dax-Regular" w:cs="Calibri"/>
+                <w:noProof w:val="0"/>
+                <w:color w:val="000000"/>
+              </w:rPr>
+            </w:pPr>
+            <w:r>
+              <w:rPr>
+                <w:rFonts w:ascii="Dax-Regular" w:hAnsi="Dax-Regular"/>
+                <w:noProof w:val="0"/>
+                <w:lang w:val="es-419"/>
+              </w:rPr>
+              <w:t>8000</w:t>
+            </w:r>
           </w:p>
         </w:tc>
         <w:tc>
@@ -6440,18 +6005,25 @@
               <w:right w:val="nil"/>
             </w:tcBorders>
             <w:shd w:val="clear" w:color="D9D9D9" w:fill="D9D9D9"/>
-            <w:vAlign w:val="center"/>
-          </w:tcPr>
-          <w:p>
-            <w:pPr>
-              <w:spacing w:after="0" w:line="240" w:lineRule="auto"/>
-              <w:jc w:val="center"/>
-              <w:rPr>
-                <w:rFonts w:ascii="Dax-Regular" w:eastAsia="Times New Roman" w:hAnsi="Dax-Regular" w:cs="Calibri"/>
-                <w:noProof w:val="0"/>
-                <w:color w:val="000000"/>
-              </w:rPr>
-            </w:pPr>
+          </w:tcPr>
+          <w:p>
+            <w:pPr>
+              <w:spacing w:after="0" w:line="240" w:lineRule="auto"/>
+              <w:jc w:val="center"/>
+              <w:rPr>
+                <w:rFonts w:ascii="Dax-Regular" w:eastAsia="Times New Roman" w:hAnsi="Dax-Regular" w:cs="Calibri"/>
+                <w:noProof w:val="0"/>
+                <w:color w:val="000000"/>
+              </w:rPr>
+            </w:pPr>
+            <w:r>
+              <w:rPr>
+                <w:rFonts w:ascii="Dax-Regular" w:hAnsi="Dax-Regular"/>
+                <w:noProof w:val="0"/>
+                <w:lang w:val="es-419"/>
+              </w:rPr>
+              <w:t>9640.625</w:t>
+            </w:r>
           </w:p>
         </w:tc>
         <w:tc>
@@ -6464,18 +6036,25 @@
               <w:right w:val="nil"/>
             </w:tcBorders>
             <w:shd w:val="clear" w:color="D9D9D9" w:fill="D9D9D9"/>
-            <w:vAlign w:val="center"/>
-          </w:tcPr>
-          <w:p>
-            <w:pPr>
-              <w:spacing w:after="0" w:line="240" w:lineRule="auto"/>
-              <w:jc w:val="center"/>
-              <w:rPr>
-                <w:rFonts w:ascii="Dax-Regular" w:eastAsia="Times New Roman" w:hAnsi="Dax-Regular" w:cs="Calibri"/>
-                <w:noProof w:val="0"/>
-                <w:color w:val="000000"/>
-              </w:rPr>
-            </w:pPr>
+          </w:tcPr>
+          <w:p>
+            <w:pPr>
+              <w:spacing w:after="0" w:line="240" w:lineRule="auto"/>
+              <w:jc w:val="center"/>
+              <w:rPr>
+                <w:rFonts w:ascii="Dax-Regular" w:eastAsia="Times New Roman" w:hAnsi="Dax-Regular" w:cs="Calibri"/>
+                <w:noProof w:val="0"/>
+                <w:color w:val="000000"/>
+              </w:rPr>
+            </w:pPr>
+            <w:r>
+              <w:rPr>
+                <w:rFonts w:ascii="Dax-Regular" w:hAnsi="Dax-Regular"/>
+                <w:noProof w:val="0"/>
+                <w:lang w:val="es-419"/>
+              </w:rPr>
+              <w:t>140.625</w:t>
+            </w:r>
           </w:p>
         </w:tc>
         <w:tc>
@@ -6590,66 +6169,87 @@
               <w:right w:val="nil"/>
             </w:tcBorders>
             <w:shd w:val="clear" w:color="auto" w:fill="auto"/>
-            <w:vAlign w:val="center"/>
-          </w:tcPr>
-          <w:p>
-            <w:pPr>
-              <w:spacing w:after="0" w:line="240" w:lineRule="auto"/>
-              <w:jc w:val="center"/>
-              <w:rPr>
-                <w:rFonts w:ascii="Dax-Regular" w:eastAsia="Times New Roman" w:hAnsi="Dax-Regular" w:cs="Calibri"/>
-                <w:noProof w:val="0"/>
-                <w:color w:val="000000"/>
-              </w:rPr>
-            </w:pPr>
-          </w:p>
-        </w:tc>
-        <w:tc>
-          <w:tcPr>
-            <w:tcW w:w="0" w:type="auto"/>
-            <w:tcBorders>
-              <w:top w:val="nil"/>
-              <w:left w:val="nil"/>
-              <w:bottom w:val="nil"/>
-              <w:right w:val="nil"/>
-            </w:tcBorders>
-            <w:shd w:val="clear" w:color="auto" w:fill="auto"/>
-            <w:vAlign w:val="center"/>
-          </w:tcPr>
-          <w:p>
-            <w:pPr>
-              <w:spacing w:after="0" w:line="240" w:lineRule="auto"/>
-              <w:jc w:val="center"/>
-              <w:rPr>
-                <w:rFonts w:ascii="Dax-Regular" w:eastAsia="Times New Roman" w:hAnsi="Dax-Regular" w:cs="Calibri"/>
-                <w:noProof w:val="0"/>
-                <w:color w:val="000000"/>
-              </w:rPr>
-            </w:pPr>
-          </w:p>
-        </w:tc>
-        <w:tc>
-          <w:tcPr>
-            <w:tcW w:w="0" w:type="auto"/>
-            <w:tcBorders>
-              <w:top w:val="nil"/>
-              <w:left w:val="nil"/>
-              <w:bottom w:val="nil"/>
-              <w:right w:val="nil"/>
-            </w:tcBorders>
-            <w:shd w:val="clear" w:color="auto" w:fill="auto"/>
-            <w:vAlign w:val="center"/>
-          </w:tcPr>
-          <w:p>
-            <w:pPr>
-              <w:spacing w:after="0" w:line="240" w:lineRule="auto"/>
-              <w:jc w:val="center"/>
-              <w:rPr>
-                <w:rFonts w:ascii="Dax-Regular" w:eastAsia="Times New Roman" w:hAnsi="Dax-Regular" w:cs="Calibri"/>
-                <w:noProof w:val="0"/>
-                <w:color w:val="000000"/>
-              </w:rPr>
-            </w:pPr>
+          </w:tcPr>
+          <w:p>
+            <w:pPr>
+              <w:spacing w:after="0" w:line="240" w:lineRule="auto"/>
+              <w:jc w:val="center"/>
+              <w:rPr>
+                <w:rFonts w:ascii="Dax-Regular" w:eastAsia="Times New Roman" w:hAnsi="Dax-Regular" w:cs="Calibri"/>
+                <w:noProof w:val="0"/>
+                <w:color w:val="000000"/>
+              </w:rPr>
+            </w:pPr>
+            <w:r>
+              <w:rPr>
+                <w:rFonts w:ascii="Dax-Regular" w:hAnsi="Dax-Regular"/>
+                <w:noProof w:val="0"/>
+                <w:lang w:val="es-419"/>
+              </w:rPr>
+              <w:t>33437.5</w:t>
+            </w:r>
+          </w:p>
+        </w:tc>
+        <w:tc>
+          <w:tcPr>
+            <w:tcW w:w="0" w:type="auto"/>
+            <w:tcBorders>
+              <w:top w:val="nil"/>
+              <w:left w:val="nil"/>
+              <w:bottom w:val="nil"/>
+              <w:right w:val="nil"/>
+            </w:tcBorders>
+            <w:shd w:val="clear" w:color="auto" w:fill="auto"/>
+          </w:tcPr>
+          <w:p>
+            <w:pPr>
+              <w:spacing w:after="0" w:line="240" w:lineRule="auto"/>
+              <w:jc w:val="center"/>
+              <w:rPr>
+                <w:rFonts w:ascii="Dax-Regular" w:eastAsia="Times New Roman" w:hAnsi="Dax-Regular" w:cs="Calibri"/>
+                <w:noProof w:val="0"/>
+                <w:color w:val="000000"/>
+              </w:rPr>
+            </w:pPr>
+            <w:r>
+              <w:rPr>
+                <w:rFonts w:ascii="Dax-Regular" w:hAnsi="Dax-Regular"/>
+                <w:noProof w:val="0"/>
+                <w:lang w:val="es-419"/>
+              </w:rPr>
+              <w:t>39875</w:t>
+            </w:r>
+          </w:p>
+        </w:tc>
+        <w:tc>
+          <w:tcPr>
+            <w:tcW w:w="0" w:type="auto"/>
+            <w:tcBorders>
+              <w:top w:val="nil"/>
+              <w:left w:val="nil"/>
+              <w:bottom w:val="nil"/>
+              <w:right w:val="nil"/>
+            </w:tcBorders>
+            <w:shd w:val="clear" w:color="auto" w:fill="auto"/>
+          </w:tcPr>
+          <w:p>
+            <w:pPr>
+              <w:spacing w:after="0" w:line="240" w:lineRule="auto"/>
+              <w:jc w:val="center"/>
+              <w:rPr>
+                <w:rFonts w:ascii="Dax-Regular" w:eastAsia="Times New Roman" w:hAnsi="Dax-Regular" w:cs="Calibri"/>
+                <w:noProof w:val="0"/>
+                <w:color w:val="000000"/>
+              </w:rPr>
+            </w:pPr>
+            <w:r>
+              <w:rPr>
+                <w:rFonts w:ascii="Dax-Regular" w:hAnsi="Dax-Regular"/>
+                <w:noProof w:val="0"/>
+                <w:lang w:val="es-419"/>
+              </w:rPr>
+              <w:t>343.75</w:t>
+            </w:r>
           </w:p>
         </w:tc>
         <w:tc>
@@ -6764,18 +6364,25 @@
               <w:right w:val="nil"/>
             </w:tcBorders>
             <w:shd w:val="clear" w:color="D9D9D9" w:fill="D9D9D9"/>
-            <w:vAlign w:val="center"/>
-          </w:tcPr>
-          <w:p>
-            <w:pPr>
-              <w:spacing w:after="0" w:line="240" w:lineRule="auto"/>
-              <w:jc w:val="center"/>
-              <w:rPr>
-                <w:rFonts w:ascii="Dax-Regular" w:eastAsia="Times New Roman" w:hAnsi="Dax-Regular" w:cs="Calibri"/>
-                <w:noProof w:val="0"/>
-                <w:color w:val="000000"/>
-              </w:rPr>
-            </w:pPr>
+          </w:tcPr>
+          <w:p>
+            <w:pPr>
+              <w:spacing w:after="0" w:line="240" w:lineRule="auto"/>
+              <w:jc w:val="center"/>
+              <w:rPr>
+                <w:rFonts w:ascii="Dax-Regular" w:eastAsia="Times New Roman" w:hAnsi="Dax-Regular" w:cs="Calibri"/>
+                <w:noProof w:val="0"/>
+                <w:color w:val="000000"/>
+              </w:rPr>
+            </w:pPr>
+            <w:r>
+              <w:rPr>
+                <w:rFonts w:ascii="Dax-Regular" w:hAnsi="Dax-Regular"/>
+                <w:noProof w:val="0"/>
+                <w:lang w:val="es-419"/>
+              </w:rPr>
+              <w:t>130531.25</w:t>
+            </w:r>
           </w:p>
         </w:tc>
         <w:tc>
@@ -6788,18 +6395,25 @@
               <w:right w:val="nil"/>
             </w:tcBorders>
             <w:shd w:val="clear" w:color="D9D9D9" w:fill="D9D9D9"/>
-            <w:vAlign w:val="center"/>
-          </w:tcPr>
-          <w:p>
-            <w:pPr>
-              <w:spacing w:after="0" w:line="240" w:lineRule="auto"/>
-              <w:jc w:val="center"/>
-              <w:rPr>
-                <w:rFonts w:ascii="Dax-Regular" w:eastAsia="Times New Roman" w:hAnsi="Dax-Regular" w:cs="Calibri"/>
-                <w:noProof w:val="0"/>
-                <w:color w:val="000000"/>
-              </w:rPr>
-            </w:pPr>
+          </w:tcPr>
+          <w:p>
+            <w:pPr>
+              <w:spacing w:after="0" w:line="240" w:lineRule="auto"/>
+              <w:jc w:val="center"/>
+              <w:rPr>
+                <w:rFonts w:ascii="Dax-Regular" w:eastAsia="Times New Roman" w:hAnsi="Dax-Regular" w:cs="Calibri"/>
+                <w:noProof w:val="0"/>
+                <w:color w:val="000000"/>
+              </w:rPr>
+            </w:pPr>
+            <w:r>
+              <w:rPr>
+                <w:rFonts w:ascii="Dax-Regular" w:hAnsi="Dax-Regular"/>
+                <w:noProof w:val="0"/>
+                <w:lang w:val="es-419"/>
+              </w:rPr>
+              <w:t>159953.125</w:t>
+            </w:r>
           </w:p>
         </w:tc>
         <w:tc>
@@ -6812,18 +6426,25 @@
               <w:right w:val="nil"/>
             </w:tcBorders>
             <w:shd w:val="clear" w:color="D9D9D9" w:fill="D9D9D9"/>
-            <w:vAlign w:val="center"/>
-          </w:tcPr>
-          <w:p>
-            <w:pPr>
-              <w:spacing w:after="0" w:line="240" w:lineRule="auto"/>
-              <w:jc w:val="center"/>
-              <w:rPr>
-                <w:rFonts w:ascii="Dax-Regular" w:eastAsia="Times New Roman" w:hAnsi="Dax-Regular" w:cs="Calibri"/>
-                <w:noProof w:val="0"/>
-                <w:color w:val="000000"/>
-              </w:rPr>
-            </w:pPr>
+          </w:tcPr>
+          <w:p>
+            <w:pPr>
+              <w:spacing w:after="0" w:line="240" w:lineRule="auto"/>
+              <w:jc w:val="center"/>
+              <w:rPr>
+                <w:rFonts w:ascii="Dax-Regular" w:eastAsia="Times New Roman" w:hAnsi="Dax-Regular" w:cs="Calibri"/>
+                <w:noProof w:val="0"/>
+                <w:color w:val="000000"/>
+              </w:rPr>
+            </w:pPr>
+            <w:r>
+              <w:rPr>
+                <w:rFonts w:ascii="Dax-Regular" w:hAnsi="Dax-Regular"/>
+                <w:noProof w:val="0"/>
+                <w:lang w:val="es-419"/>
+              </w:rPr>
+              <w:t>812.5</w:t>
+            </w:r>
           </w:p>
         </w:tc>
         <w:tc>
@@ -6938,66 +6559,87 @@
               <w:right w:val="nil"/>
             </w:tcBorders>
             <w:shd w:val="clear" w:color="auto" w:fill="auto"/>
-            <w:vAlign w:val="center"/>
-          </w:tcPr>
-          <w:p>
-            <w:pPr>
-              <w:spacing w:after="0" w:line="240" w:lineRule="auto"/>
-              <w:jc w:val="center"/>
-              <w:rPr>
-                <w:rFonts w:ascii="Dax-Regular" w:eastAsia="Times New Roman" w:hAnsi="Dax-Regular" w:cs="Calibri"/>
-                <w:noProof w:val="0"/>
-                <w:color w:val="000000"/>
-              </w:rPr>
-            </w:pPr>
-          </w:p>
-        </w:tc>
-        <w:tc>
-          <w:tcPr>
-            <w:tcW w:w="0" w:type="auto"/>
-            <w:tcBorders>
-              <w:top w:val="nil"/>
-              <w:left w:val="nil"/>
-              <w:bottom w:val="nil"/>
-              <w:right w:val="nil"/>
-            </w:tcBorders>
-            <w:shd w:val="clear" w:color="auto" w:fill="auto"/>
-            <w:vAlign w:val="center"/>
-          </w:tcPr>
-          <w:p>
-            <w:pPr>
-              <w:spacing w:after="0" w:line="240" w:lineRule="auto"/>
-              <w:jc w:val="center"/>
-              <w:rPr>
-                <w:rFonts w:ascii="Dax-Regular" w:eastAsia="Times New Roman" w:hAnsi="Dax-Regular" w:cs="Calibri"/>
-                <w:noProof w:val="0"/>
-                <w:color w:val="000000"/>
-              </w:rPr>
-            </w:pPr>
-          </w:p>
-        </w:tc>
-        <w:tc>
-          <w:tcPr>
-            <w:tcW w:w="0" w:type="auto"/>
-            <w:tcBorders>
-              <w:top w:val="nil"/>
-              <w:left w:val="nil"/>
-              <w:bottom w:val="nil"/>
-              <w:right w:val="nil"/>
-            </w:tcBorders>
-            <w:shd w:val="clear" w:color="auto" w:fill="auto"/>
-            <w:vAlign w:val="center"/>
-          </w:tcPr>
-          <w:p>
-            <w:pPr>
-              <w:spacing w:after="0" w:line="240" w:lineRule="auto"/>
-              <w:jc w:val="center"/>
-              <w:rPr>
-                <w:rFonts w:ascii="Dax-Regular" w:eastAsia="Times New Roman" w:hAnsi="Dax-Regular" w:cs="Calibri"/>
-                <w:noProof w:val="0"/>
-                <w:color w:val="000000"/>
-              </w:rPr>
-            </w:pPr>
+          </w:tcPr>
+          <w:p>
+            <w:pPr>
+              <w:spacing w:after="0" w:line="240" w:lineRule="auto"/>
+              <w:jc w:val="center"/>
+              <w:rPr>
+                <w:rFonts w:ascii="Dax-Regular" w:eastAsia="Times New Roman" w:hAnsi="Dax-Regular" w:cs="Calibri"/>
+                <w:noProof w:val="0"/>
+                <w:color w:val="000000"/>
+              </w:rPr>
+            </w:pPr>
+            <w:r>
+              <w:rPr>
+                <w:rFonts w:ascii="Dax-Regular" w:hAnsi="Dax-Regular"/>
+                <w:noProof w:val="0"/>
+                <w:lang w:val="es-419"/>
+              </w:rPr>
+              <w:t>552078.125</w:t>
+            </w:r>
+          </w:p>
+        </w:tc>
+        <w:tc>
+          <w:tcPr>
+            <w:tcW w:w="0" w:type="auto"/>
+            <w:tcBorders>
+              <w:top w:val="nil"/>
+              <w:left w:val="nil"/>
+              <w:bottom w:val="nil"/>
+              <w:right w:val="nil"/>
+            </w:tcBorders>
+            <w:shd w:val="clear" w:color="auto" w:fill="auto"/>
+          </w:tcPr>
+          <w:p>
+            <w:pPr>
+              <w:spacing w:after="0" w:line="240" w:lineRule="auto"/>
+              <w:jc w:val="center"/>
+              <w:rPr>
+                <w:rFonts w:ascii="Dax-Regular" w:eastAsia="Times New Roman" w:hAnsi="Dax-Regular" w:cs="Calibri"/>
+                <w:noProof w:val="0"/>
+                <w:color w:val="000000"/>
+              </w:rPr>
+            </w:pPr>
+            <w:r>
+              <w:rPr>
+                <w:rFonts w:ascii="Dax-Regular" w:hAnsi="Dax-Regular"/>
+                <w:noProof w:val="0"/>
+                <w:lang w:val="es-419"/>
+              </w:rPr>
+              <w:t>688796.875</w:t>
+            </w:r>
+          </w:p>
+        </w:tc>
+        <w:tc>
+          <w:tcPr>
+            <w:tcW w:w="0" w:type="auto"/>
+            <w:tcBorders>
+              <w:top w:val="nil"/>
+              <w:left w:val="nil"/>
+              <w:bottom w:val="nil"/>
+              <w:right w:val="nil"/>
+            </w:tcBorders>
+            <w:shd w:val="clear" w:color="auto" w:fill="auto"/>
+          </w:tcPr>
+          <w:p>
+            <w:pPr>
+              <w:spacing w:after="0" w:line="240" w:lineRule="auto"/>
+              <w:jc w:val="center"/>
+              <w:rPr>
+                <w:rFonts w:ascii="Dax-Regular" w:eastAsia="Times New Roman" w:hAnsi="Dax-Regular" w:cs="Calibri"/>
+                <w:noProof w:val="0"/>
+                <w:color w:val="000000"/>
+              </w:rPr>
+            </w:pPr>
+            <w:r>
+              <w:rPr>
+                <w:rFonts w:ascii="Dax-Regular" w:hAnsi="Dax-Regular"/>
+                <w:noProof w:val="0"/>
+                <w:lang w:val="es-419"/>
+              </w:rPr>
+              <w:t>1796.875</w:t>
+            </w:r>
           </w:p>
         </w:tc>
         <w:tc>
@@ -7112,7 +6754,6 @@
               <w:right w:val="nil"/>
             </w:tcBorders>
             <w:shd w:val="clear" w:color="D9D9D9" w:fill="D9D9D9"/>
-            <w:vAlign w:val="center"/>
           </w:tcPr>
           <w:p>
             <w:pPr>
@@ -7136,7 +6777,6 @@
               <w:right w:val="nil"/>
             </w:tcBorders>
             <w:shd w:val="clear" w:color="D9D9D9" w:fill="D9D9D9"/>
-            <w:vAlign w:val="center"/>
           </w:tcPr>
           <w:p>
             <w:pPr>
@@ -7160,18 +6800,25 @@
               <w:right w:val="nil"/>
             </w:tcBorders>
             <w:shd w:val="clear" w:color="D9D9D9" w:fill="D9D9D9"/>
-            <w:vAlign w:val="center"/>
-          </w:tcPr>
-          <w:p>
-            <w:pPr>
-              <w:spacing w:after="0" w:line="240" w:lineRule="auto"/>
-              <w:jc w:val="center"/>
-              <w:rPr>
-                <w:rFonts w:ascii="Dax-Regular" w:eastAsia="Times New Roman" w:hAnsi="Dax-Regular" w:cs="Calibri"/>
-                <w:noProof w:val="0"/>
-                <w:color w:val="000000"/>
-              </w:rPr>
-            </w:pPr>
+          </w:tcPr>
+          <w:p>
+            <w:pPr>
+              <w:spacing w:after="0" w:line="240" w:lineRule="auto"/>
+              <w:jc w:val="center"/>
+              <w:rPr>
+                <w:rFonts w:ascii="Dax-Regular" w:eastAsia="Times New Roman" w:hAnsi="Dax-Regular" w:cs="Calibri"/>
+                <w:noProof w:val="0"/>
+                <w:color w:val="000000"/>
+              </w:rPr>
+            </w:pPr>
+            <w:r>
+              <w:rPr>
+                <w:rFonts w:ascii="Dax-Regular" w:hAnsi="Dax-Regular"/>
+                <w:noProof w:val="0"/>
+                <w:lang w:val="es-419"/>
+              </w:rPr>
+              <w:t>4390.625</w:t>
+            </w:r>
           </w:p>
         </w:tc>
         <w:tc>
@@ -7286,66 +6933,71 @@
               <w:right w:val="nil"/>
             </w:tcBorders>
             <w:shd w:val="clear" w:color="auto" w:fill="auto"/>
-            <w:vAlign w:val="center"/>
-          </w:tcPr>
-          <w:p>
-            <w:pPr>
-              <w:spacing w:after="0" w:line="240" w:lineRule="auto"/>
-              <w:jc w:val="center"/>
-              <w:rPr>
-                <w:rFonts w:ascii="Dax-Regular" w:eastAsia="Times New Roman" w:hAnsi="Dax-Regular" w:cs="Calibri"/>
-                <w:noProof w:val="0"/>
-                <w:color w:val="000000"/>
-              </w:rPr>
-            </w:pPr>
-          </w:p>
-        </w:tc>
-        <w:tc>
-          <w:tcPr>
-            <w:tcW w:w="0" w:type="auto"/>
-            <w:tcBorders>
-              <w:top w:val="nil"/>
-              <w:left w:val="nil"/>
-              <w:bottom w:val="nil"/>
-              <w:right w:val="nil"/>
-            </w:tcBorders>
-            <w:shd w:val="clear" w:color="auto" w:fill="auto"/>
-            <w:vAlign w:val="center"/>
-          </w:tcPr>
-          <w:p>
-            <w:pPr>
-              <w:spacing w:after="0" w:line="240" w:lineRule="auto"/>
-              <w:jc w:val="center"/>
-              <w:rPr>
-                <w:rFonts w:ascii="Dax-Regular" w:eastAsia="Times New Roman" w:hAnsi="Dax-Regular" w:cs="Calibri"/>
-                <w:noProof w:val="0"/>
-                <w:color w:val="000000"/>
-              </w:rPr>
-            </w:pPr>
-          </w:p>
-        </w:tc>
-        <w:tc>
-          <w:tcPr>
-            <w:tcW w:w="0" w:type="auto"/>
-            <w:tcBorders>
-              <w:top w:val="nil"/>
-              <w:left w:val="nil"/>
-              <w:bottom w:val="nil"/>
-              <w:right w:val="nil"/>
-            </w:tcBorders>
-            <w:shd w:val="clear" w:color="auto" w:fill="auto"/>
-            <w:vAlign w:val="center"/>
-          </w:tcPr>
-          <w:p>
-            <w:pPr>
-              <w:spacing w:after="0" w:line="240" w:lineRule="auto"/>
-              <w:jc w:val="center"/>
-              <w:rPr>
-                <w:rFonts w:ascii="Dax-Regular" w:eastAsia="Times New Roman" w:hAnsi="Dax-Regular" w:cs="Calibri"/>
-                <w:noProof w:val="0"/>
-                <w:color w:val="000000"/>
-              </w:rPr>
-            </w:pPr>
+          </w:tcPr>
+          <w:p>
+            <w:pPr>
+              <w:spacing w:after="0" w:line="240" w:lineRule="auto"/>
+              <w:jc w:val="center"/>
+              <w:rPr>
+                <w:rFonts w:ascii="Dax-Regular" w:eastAsia="Times New Roman" w:hAnsi="Dax-Regular" w:cs="Calibri"/>
+                <w:noProof w:val="0"/>
+                <w:color w:val="000000"/>
+              </w:rPr>
+            </w:pPr>
+          </w:p>
+        </w:tc>
+        <w:tc>
+          <w:tcPr>
+            <w:tcW w:w="0" w:type="auto"/>
+            <w:tcBorders>
+              <w:top w:val="nil"/>
+              <w:left w:val="nil"/>
+              <w:bottom w:val="nil"/>
+              <w:right w:val="nil"/>
+            </w:tcBorders>
+            <w:shd w:val="clear" w:color="auto" w:fill="auto"/>
+          </w:tcPr>
+          <w:p>
+            <w:pPr>
+              <w:spacing w:after="0" w:line="240" w:lineRule="auto"/>
+              <w:jc w:val="center"/>
+              <w:rPr>
+                <w:rFonts w:ascii="Dax-Regular" w:eastAsia="Times New Roman" w:hAnsi="Dax-Regular" w:cs="Calibri"/>
+                <w:noProof w:val="0"/>
+                <w:color w:val="000000"/>
+              </w:rPr>
+            </w:pPr>
+          </w:p>
+        </w:tc>
+        <w:tc>
+          <w:tcPr>
+            <w:tcW w:w="0" w:type="auto"/>
+            <w:tcBorders>
+              <w:top w:val="nil"/>
+              <w:left w:val="nil"/>
+              <w:bottom w:val="nil"/>
+              <w:right w:val="nil"/>
+            </w:tcBorders>
+            <w:shd w:val="clear" w:color="auto" w:fill="auto"/>
+          </w:tcPr>
+          <w:p>
+            <w:pPr>
+              <w:spacing w:after="0" w:line="240" w:lineRule="auto"/>
+              <w:jc w:val="center"/>
+              <w:rPr>
+                <w:rFonts w:ascii="Dax-Regular" w:eastAsia="Times New Roman" w:hAnsi="Dax-Regular" w:cs="Calibri"/>
+                <w:noProof w:val="0"/>
+                <w:color w:val="000000"/>
+              </w:rPr>
+            </w:pPr>
+            <w:r>
+              <w:rPr>
+                <w:rFonts w:ascii="Dax-Regular" w:hAnsi="Dax-Regular"/>
+                <w:noProof w:val="0"/>
+                <w:lang w:val="es-419"/>
+              </w:rPr>
+              <w:t>10718.75</w:t>
+            </w:r>
           </w:p>
         </w:tc>
         <w:tc>
@@ -7460,7 +7112,6 @@
               <w:right w:val="nil"/>
             </w:tcBorders>
             <w:shd w:val="clear" w:color="D9D9D9" w:fill="D9D9D9"/>
-            <w:vAlign w:val="center"/>
           </w:tcPr>
           <w:p>
             <w:pPr>
@@ -7484,7 +7135,6 @@
               <w:right w:val="nil"/>
             </w:tcBorders>
             <w:shd w:val="clear" w:color="D9D9D9" w:fill="D9D9D9"/>
-            <w:vAlign w:val="center"/>
           </w:tcPr>
           <w:p>
             <w:pPr>
@@ -7508,18 +7158,25 @@
               <w:right w:val="nil"/>
             </w:tcBorders>
             <w:shd w:val="clear" w:color="D9D9D9" w:fill="D9D9D9"/>
-            <w:vAlign w:val="center"/>
-          </w:tcPr>
-          <w:p>
-            <w:pPr>
-              <w:spacing w:after="0" w:line="240" w:lineRule="auto"/>
-              <w:jc w:val="center"/>
-              <w:rPr>
-                <w:rFonts w:ascii="Dax-Regular" w:eastAsia="Times New Roman" w:hAnsi="Dax-Regular" w:cs="Calibri"/>
-                <w:noProof w:val="0"/>
-                <w:color w:val="000000"/>
-              </w:rPr>
-            </w:pPr>
+          </w:tcPr>
+          <w:p>
+            <w:pPr>
+              <w:spacing w:after="0" w:line="240" w:lineRule="auto"/>
+              <w:jc w:val="center"/>
+              <w:rPr>
+                <w:rFonts w:ascii="Dax-Regular" w:eastAsia="Times New Roman" w:hAnsi="Dax-Regular" w:cs="Calibri"/>
+                <w:noProof w:val="0"/>
+                <w:color w:val="000000"/>
+              </w:rPr>
+            </w:pPr>
+            <w:r>
+              <w:rPr>
+                <w:rFonts w:ascii="Dax-Regular" w:hAnsi="Dax-Regular"/>
+                <w:noProof w:val="0"/>
+                <w:lang w:val="es-419"/>
+              </w:rPr>
+              <w:t>26843.75</w:t>
+            </w:r>
           </w:p>
         </w:tc>
         <w:tc>
@@ -7803,12 +7460,12 @@
         <w:tblLook w:val="04A0" w:firstRow="1" w:lastRow="0" w:firstColumn="1" w:lastColumn="0" w:noHBand="0" w:noVBand="1"/>
       </w:tblPr>
       <w:tblGrid>
-        <w:gridCol w:w="2636"/>
-        <w:gridCol w:w="1522"/>
-        <w:gridCol w:w="1540"/>
-        <w:gridCol w:w="1142"/>
-        <w:gridCol w:w="1222"/>
-        <w:gridCol w:w="1298"/>
+        <w:gridCol w:w="2318"/>
+        <w:gridCol w:w="1532"/>
+        <w:gridCol w:w="1406"/>
+        <w:gridCol w:w="1382"/>
+        <w:gridCol w:w="1346"/>
+        <w:gridCol w:w="1376"/>
       </w:tblGrid>
       <w:tr>
         <w:trPr>
@@ -7897,10 +7554,27 @@
                 <w:noProof w:val="0"/>
                 <w:color w:val="000000"/>
               </w:rPr>
-              <w:t>Insertion Sort [</w:t>
-            </w:r>
-            <w:proofErr w:type="spellStart"/>
-            <w:r>
+              <w:t>Insertion Sort [ms]</w:t>
+            </w:r>
+          </w:p>
+        </w:tc>
+        <w:tc>
+          <w:tcPr>
+            <w:tcW w:w="0" w:type="auto"/>
+            <w:tcBorders>
+              <w:top w:val="single" w:sz="4" w:space="0" w:color="000000"/>
+              <w:left w:val="nil"/>
+              <w:bottom w:val="single" w:sz="4" w:space="0" w:color="000000"/>
+              <w:right w:val="nil"/>
+            </w:tcBorders>
+            <w:shd w:val="clear" w:color="auto" w:fill="auto"/>
+            <w:vAlign w:val="center"/>
+            <w:hideMark/>
+          </w:tcPr>
+          <w:p>
+            <w:pPr>
+              <w:spacing w:after="0" w:line="240" w:lineRule="auto"/>
+              <w:jc w:val="center"/>
               <w:rPr>
                 <w:rFonts w:ascii="Dax-Regular" w:eastAsia="Times New Roman" w:hAnsi="Dax-Regular" w:cs="Calibri"/>
                 <w:b/>
@@ -7908,9 +7582,7 @@
                 <w:noProof w:val="0"/>
                 <w:color w:val="000000"/>
               </w:rPr>
-              <w:t>ms</w:t>
-            </w:r>
-            <w:proofErr w:type="spellEnd"/>
+            </w:pPr>
             <w:r>
               <w:rPr>
                 <w:rFonts w:ascii="Dax-Regular" w:eastAsia="Times New Roman" w:hAnsi="Dax-Regular" w:cs="Calibri"/>
@@ -7919,7 +7591,7 @@
                 <w:noProof w:val="0"/>
                 <w:color w:val="000000"/>
               </w:rPr>
-              <w:t>]</w:t>
+              <w:t>Selection Sort [ms]</w:t>
             </w:r>
           </w:p>
         </w:tc>
@@ -7956,10 +7628,27 @@
                 <w:noProof w:val="0"/>
                 <w:color w:val="000000"/>
               </w:rPr>
-              <w:t>Selection Sort [</w:t>
-            </w:r>
-            <w:proofErr w:type="spellStart"/>
-            <w:r>
+              <w:t>Shell Sort [ms]</w:t>
+            </w:r>
+          </w:p>
+        </w:tc>
+        <w:tc>
+          <w:tcPr>
+            <w:tcW w:w="0" w:type="auto"/>
+            <w:tcBorders>
+              <w:top w:val="single" w:sz="4" w:space="0" w:color="000000"/>
+              <w:left w:val="nil"/>
+              <w:bottom w:val="single" w:sz="4" w:space="0" w:color="000000"/>
+              <w:right w:val="nil"/>
+            </w:tcBorders>
+            <w:shd w:val="clear" w:color="auto" w:fill="auto"/>
+            <w:vAlign w:val="center"/>
+            <w:hideMark/>
+          </w:tcPr>
+          <w:p>
+            <w:pPr>
+              <w:spacing w:after="0" w:line="240" w:lineRule="auto"/>
+              <w:jc w:val="center"/>
               <w:rPr>
                 <w:rFonts w:ascii="Dax-Regular" w:eastAsia="Times New Roman" w:hAnsi="Dax-Regular" w:cs="Calibri"/>
                 <w:b/>
@@ -7967,9 +7656,7 @@
                 <w:noProof w:val="0"/>
                 <w:color w:val="000000"/>
               </w:rPr>
-              <w:t>ms</w:t>
-            </w:r>
-            <w:proofErr w:type="spellEnd"/>
+            </w:pPr>
             <w:r>
               <w:rPr>
                 <w:rFonts w:ascii="Dax-Regular" w:eastAsia="Times New Roman" w:hAnsi="Dax-Regular" w:cs="Calibri"/>
@@ -7978,7 +7665,7 @@
                 <w:noProof w:val="0"/>
                 <w:color w:val="000000"/>
               </w:rPr>
-              <w:t>]</w:t>
+              <w:t>Quick Sort [ms]</w:t>
             </w:r>
           </w:p>
         </w:tc>
@@ -8015,147 +7702,7 @@
                 <w:noProof w:val="0"/>
                 <w:color w:val="000000"/>
               </w:rPr>
-              <w:t>Shell Sort [</w:t>
-            </w:r>
-            <w:proofErr w:type="spellStart"/>
-            <w:r>
-              <w:rPr>
-                <w:rFonts w:ascii="Dax-Regular" w:eastAsia="Times New Roman" w:hAnsi="Dax-Regular" w:cs="Calibri"/>
-                <w:b/>
-                <w:bCs/>
-                <w:noProof w:val="0"/>
-                <w:color w:val="000000"/>
-              </w:rPr>
-              <w:t>ms</w:t>
-            </w:r>
-            <w:proofErr w:type="spellEnd"/>
-            <w:r>
-              <w:rPr>
-                <w:rFonts w:ascii="Dax-Regular" w:eastAsia="Times New Roman" w:hAnsi="Dax-Regular" w:cs="Calibri"/>
-                <w:b/>
-                <w:bCs/>
-                <w:noProof w:val="0"/>
-                <w:color w:val="000000"/>
-              </w:rPr>
-              <w:t>]</w:t>
-            </w:r>
-          </w:p>
-        </w:tc>
-        <w:tc>
-          <w:tcPr>
-            <w:tcW w:w="0" w:type="auto"/>
-            <w:tcBorders>
-              <w:top w:val="single" w:sz="4" w:space="0" w:color="000000"/>
-              <w:left w:val="nil"/>
-              <w:bottom w:val="single" w:sz="4" w:space="0" w:color="000000"/>
-              <w:right w:val="nil"/>
-            </w:tcBorders>
-            <w:shd w:val="clear" w:color="auto" w:fill="auto"/>
-            <w:vAlign w:val="center"/>
-            <w:hideMark/>
-          </w:tcPr>
-          <w:p>
-            <w:pPr>
-              <w:spacing w:after="0" w:line="240" w:lineRule="auto"/>
-              <w:jc w:val="center"/>
-              <w:rPr>
-                <w:rFonts w:ascii="Dax-Regular" w:eastAsia="Times New Roman" w:hAnsi="Dax-Regular" w:cs="Calibri"/>
-                <w:b/>
-                <w:bCs/>
-                <w:noProof w:val="0"/>
-                <w:color w:val="000000"/>
-              </w:rPr>
-            </w:pPr>
-            <w:r>
-              <w:rPr>
-                <w:rFonts w:ascii="Dax-Regular" w:eastAsia="Times New Roman" w:hAnsi="Dax-Regular" w:cs="Calibri"/>
-                <w:b/>
-                <w:bCs/>
-                <w:noProof w:val="0"/>
-                <w:color w:val="000000"/>
-              </w:rPr>
-              <w:t>Quick Sort [</w:t>
-            </w:r>
-            <w:proofErr w:type="spellStart"/>
-            <w:r>
-              <w:rPr>
-                <w:rFonts w:ascii="Dax-Regular" w:eastAsia="Times New Roman" w:hAnsi="Dax-Regular" w:cs="Calibri"/>
-                <w:b/>
-                <w:bCs/>
-                <w:noProof w:val="0"/>
-                <w:color w:val="000000"/>
-              </w:rPr>
-              <w:t>ms</w:t>
-            </w:r>
-            <w:proofErr w:type="spellEnd"/>
-            <w:r>
-              <w:rPr>
-                <w:rFonts w:ascii="Dax-Regular" w:eastAsia="Times New Roman" w:hAnsi="Dax-Regular" w:cs="Calibri"/>
-                <w:b/>
-                <w:bCs/>
-                <w:noProof w:val="0"/>
-                <w:color w:val="000000"/>
-              </w:rPr>
-              <w:t>]</w:t>
-            </w:r>
-          </w:p>
-        </w:tc>
-        <w:tc>
-          <w:tcPr>
-            <w:tcW w:w="0" w:type="auto"/>
-            <w:tcBorders>
-              <w:top w:val="single" w:sz="4" w:space="0" w:color="000000"/>
-              <w:left w:val="nil"/>
-              <w:bottom w:val="single" w:sz="4" w:space="0" w:color="000000"/>
-              <w:right w:val="nil"/>
-            </w:tcBorders>
-            <w:shd w:val="clear" w:color="auto" w:fill="auto"/>
-            <w:vAlign w:val="center"/>
-            <w:hideMark/>
-          </w:tcPr>
-          <w:p>
-            <w:pPr>
-              <w:spacing w:after="0" w:line="240" w:lineRule="auto"/>
-              <w:jc w:val="center"/>
-              <w:rPr>
-                <w:rFonts w:ascii="Dax-Regular" w:eastAsia="Times New Roman" w:hAnsi="Dax-Regular" w:cs="Calibri"/>
-                <w:b/>
-                <w:bCs/>
-                <w:noProof w:val="0"/>
-                <w:color w:val="000000"/>
-              </w:rPr>
-            </w:pPr>
-            <w:r>
-              <w:rPr>
-                <w:rFonts w:ascii="Dax-Regular" w:eastAsia="Times New Roman" w:hAnsi="Dax-Regular" w:cs="Calibri"/>
-                <w:b/>
-                <w:bCs/>
-                <w:noProof w:val="0"/>
-                <w:color w:val="000000"/>
-              </w:rPr>
-              <w:t>Merge Sort [</w:t>
-            </w:r>
-            <w:proofErr w:type="spellStart"/>
-            <w:r>
-              <w:rPr>
-                <w:rFonts w:ascii="Dax-Regular" w:eastAsia="Times New Roman" w:hAnsi="Dax-Regular" w:cs="Calibri"/>
-                <w:b/>
-                <w:bCs/>
-                <w:noProof w:val="0"/>
-                <w:color w:val="000000"/>
-              </w:rPr>
-              <w:t>ms</w:t>
-            </w:r>
-            <w:proofErr w:type="spellEnd"/>
-            <w:r>
-              <w:rPr>
-                <w:rFonts w:ascii="Dax-Regular" w:eastAsia="Times New Roman" w:hAnsi="Dax-Regular" w:cs="Calibri"/>
-                <w:b/>
-                <w:bCs/>
-                <w:noProof w:val="0"/>
-                <w:color w:val="000000"/>
-              </w:rPr>
-              <w:t>]</w:t>
+              <w:t>Merge Sort [ms]</w:t>
             </w:r>
           </w:p>
         </w:tc>
@@ -8207,18 +7754,25 @@
               <w:right w:val="nil"/>
             </w:tcBorders>
             <w:shd w:val="clear" w:color="D9D9D9" w:fill="D9D9D9"/>
-            <w:vAlign w:val="center"/>
-          </w:tcPr>
-          <w:p>
-            <w:pPr>
-              <w:spacing w:after="0" w:line="240" w:lineRule="auto"/>
-              <w:jc w:val="center"/>
-              <w:rPr>
-                <w:rFonts w:ascii="Dax-Regular" w:eastAsia="Times New Roman" w:hAnsi="Dax-Regular" w:cs="Calibri"/>
-                <w:noProof w:val="0"/>
-                <w:color w:val="000000"/>
-              </w:rPr>
-            </w:pPr>
+          </w:tcPr>
+          <w:p>
+            <w:pPr>
+              <w:spacing w:after="0" w:line="240" w:lineRule="auto"/>
+              <w:jc w:val="center"/>
+              <w:rPr>
+                <w:rFonts w:ascii="Dax-Regular" w:eastAsia="Times New Roman" w:hAnsi="Dax-Regular" w:cs="Calibri"/>
+                <w:noProof w:val="0"/>
+                <w:color w:val="000000"/>
+              </w:rPr>
+            </w:pPr>
+            <w:r>
+              <w:rPr>
+                <w:rFonts w:ascii="Dax-Regular" w:hAnsi="Dax-Regular"/>
+                <w:noProof w:val="0"/>
+                <w:lang w:val="es-419"/>
+              </w:rPr>
+              <w:t>31531.25</w:t>
+            </w:r>
           </w:p>
         </w:tc>
         <w:tc>
@@ -8231,18 +7785,25 @@
               <w:right w:val="nil"/>
             </w:tcBorders>
             <w:shd w:val="clear" w:color="D9D9D9" w:fill="D9D9D9"/>
-            <w:vAlign w:val="center"/>
-          </w:tcPr>
-          <w:p>
-            <w:pPr>
-              <w:spacing w:after="0" w:line="240" w:lineRule="auto"/>
-              <w:jc w:val="center"/>
-              <w:rPr>
-                <w:rFonts w:ascii="Dax-Regular" w:eastAsia="Times New Roman" w:hAnsi="Dax-Regular" w:cs="Calibri"/>
-                <w:noProof w:val="0"/>
-                <w:color w:val="000000"/>
-              </w:rPr>
-            </w:pPr>
+          </w:tcPr>
+          <w:p>
+            <w:pPr>
+              <w:spacing w:after="0" w:line="240" w:lineRule="auto"/>
+              <w:jc w:val="center"/>
+              <w:rPr>
+                <w:rFonts w:ascii="Dax-Regular" w:eastAsia="Times New Roman" w:hAnsi="Dax-Regular" w:cs="Calibri"/>
+                <w:noProof w:val="0"/>
+                <w:color w:val="000000"/>
+              </w:rPr>
+            </w:pPr>
+            <w:r>
+              <w:rPr>
+                <w:rFonts w:ascii="Dax-Regular" w:hAnsi="Dax-Regular"/>
+                <w:noProof w:val="0"/>
+                <w:lang w:val="es-419"/>
+              </w:rPr>
+              <w:t>27687.5</w:t>
+            </w:r>
           </w:p>
         </w:tc>
         <w:tc>
@@ -8255,18 +7816,25 @@
               <w:right w:val="nil"/>
             </w:tcBorders>
             <w:shd w:val="clear" w:color="D9D9D9" w:fill="D9D9D9"/>
-            <w:vAlign w:val="center"/>
-          </w:tcPr>
-          <w:p>
-            <w:pPr>
-              <w:spacing w:after="0" w:line="240" w:lineRule="auto"/>
-              <w:jc w:val="center"/>
-              <w:rPr>
-                <w:rFonts w:ascii="Dax-Regular" w:eastAsia="Times New Roman" w:hAnsi="Dax-Regular" w:cs="Calibri"/>
-                <w:noProof w:val="0"/>
-                <w:color w:val="000000"/>
-              </w:rPr>
-            </w:pPr>
+          </w:tcPr>
+          <w:p>
+            <w:pPr>
+              <w:spacing w:after="0" w:line="240" w:lineRule="auto"/>
+              <w:jc w:val="center"/>
+              <w:rPr>
+                <w:rFonts w:ascii="Dax-Regular" w:eastAsia="Times New Roman" w:hAnsi="Dax-Regular" w:cs="Calibri"/>
+                <w:noProof w:val="0"/>
+                <w:color w:val="000000"/>
+              </w:rPr>
+            </w:pPr>
+            <w:r>
+              <w:rPr>
+                <w:rFonts w:ascii="Dax-Regular" w:hAnsi="Dax-Regular"/>
+                <w:noProof w:val="0"/>
+                <w:lang w:val="es-419"/>
+              </w:rPr>
+              <w:t>1656.25</w:t>
+            </w:r>
           </w:p>
         </w:tc>
         <w:tc>
@@ -8291,6 +7859,14 @@
                 <w:color w:val="000000"/>
               </w:rPr>
             </w:pPr>
+            <w:r>
+              <w:rPr>
+                <w:rFonts w:ascii="Dax-Regular" w:eastAsia="Times New Roman" w:hAnsi="Dax-Regular" w:cs="Calibri"/>
+                <w:noProof w:val="0"/>
+                <w:color w:val="000000"/>
+              </w:rPr>
+              <w:t>1093.75</w:t>
+            </w:r>
           </w:p>
         </w:tc>
         <w:tc>
@@ -8315,6 +7891,14 @@
                 <w:color w:val="000000"/>
               </w:rPr>
             </w:pPr>
+            <w:r>
+              <w:rPr>
+                <w:rFonts w:ascii="Dax-Regular" w:eastAsia="Times New Roman" w:hAnsi="Dax-Regular" w:cs="Calibri"/>
+                <w:noProof w:val="0"/>
+                <w:color w:val="000000"/>
+              </w:rPr>
+              <w:t>171.875</w:t>
+            </w:r>
           </w:p>
         </w:tc>
       </w:tr>
@@ -8365,114 +7949,151 @@
               <w:right w:val="nil"/>
             </w:tcBorders>
             <w:shd w:val="clear" w:color="auto" w:fill="auto"/>
-            <w:vAlign w:val="center"/>
-          </w:tcPr>
-          <w:p>
-            <w:pPr>
-              <w:spacing w:after="0" w:line="240" w:lineRule="auto"/>
-              <w:jc w:val="center"/>
-              <w:rPr>
-                <w:rFonts w:ascii="Dax-Regular" w:eastAsia="Times New Roman" w:hAnsi="Dax-Regular" w:cs="Calibri"/>
-                <w:noProof w:val="0"/>
-                <w:color w:val="000000"/>
-              </w:rPr>
-            </w:pPr>
-          </w:p>
-        </w:tc>
-        <w:tc>
-          <w:tcPr>
-            <w:tcW w:w="0" w:type="auto"/>
-            <w:tcBorders>
-              <w:top w:val="nil"/>
-              <w:left w:val="nil"/>
-              <w:bottom w:val="nil"/>
-              <w:right w:val="nil"/>
-            </w:tcBorders>
-            <w:shd w:val="clear" w:color="auto" w:fill="auto"/>
-            <w:vAlign w:val="center"/>
-          </w:tcPr>
-          <w:p>
-            <w:pPr>
-              <w:spacing w:after="0" w:line="240" w:lineRule="auto"/>
-              <w:jc w:val="center"/>
-              <w:rPr>
-                <w:rFonts w:ascii="Dax-Regular" w:eastAsia="Times New Roman" w:hAnsi="Dax-Regular" w:cs="Calibri"/>
-                <w:noProof w:val="0"/>
-                <w:color w:val="000000"/>
-              </w:rPr>
-            </w:pPr>
-          </w:p>
-        </w:tc>
-        <w:tc>
-          <w:tcPr>
-            <w:tcW w:w="0" w:type="auto"/>
-            <w:tcBorders>
-              <w:top w:val="nil"/>
-              <w:left w:val="nil"/>
-              <w:bottom w:val="nil"/>
-              <w:right w:val="nil"/>
-            </w:tcBorders>
-            <w:shd w:val="clear" w:color="auto" w:fill="auto"/>
-            <w:vAlign w:val="center"/>
-          </w:tcPr>
-          <w:p>
-            <w:pPr>
-              <w:spacing w:after="0" w:line="240" w:lineRule="auto"/>
-              <w:jc w:val="center"/>
-              <w:rPr>
-                <w:rFonts w:ascii="Dax-Regular" w:eastAsia="Times New Roman" w:hAnsi="Dax-Regular" w:cs="Calibri"/>
-                <w:noProof w:val="0"/>
-                <w:color w:val="000000"/>
-              </w:rPr>
-            </w:pPr>
-          </w:p>
-        </w:tc>
-        <w:tc>
-          <w:tcPr>
-            <w:tcW w:w="0" w:type="auto"/>
-            <w:tcBorders>
-              <w:top w:val="nil"/>
-              <w:left w:val="nil"/>
-              <w:bottom w:val="nil"/>
-              <w:right w:val="nil"/>
-            </w:tcBorders>
-            <w:shd w:val="clear" w:color="auto" w:fill="auto"/>
-            <w:vAlign w:val="center"/>
-          </w:tcPr>
-          <w:p>
-            <w:pPr>
-              <w:spacing w:after="0" w:line="240" w:lineRule="auto"/>
-              <w:jc w:val="center"/>
-              <w:rPr>
-                <w:rFonts w:ascii="Dax-Regular" w:eastAsia="Times New Roman" w:hAnsi="Dax-Regular" w:cs="Calibri"/>
-                <w:noProof w:val="0"/>
-                <w:color w:val="000000"/>
-              </w:rPr>
-            </w:pPr>
-          </w:p>
-        </w:tc>
-        <w:tc>
-          <w:tcPr>
-            <w:tcW w:w="0" w:type="auto"/>
-            <w:tcBorders>
-              <w:top w:val="nil"/>
-              <w:left w:val="nil"/>
-              <w:bottom w:val="nil"/>
-              <w:right w:val="nil"/>
-            </w:tcBorders>
-            <w:shd w:val="clear" w:color="auto" w:fill="auto"/>
-            <w:vAlign w:val="center"/>
-          </w:tcPr>
-          <w:p>
-            <w:pPr>
-              <w:spacing w:after="0" w:line="240" w:lineRule="auto"/>
-              <w:jc w:val="center"/>
-              <w:rPr>
-                <w:rFonts w:ascii="Dax-Regular" w:eastAsia="Times New Roman" w:hAnsi="Dax-Regular" w:cs="Calibri"/>
-                <w:noProof w:val="0"/>
-                <w:color w:val="000000"/>
-              </w:rPr>
-            </w:pPr>
+          </w:tcPr>
+          <w:p>
+            <w:pPr>
+              <w:spacing w:after="0" w:line="240" w:lineRule="auto"/>
+              <w:jc w:val="center"/>
+              <w:rPr>
+                <w:rFonts w:ascii="Dax-Regular" w:eastAsia="Times New Roman" w:hAnsi="Dax-Regular" w:cs="Calibri"/>
+                <w:noProof w:val="0"/>
+                <w:color w:val="000000"/>
+              </w:rPr>
+            </w:pPr>
+            <w:r>
+              <w:rPr>
+                <w:rFonts w:ascii="Dax-Regular" w:hAnsi="Dax-Regular"/>
+                <w:noProof w:val="0"/>
+                <w:lang w:val="es-419"/>
+              </w:rPr>
+              <w:t>257203.125</w:t>
+            </w:r>
+          </w:p>
+        </w:tc>
+        <w:tc>
+          <w:tcPr>
+            <w:tcW w:w="0" w:type="auto"/>
+            <w:tcBorders>
+              <w:top w:val="nil"/>
+              <w:left w:val="nil"/>
+              <w:bottom w:val="nil"/>
+              <w:right w:val="nil"/>
+            </w:tcBorders>
+            <w:shd w:val="clear" w:color="auto" w:fill="auto"/>
+          </w:tcPr>
+          <w:p>
+            <w:pPr>
+              <w:spacing w:after="0" w:line="240" w:lineRule="auto"/>
+              <w:jc w:val="center"/>
+              <w:rPr>
+                <w:rFonts w:ascii="Dax-Regular" w:eastAsia="Times New Roman" w:hAnsi="Dax-Regular" w:cs="Calibri"/>
+                <w:noProof w:val="0"/>
+                <w:color w:val="000000"/>
+              </w:rPr>
+            </w:pPr>
+            <w:r>
+              <w:rPr>
+                <w:rFonts w:ascii="Dax-Regular" w:hAnsi="Dax-Regular"/>
+                <w:noProof w:val="0"/>
+                <w:lang w:val="es-419"/>
+              </w:rPr>
+              <w:t>225812.5</w:t>
+            </w:r>
+          </w:p>
+        </w:tc>
+        <w:tc>
+          <w:tcPr>
+            <w:tcW w:w="0" w:type="auto"/>
+            <w:tcBorders>
+              <w:top w:val="nil"/>
+              <w:left w:val="nil"/>
+              <w:bottom w:val="nil"/>
+              <w:right w:val="nil"/>
+            </w:tcBorders>
+            <w:shd w:val="clear" w:color="auto" w:fill="auto"/>
+          </w:tcPr>
+          <w:p>
+            <w:pPr>
+              <w:spacing w:after="0" w:line="240" w:lineRule="auto"/>
+              <w:jc w:val="center"/>
+              <w:rPr>
+                <w:rFonts w:ascii="Dax-Regular" w:eastAsia="Times New Roman" w:hAnsi="Dax-Regular" w:cs="Calibri"/>
+                <w:noProof w:val="0"/>
+                <w:color w:val="000000"/>
+              </w:rPr>
+            </w:pPr>
+            <w:r>
+              <w:rPr>
+                <w:rFonts w:ascii="Dax-Regular" w:hAnsi="Dax-Regular"/>
+                <w:noProof w:val="0"/>
+                <w:lang w:val="es-419"/>
+              </w:rPr>
+              <w:t>6765.625</w:t>
+            </w:r>
+          </w:p>
+        </w:tc>
+        <w:tc>
+          <w:tcPr>
+            <w:tcW w:w="0" w:type="auto"/>
+            <w:tcBorders>
+              <w:top w:val="nil"/>
+              <w:left w:val="nil"/>
+              <w:bottom w:val="nil"/>
+              <w:right w:val="nil"/>
+            </w:tcBorders>
+            <w:shd w:val="clear" w:color="auto" w:fill="auto"/>
+            <w:vAlign w:val="center"/>
+          </w:tcPr>
+          <w:p>
+            <w:pPr>
+              <w:spacing w:after="0" w:line="240" w:lineRule="auto"/>
+              <w:jc w:val="center"/>
+              <w:rPr>
+                <w:rFonts w:ascii="Dax-Regular" w:eastAsia="Times New Roman" w:hAnsi="Dax-Regular" w:cs="Calibri"/>
+                <w:noProof w:val="0"/>
+                <w:color w:val="000000"/>
+              </w:rPr>
+            </w:pPr>
+            <w:r>
+              <w:rPr>
+                <w:rFonts w:ascii="Dax-Regular" w:eastAsia="Times New Roman" w:hAnsi="Dax-Regular" w:cs="Calibri"/>
+                <w:noProof w:val="0"/>
+                <w:color w:val="000000"/>
+              </w:rPr>
+              <w:t>5859.375</w:t>
+            </w:r>
+          </w:p>
+        </w:tc>
+        <w:tc>
+          <w:tcPr>
+            <w:tcW w:w="0" w:type="auto"/>
+            <w:tcBorders>
+              <w:top w:val="nil"/>
+              <w:left w:val="nil"/>
+              <w:bottom w:val="nil"/>
+              <w:right w:val="nil"/>
+            </w:tcBorders>
+            <w:shd w:val="clear" w:color="auto" w:fill="auto"/>
+            <w:vAlign w:val="center"/>
+          </w:tcPr>
+          <w:p>
+            <w:pPr>
+              <w:spacing w:after="0" w:line="240" w:lineRule="auto"/>
+              <w:jc w:val="center"/>
+              <w:rPr>
+                <w:rFonts w:ascii="Dax-Regular" w:eastAsia="Times New Roman" w:hAnsi="Dax-Regular" w:cs="Calibri"/>
+                <w:noProof w:val="0"/>
+                <w:color w:val="000000"/>
+              </w:rPr>
+            </w:pPr>
+            <w:r>
+              <w:rPr>
+                <w:rFonts w:ascii="Dax-Regular" w:eastAsia="Times New Roman" w:hAnsi="Dax-Regular" w:cs="Calibri"/>
+                <w:noProof w:val="0"/>
+                <w:color w:val="000000"/>
+              </w:rPr>
+              <w:t>703.125</w:t>
+            </w:r>
           </w:p>
         </w:tc>
       </w:tr>
@@ -8523,7 +8144,6 @@
               <w:right w:val="nil"/>
             </w:tcBorders>
             <w:shd w:val="clear" w:color="D9D9D9" w:fill="D9D9D9"/>
-            <w:vAlign w:val="center"/>
           </w:tcPr>
           <w:p>
             <w:pPr>
@@ -8547,7 +8167,6 @@
               <w:right w:val="nil"/>
             </w:tcBorders>
             <w:shd w:val="clear" w:color="D9D9D9" w:fill="D9D9D9"/>
-            <w:vAlign w:val="center"/>
           </w:tcPr>
           <w:p>
             <w:pPr>
@@ -8571,18 +8190,25 @@
               <w:right w:val="nil"/>
             </w:tcBorders>
             <w:shd w:val="clear" w:color="D9D9D9" w:fill="D9D9D9"/>
-            <w:vAlign w:val="center"/>
-          </w:tcPr>
-          <w:p>
-            <w:pPr>
-              <w:spacing w:after="0" w:line="240" w:lineRule="auto"/>
-              <w:jc w:val="center"/>
-              <w:rPr>
-                <w:rFonts w:ascii="Dax-Regular" w:eastAsia="Times New Roman" w:hAnsi="Dax-Regular" w:cs="Calibri"/>
-                <w:noProof w:val="0"/>
-                <w:color w:val="000000"/>
-              </w:rPr>
-            </w:pPr>
+          </w:tcPr>
+          <w:p>
+            <w:pPr>
+              <w:spacing w:after="0" w:line="240" w:lineRule="auto"/>
+              <w:jc w:val="center"/>
+              <w:rPr>
+                <w:rFonts w:ascii="Dax-Regular" w:eastAsia="Times New Roman" w:hAnsi="Dax-Regular" w:cs="Calibri"/>
+                <w:noProof w:val="0"/>
+                <w:color w:val="000000"/>
+              </w:rPr>
+            </w:pPr>
+            <w:r>
+              <w:rPr>
+                <w:rFonts w:ascii="Dax-Regular" w:hAnsi="Dax-Regular"/>
+                <w:noProof w:val="0"/>
+                <w:lang w:val="es-419"/>
+              </w:rPr>
+              <w:t>34218.75</w:t>
+            </w:r>
           </w:p>
         </w:tc>
         <w:tc>
@@ -8607,6 +8233,14 @@
                 <w:color w:val="000000"/>
               </w:rPr>
             </w:pPr>
+            <w:r>
+              <w:rPr>
+                <w:rFonts w:ascii="Dax-Regular" w:eastAsia="Times New Roman" w:hAnsi="Dax-Regular" w:cs="Calibri"/>
+                <w:noProof w:val="0"/>
+                <w:color w:val="000000"/>
+              </w:rPr>
+              <w:t>26015.625</w:t>
+            </w:r>
           </w:p>
         </w:tc>
         <w:tc>
@@ -8631,6 +8265,14 @@
                 <w:color w:val="000000"/>
               </w:rPr>
             </w:pPr>
+            <w:r>
+              <w:rPr>
+                <w:rFonts w:ascii="Dax-Regular" w:eastAsia="Times New Roman" w:hAnsi="Dax-Regular" w:cs="Calibri"/>
+                <w:noProof w:val="0"/>
+                <w:color w:val="000000"/>
+              </w:rPr>
+              <w:t>2765.625</w:t>
+            </w:r>
           </w:p>
         </w:tc>
       </w:tr>
@@ -8681,114 +8323,135 @@
               <w:right w:val="nil"/>
             </w:tcBorders>
             <w:shd w:val="clear" w:color="auto" w:fill="auto"/>
-            <w:vAlign w:val="center"/>
-          </w:tcPr>
-          <w:p>
-            <w:pPr>
-              <w:spacing w:after="0" w:line="240" w:lineRule="auto"/>
-              <w:jc w:val="center"/>
-              <w:rPr>
-                <w:rFonts w:ascii="Dax-Regular" w:eastAsia="Times New Roman" w:hAnsi="Dax-Regular" w:cs="Calibri"/>
-                <w:noProof w:val="0"/>
-                <w:color w:val="000000"/>
-              </w:rPr>
-            </w:pPr>
-          </w:p>
-        </w:tc>
-        <w:tc>
-          <w:tcPr>
-            <w:tcW w:w="0" w:type="auto"/>
-            <w:tcBorders>
-              <w:top w:val="nil"/>
-              <w:left w:val="nil"/>
-              <w:bottom w:val="nil"/>
-              <w:right w:val="nil"/>
-            </w:tcBorders>
-            <w:shd w:val="clear" w:color="auto" w:fill="auto"/>
-            <w:vAlign w:val="center"/>
-          </w:tcPr>
-          <w:p>
-            <w:pPr>
-              <w:spacing w:after="0" w:line="240" w:lineRule="auto"/>
-              <w:jc w:val="center"/>
-              <w:rPr>
-                <w:rFonts w:ascii="Dax-Regular" w:eastAsia="Times New Roman" w:hAnsi="Dax-Regular" w:cs="Calibri"/>
-                <w:noProof w:val="0"/>
-                <w:color w:val="000000"/>
-              </w:rPr>
-            </w:pPr>
-          </w:p>
-        </w:tc>
-        <w:tc>
-          <w:tcPr>
-            <w:tcW w:w="0" w:type="auto"/>
-            <w:tcBorders>
-              <w:top w:val="nil"/>
-              <w:left w:val="nil"/>
-              <w:bottom w:val="nil"/>
-              <w:right w:val="nil"/>
-            </w:tcBorders>
-            <w:shd w:val="clear" w:color="auto" w:fill="auto"/>
-            <w:vAlign w:val="center"/>
-          </w:tcPr>
-          <w:p>
-            <w:pPr>
-              <w:spacing w:after="0" w:line="240" w:lineRule="auto"/>
-              <w:jc w:val="center"/>
-              <w:rPr>
-                <w:rFonts w:ascii="Dax-Regular" w:eastAsia="Times New Roman" w:hAnsi="Dax-Regular" w:cs="Calibri"/>
-                <w:noProof w:val="0"/>
-                <w:color w:val="000000"/>
-              </w:rPr>
-            </w:pPr>
-          </w:p>
-        </w:tc>
-        <w:tc>
-          <w:tcPr>
-            <w:tcW w:w="0" w:type="auto"/>
-            <w:tcBorders>
-              <w:top w:val="nil"/>
-              <w:left w:val="nil"/>
-              <w:bottom w:val="nil"/>
-              <w:right w:val="nil"/>
-            </w:tcBorders>
-            <w:shd w:val="clear" w:color="auto" w:fill="auto"/>
-            <w:vAlign w:val="center"/>
-          </w:tcPr>
-          <w:p>
-            <w:pPr>
-              <w:spacing w:after="0" w:line="240" w:lineRule="auto"/>
-              <w:jc w:val="center"/>
-              <w:rPr>
-                <w:rFonts w:ascii="Dax-Regular" w:eastAsia="Times New Roman" w:hAnsi="Dax-Regular" w:cs="Calibri"/>
-                <w:noProof w:val="0"/>
-                <w:color w:val="000000"/>
-              </w:rPr>
-            </w:pPr>
-          </w:p>
-        </w:tc>
-        <w:tc>
-          <w:tcPr>
-            <w:tcW w:w="0" w:type="auto"/>
-            <w:tcBorders>
-              <w:top w:val="nil"/>
-              <w:left w:val="nil"/>
-              <w:bottom w:val="nil"/>
-              <w:right w:val="nil"/>
-            </w:tcBorders>
-            <w:shd w:val="clear" w:color="auto" w:fill="auto"/>
-            <w:vAlign w:val="center"/>
-          </w:tcPr>
-          <w:p>
-            <w:pPr>
-              <w:spacing w:after="0" w:line="240" w:lineRule="auto"/>
-              <w:jc w:val="center"/>
-              <w:rPr>
-                <w:rFonts w:ascii="Dax-Regular" w:eastAsia="Times New Roman" w:hAnsi="Dax-Regular" w:cs="Calibri"/>
-                <w:noProof w:val="0"/>
-                <w:color w:val="000000"/>
-              </w:rPr>
-            </w:pPr>
+          </w:tcPr>
+          <w:p>
+            <w:pPr>
+              <w:spacing w:after="0" w:line="240" w:lineRule="auto"/>
+              <w:jc w:val="center"/>
+              <w:rPr>
+                <w:rFonts w:ascii="Dax-Regular" w:eastAsia="Times New Roman" w:hAnsi="Dax-Regular" w:cs="Calibri"/>
+                <w:noProof w:val="0"/>
+                <w:color w:val="000000"/>
+              </w:rPr>
+            </w:pPr>
+          </w:p>
+        </w:tc>
+        <w:tc>
+          <w:tcPr>
+            <w:tcW w:w="0" w:type="auto"/>
+            <w:tcBorders>
+              <w:top w:val="nil"/>
+              <w:left w:val="nil"/>
+              <w:bottom w:val="nil"/>
+              <w:right w:val="nil"/>
+            </w:tcBorders>
+            <w:shd w:val="clear" w:color="auto" w:fill="auto"/>
+          </w:tcPr>
+          <w:p>
+            <w:pPr>
+              <w:spacing w:after="0" w:line="240" w:lineRule="auto"/>
+              <w:jc w:val="center"/>
+              <w:rPr>
+                <w:rFonts w:ascii="Dax-Regular" w:eastAsia="Times New Roman" w:hAnsi="Dax-Regular" w:cs="Calibri"/>
+                <w:noProof w:val="0"/>
+                <w:color w:val="000000"/>
+              </w:rPr>
+            </w:pPr>
+          </w:p>
+        </w:tc>
+        <w:tc>
+          <w:tcPr>
+            <w:tcW w:w="0" w:type="auto"/>
+            <w:tcBorders>
+              <w:top w:val="nil"/>
+              <w:left w:val="nil"/>
+              <w:bottom w:val="nil"/>
+              <w:right w:val="nil"/>
+            </w:tcBorders>
+            <w:shd w:val="clear" w:color="auto" w:fill="auto"/>
+          </w:tcPr>
+          <w:p>
+            <w:pPr>
+              <w:spacing w:after="0" w:line="240" w:lineRule="auto"/>
+              <w:jc w:val="center"/>
+              <w:rPr>
+                <w:rFonts w:ascii="Dax-Regular" w:eastAsia="Times New Roman" w:hAnsi="Dax-Regular" w:cs="Calibri"/>
+                <w:noProof w:val="0"/>
+                <w:color w:val="000000"/>
+              </w:rPr>
+            </w:pPr>
+            <w:r>
+              <w:rPr>
+                <w:rFonts w:ascii="Dax-Regular" w:hAnsi="Dax-Regular"/>
+                <w:noProof w:val="0"/>
+                <w:lang w:val="es-419"/>
+              </w:rPr>
+              <w:t>171390.625</w:t>
+            </w:r>
+          </w:p>
+        </w:tc>
+        <w:tc>
+          <w:tcPr>
+            <w:tcW w:w="0" w:type="auto"/>
+            <w:tcBorders>
+              <w:top w:val="nil"/>
+              <w:left w:val="nil"/>
+              <w:bottom w:val="nil"/>
+              <w:right w:val="nil"/>
+            </w:tcBorders>
+            <w:shd w:val="clear" w:color="auto" w:fill="auto"/>
+            <w:vAlign w:val="center"/>
+          </w:tcPr>
+          <w:p>
+            <w:pPr>
+              <w:spacing w:after="0" w:line="240" w:lineRule="auto"/>
+              <w:jc w:val="center"/>
+              <w:rPr>
+                <w:rFonts w:ascii="Dax-Regular" w:eastAsia="Times New Roman" w:hAnsi="Dax-Regular" w:cs="Calibri"/>
+                <w:noProof w:val="0"/>
+                <w:color w:val="000000"/>
+              </w:rPr>
+            </w:pPr>
+            <w:r>
+              <w:rPr>
+                <w:rFonts w:ascii="Dax-Regular" w:eastAsia="Times New Roman" w:hAnsi="Dax-Regular" w:cs="Calibri"/>
+                <w:noProof w:val="0"/>
+                <w:color w:val="000000"/>
+              </w:rPr>
+              <w:t>102718.75</w:t>
+            </w:r>
+          </w:p>
+        </w:tc>
+        <w:tc>
+          <w:tcPr>
+            <w:tcW w:w="0" w:type="auto"/>
+            <w:tcBorders>
+              <w:top w:val="nil"/>
+              <w:left w:val="nil"/>
+              <w:bottom w:val="nil"/>
+              <w:right w:val="nil"/>
+            </w:tcBorders>
+            <w:shd w:val="clear" w:color="auto" w:fill="auto"/>
+            <w:vAlign w:val="center"/>
+          </w:tcPr>
+          <w:p>
+            <w:pPr>
+              <w:spacing w:after="0" w:line="240" w:lineRule="auto"/>
+              <w:jc w:val="center"/>
+              <w:rPr>
+                <w:rFonts w:ascii="Dax-Regular" w:eastAsia="Times New Roman" w:hAnsi="Dax-Regular" w:cs="Calibri"/>
+                <w:noProof w:val="0"/>
+                <w:color w:val="000000"/>
+              </w:rPr>
+            </w:pPr>
+            <w:r>
+              <w:rPr>
+                <w:rFonts w:ascii="Dax-Regular" w:eastAsia="Times New Roman" w:hAnsi="Dax-Regular" w:cs="Calibri"/>
+                <w:noProof w:val="0"/>
+                <w:color w:val="000000"/>
+              </w:rPr>
+              <w:t>10937.5</w:t>
+            </w:r>
           </w:p>
         </w:tc>
       </w:tr>
@@ -8839,7 +8502,6 @@
               <w:right w:val="nil"/>
             </w:tcBorders>
             <w:shd w:val="clear" w:color="D9D9D9" w:fill="D9D9D9"/>
-            <w:vAlign w:val="center"/>
           </w:tcPr>
           <w:p>
             <w:pPr>
@@ -8863,7 +8525,6 @@
               <w:right w:val="nil"/>
             </w:tcBorders>
             <w:shd w:val="clear" w:color="D9D9D9" w:fill="D9D9D9"/>
-            <w:vAlign w:val="center"/>
           </w:tcPr>
           <w:p>
             <w:pPr>
@@ -8887,18 +8548,25 @@
               <w:right w:val="nil"/>
             </w:tcBorders>
             <w:shd w:val="clear" w:color="D9D9D9" w:fill="D9D9D9"/>
-            <w:vAlign w:val="center"/>
-          </w:tcPr>
-          <w:p>
-            <w:pPr>
-              <w:spacing w:after="0" w:line="240" w:lineRule="auto"/>
-              <w:jc w:val="center"/>
-              <w:rPr>
-                <w:rFonts w:ascii="Dax-Regular" w:eastAsia="Times New Roman" w:hAnsi="Dax-Regular" w:cs="Calibri"/>
-                <w:noProof w:val="0"/>
-                <w:color w:val="000000"/>
-              </w:rPr>
-            </w:pPr>
+          </w:tcPr>
+          <w:p>
+            <w:pPr>
+              <w:spacing w:after="0" w:line="240" w:lineRule="auto"/>
+              <w:jc w:val="center"/>
+              <w:rPr>
+                <w:rFonts w:ascii="Dax-Regular" w:eastAsia="Times New Roman" w:hAnsi="Dax-Regular" w:cs="Calibri"/>
+                <w:noProof w:val="0"/>
+                <w:color w:val="000000"/>
+              </w:rPr>
+            </w:pPr>
+            <w:r>
+              <w:rPr>
+                <w:rFonts w:ascii="Dax-Regular" w:hAnsi="Dax-Regular"/>
+                <w:noProof w:val="0"/>
+                <w:lang w:val="es-419"/>
+              </w:rPr>
+              <w:t>791140.625</w:t>
+            </w:r>
           </w:p>
         </w:tc>
         <w:tc>
@@ -8923,6 +8591,14 @@
                 <w:color w:val="000000"/>
               </w:rPr>
             </w:pPr>
+            <w:r>
+              <w:rPr>
+                <w:rFonts w:ascii="Dax-Regular" w:eastAsia="Times New Roman" w:hAnsi="Dax-Regular" w:cs="Calibri"/>
+                <w:noProof w:val="0"/>
+                <w:color w:val="000000"/>
+              </w:rPr>
+              <w:t>431937.5</w:t>
+            </w:r>
           </w:p>
         </w:tc>
         <w:tc>
@@ -8947,6 +8623,14 @@
                 <w:color w:val="000000"/>
               </w:rPr>
             </w:pPr>
+            <w:r>
+              <w:rPr>
+                <w:rFonts w:ascii="Dax-Regular" w:eastAsia="Times New Roman" w:hAnsi="Dax-Regular" w:cs="Calibri"/>
+                <w:noProof w:val="0"/>
+                <w:color w:val="000000"/>
+              </w:rPr>
+              <w:t>43875</w:t>
+            </w:r>
           </w:p>
         </w:tc>
       </w:tr>
@@ -9105,6 +8789,14 @@
                 <w:color w:val="000000"/>
               </w:rPr>
             </w:pPr>
+            <w:r>
+              <w:rPr>
+                <w:rFonts w:ascii="Dax-Regular" w:eastAsia="Times New Roman" w:hAnsi="Dax-Regular" w:cs="Calibri"/>
+                <w:noProof w:val="0"/>
+                <w:color w:val="000000"/>
+              </w:rPr>
+              <w:t>179343.75</w:t>
+            </w:r>
           </w:p>
         </w:tc>
       </w:tr>
@@ -9905,7 +9597,6 @@
                 <w:lang w:val="es-419"/>
               </w:rPr>
             </w:pPr>
-            <w:proofErr w:type="spellStart"/>
             <w:r>
               <w:rPr>
                 <w:rFonts w:ascii="Dax-Regular" w:hAnsi="Dax-Regular"/>
@@ -9914,25 +9605,14 @@
               </w:rPr>
               <w:t>Merge</w:t>
             </w:r>
-            <w:proofErr w:type="spellEnd"/>
             <w:r>
               <w:rPr>
                 <w:rFonts w:ascii="Dax-Regular" w:hAnsi="Dax-Regular"/>
                 <w:noProof w:val="0"/>
                 <w:lang w:val="es-419"/>
               </w:rPr>
-              <w:t xml:space="preserve"> </w:t>
-            </w:r>
-            <w:proofErr w:type="spellStart"/>
-            <w:r>
-              <w:rPr>
-                <w:rFonts w:ascii="Dax-Regular" w:hAnsi="Dax-Regular"/>
-                <w:noProof w:val="0"/>
-                <w:lang w:val="es-419"/>
-              </w:rPr>
-              <w:t>sort</w:t>
-            </w:r>
-            <w:proofErr w:type="spellEnd"/>
+              <w:t xml:space="preserve"> sort</w:t>
+            </w:r>
           </w:p>
         </w:tc>
         <w:tc>
@@ -10003,18 +9683,8 @@
                 <w:noProof w:val="0"/>
                 <w:lang w:val="es-419"/>
               </w:rPr>
-              <w:t xml:space="preserve"> </w:t>
-            </w:r>
-            <w:proofErr w:type="spellStart"/>
-            <w:r>
-              <w:rPr>
-                <w:rFonts w:ascii="Dax-Regular" w:hAnsi="Dax-Regular"/>
-                <w:noProof w:val="0"/>
-                <w:lang w:val="es-419"/>
-              </w:rPr>
-              <w:t>sort</w:t>
-            </w:r>
-            <w:proofErr w:type="spellEnd"/>
+              <w:t xml:space="preserve"> sort</w:t>
+            </w:r>
             <w:r>
               <w:rPr>
                 <w:noProof w:val="0"/>
@@ -10252,39 +9922,7 @@
           <w:rFonts w:ascii="Dax-Regular" w:hAnsi="Dax-Regular"/>
           <w:lang w:val="es-419"/>
         </w:rPr>
-        <w:t xml:space="preserve">Comparación de rendimiento para </w:t>
-      </w:r>
-      <w:proofErr w:type="spellStart"/>
-      <w:r>
-        <w:rPr>
-          <w:rFonts w:ascii="Dax-Regular" w:hAnsi="Dax-Regular"/>
-          <w:lang w:val="es-419"/>
-        </w:rPr>
-        <w:t>Insertion</w:t>
-      </w:r>
-      <w:proofErr w:type="spellEnd"/>
-      <w:r>
-        <w:rPr>
-          <w:rFonts w:ascii="Dax-Regular" w:hAnsi="Dax-Regular"/>
-          <w:lang w:val="es-419"/>
-        </w:rPr>
-        <w:t xml:space="preserve"> </w:t>
-      </w:r>
-      <w:proofErr w:type="spellStart"/>
-      <w:r>
-        <w:rPr>
-          <w:rFonts w:ascii="Dax-Regular" w:hAnsi="Dax-Regular"/>
-          <w:lang w:val="es-419"/>
-        </w:rPr>
-        <w:t>Sort</w:t>
-      </w:r>
-      <w:proofErr w:type="spellEnd"/>
-      <w:r>
-        <w:rPr>
-          <w:rFonts w:ascii="Dax-Regular" w:hAnsi="Dax-Regular"/>
-          <w:lang w:val="es-419"/>
-        </w:rPr>
-        <w:t>.</w:t>
+        <w:t>Comparación de rendimiento para Insertion Sort.</w:t>
       </w:r>
     </w:p>
     <w:p>
@@ -10306,39 +9944,7 @@
           <w:rFonts w:ascii="Dax-Regular" w:hAnsi="Dax-Regular"/>
           <w:lang w:val="es-419"/>
         </w:rPr>
-        <w:t xml:space="preserve">Comparación de rendimiento para </w:t>
-      </w:r>
-      <w:proofErr w:type="spellStart"/>
-      <w:r>
-        <w:rPr>
-          <w:rFonts w:ascii="Dax-Regular" w:hAnsi="Dax-Regular"/>
-          <w:lang w:val="es-419"/>
-        </w:rPr>
-        <w:t>Selection</w:t>
-      </w:r>
-      <w:proofErr w:type="spellEnd"/>
-      <w:r>
-        <w:rPr>
-          <w:rFonts w:ascii="Dax-Regular" w:hAnsi="Dax-Regular"/>
-          <w:lang w:val="es-419"/>
-        </w:rPr>
-        <w:t xml:space="preserve"> </w:t>
-      </w:r>
-      <w:proofErr w:type="spellStart"/>
-      <w:r>
-        <w:rPr>
-          <w:rFonts w:ascii="Dax-Regular" w:hAnsi="Dax-Regular"/>
-          <w:lang w:val="es-419"/>
-        </w:rPr>
-        <w:t>Sort</w:t>
-      </w:r>
-      <w:proofErr w:type="spellEnd"/>
-      <w:r>
-        <w:rPr>
-          <w:rFonts w:ascii="Dax-Regular" w:hAnsi="Dax-Regular"/>
-          <w:lang w:val="es-419"/>
-        </w:rPr>
-        <w:t>.</w:t>
+        <w:t>Comparación de rendimiento para Selection Sort.</w:t>
       </w:r>
     </w:p>
     <w:p>
@@ -10360,23 +9966,7 @@
           <w:rFonts w:ascii="Dax-Regular" w:hAnsi="Dax-Regular"/>
           <w:lang w:val="es-419"/>
         </w:rPr>
-        <w:t xml:space="preserve">Comparación de rendimiento para Shell </w:t>
-      </w:r>
-      <w:proofErr w:type="spellStart"/>
-      <w:r>
-        <w:rPr>
-          <w:rFonts w:ascii="Dax-Regular" w:hAnsi="Dax-Regular"/>
-          <w:lang w:val="es-419"/>
-        </w:rPr>
-        <w:t>Sort</w:t>
-      </w:r>
-      <w:proofErr w:type="spellEnd"/>
-      <w:r>
-        <w:rPr>
-          <w:rFonts w:ascii="Dax-Regular" w:hAnsi="Dax-Regular"/>
-          <w:lang w:val="es-419"/>
-        </w:rPr>
-        <w:t>.</w:t>
+        <w:t>Comparación de rendimiento para Shell Sort.</w:t>
       </w:r>
     </w:p>
     <w:p>
@@ -10398,23 +9988,7 @@
           <w:rFonts w:ascii="Dax-Regular" w:hAnsi="Dax-Regular"/>
           <w:lang w:val="es-419"/>
         </w:rPr>
-        <w:t xml:space="preserve">Comparación de rendimiento para </w:t>
-      </w:r>
-      <w:proofErr w:type="spellStart"/>
-      <w:r>
-        <w:rPr>
-          <w:rFonts w:ascii="Dax-Regular" w:hAnsi="Dax-Regular"/>
-          <w:lang w:val="es-419"/>
-        </w:rPr>
-        <w:t>MergeSort</w:t>
-      </w:r>
-      <w:proofErr w:type="spellEnd"/>
-      <w:r>
-        <w:rPr>
-          <w:rFonts w:ascii="Dax-Regular" w:hAnsi="Dax-Regular"/>
-          <w:lang w:val="es-419"/>
-        </w:rPr>
-        <w:t>.</w:t>
+        <w:t>Comparación de rendimiento para MergeSort.</w:t>
       </w:r>
     </w:p>
     <w:p>
@@ -10436,23 +10010,7 @@
           <w:rFonts w:ascii="Dax-Regular" w:hAnsi="Dax-Regular"/>
           <w:lang w:val="es-419"/>
         </w:rPr>
-        <w:t xml:space="preserve">Comparación de rendimiento para </w:t>
-      </w:r>
-      <w:proofErr w:type="spellStart"/>
-      <w:r>
-        <w:rPr>
-          <w:rFonts w:ascii="Dax-Regular" w:hAnsi="Dax-Regular"/>
-          <w:lang w:val="es-419"/>
-        </w:rPr>
-        <w:t>QuickSort</w:t>
-      </w:r>
-      <w:proofErr w:type="spellEnd"/>
-      <w:r>
-        <w:rPr>
-          <w:rFonts w:ascii="Dax-Regular" w:hAnsi="Dax-Regular"/>
-          <w:lang w:val="es-419"/>
-        </w:rPr>
-        <w:t>.</w:t>
+        <w:t>Comparación de rendimiento para QuickSort.</w:t>
       </w:r>
     </w:p>
     <w:p>
@@ -12423,6 +11981,12 @@
 </file>
 
 <file path=customXml/item2.xml><?xml version="1.0" encoding="utf-8"?>
+<p:properties xmlns:p="http://schemas.microsoft.com/office/2006/metadata/properties" xmlns:xsi="http://www.w3.org/2001/XMLSchema-instance" xmlns:pc="http://schemas.microsoft.com/office/infopath/2007/PartnerControls">
+  <documentManagement/>
+</p:properties>
+</file>
+
+<file path=customXml/item3.xml><?xml version="1.0" encoding="utf-8"?>
 <ct:contentTypeSchema xmlns:ct="http://schemas.microsoft.com/office/2006/metadata/contentType" xmlns:ma="http://schemas.microsoft.com/office/2006/metadata/properties/metaAttributes" ct:_="" ma:_="" ma:contentTypeName="Document" ma:contentTypeID="0x01010023858CF01A2EF24688B692775F4C60A4" ma:contentTypeVersion="11" ma:contentTypeDescription="Create a new document." ma:contentTypeScope="" ma:versionID="c10596efcc8303131ba000bf7988b65d">
   <xsd:schema xmlns:xsd="http://www.w3.org/2001/XMLSchema" xmlns:xs="http://www.w3.org/2001/XMLSchema" xmlns:p="http://schemas.microsoft.com/office/2006/metadata/properties" xmlns:ns2="164883f8-7691-4ecf-b54a-664c0d0edefe" xmlns:ns3="85e30bcc-d76c-4413-8e4d-2dce22fb0743" targetNamespace="http://schemas.microsoft.com/office/2006/metadata/properties" ma:root="true" ma:fieldsID="88645b4f568d2e9f6d2a1da3b5a5f323" ns2:_="" ns3:_="">
     <xsd:import namespace="164883f8-7691-4ecf-b54a-664c0d0edefe"/>
@@ -12633,12 +12197,6 @@
 </ct:contentTypeSchema>
 </file>
 
-<file path=customXml/item3.xml><?xml version="1.0" encoding="utf-8"?>
-<p:properties xmlns:p="http://schemas.microsoft.com/office/2006/metadata/properties" xmlns:xsi="http://www.w3.org/2001/XMLSchema-instance" xmlns:pc="http://schemas.microsoft.com/office/infopath/2007/PartnerControls">
-  <documentManagement/>
-</p:properties>
-</file>
-
 <file path=customXml/itemProps1.xml><?xml version="1.0" encoding="utf-8"?>
 <ds:datastoreItem xmlns:ds="http://schemas.openxmlformats.org/officeDocument/2006/customXml" ds:itemID="{7DBE8262-9C92-4A1B-85FF-A533173B85D6}">
   <ds:schemaRefs>
@@ -12648,6 +12206,15 @@
 </file>
 
 <file path=customXml/itemProps2.xml><?xml version="1.0" encoding="utf-8"?>
+<ds:datastoreItem xmlns:ds="http://schemas.openxmlformats.org/officeDocument/2006/customXml" ds:itemID="{D8D55360-DA4E-4EE6-A532-0D8BE99E30A4}">
+  <ds:schemaRefs>
+    <ds:schemaRef ds:uri="http://schemas.microsoft.com/office/2006/metadata/properties"/>
+    <ds:schemaRef ds:uri="http://schemas.microsoft.com/office/infopath/2007/PartnerControls"/>
+  </ds:schemaRefs>
+</ds:datastoreItem>
+</file>
+
+<file path=customXml/itemProps3.xml><?xml version="1.0" encoding="utf-8"?>
 <ds:datastoreItem xmlns:ds="http://schemas.openxmlformats.org/officeDocument/2006/customXml" ds:itemID="{820A6FD7-EE44-4466-BAEB-38CDDC0A2EA5}">
   <ds:schemaRefs>
     <ds:schemaRef ds:uri="http://schemas.microsoft.com/office/2006/metadata/contentType"/>
@@ -12664,13 +12231,4 @@
     <ds:schemaRef ds:uri="http://schemas.microsoft.com/internal/obd"/>
   </ds:schemaRefs>
 </ds:datastoreItem>
-</file>
-
-<file path=customXml/itemProps3.xml><?xml version="1.0" encoding="utf-8"?>
-<ds:datastoreItem xmlns:ds="http://schemas.openxmlformats.org/officeDocument/2006/customXml" ds:itemID="{D8D55360-DA4E-4EE6-A532-0D8BE99E30A4}">
-  <ds:schemaRefs>
-    <ds:schemaRef ds:uri="http://schemas.microsoft.com/office/2006/metadata/properties"/>
-    <ds:schemaRef ds:uri="http://schemas.microsoft.com/office/infopath/2007/PartnerControls"/>
-  </ds:schemaRefs>
-</ds:datastoreItem>
 </file>
</xml_diff>

<commit_message>
Avance Req 1 ordenamientos iterativos – Reto 1|
</commit_message>
<xml_diff>
--- a/Docs/Observaciones-Lab 5.docx
+++ b/Docs/Observaciones-Lab 5.docx
@@ -4,7 +4,7 @@
   <w:body>
     <w:p>
       <w:pPr>
-        <w:pStyle w:val="Heading1"/>
+        <w:pStyle w:val="Ttulo1"/>
         <w:rPr>
           <w:lang w:val="es-419"/>
         </w:rPr>
@@ -76,7 +76,7 @@
     </w:p>
     <w:tbl>
       <w:tblPr>
-        <w:tblStyle w:val="GridTable2"/>
+        <w:tblStyle w:val="Tabladecuadrcula2"/>
         <w:tblW w:w="3694" w:type="pct"/>
         <w:jc w:val="center"/>
         <w:tblLook w:val="04A0" w:firstRow="1" w:lastRow="0" w:firstColumn="1" w:lastColumn="0" w:noHBand="0" w:noVBand="1"/>
@@ -399,7 +399,7 @@
     </w:tbl>
     <w:p>
       <w:pPr>
-        <w:pStyle w:val="Caption"/>
+        <w:pStyle w:val="Descripcin"/>
         <w:jc w:val="center"/>
         <w:rPr>
           <w:lang w:val="es-419"/>
@@ -452,7 +452,7 @@
     </w:p>
     <w:p>
       <w:pPr>
-        <w:pStyle w:val="Heading1"/>
+        <w:pStyle w:val="Ttulo1"/>
         <w:rPr>
           <w:b/>
           <w:bCs/>
@@ -472,7 +472,7 @@
     </w:p>
     <w:p>
       <w:pPr>
-        <w:pStyle w:val="Heading2"/>
+        <w:pStyle w:val="Ttulo2"/>
         <w:rPr>
           <w:b/>
           <w:bCs/>
@@ -2611,7 +2611,7 @@
     </w:tbl>
     <w:p>
       <w:pPr>
-        <w:pStyle w:val="Caption"/>
+        <w:pStyle w:val="Descripcin"/>
         <w:jc w:val="center"/>
         <w:rPr>
           <w:lang w:val="es-419"/>
@@ -4660,7 +4660,7 @@
     </w:tbl>
     <w:p>
       <w:pPr>
-        <w:pStyle w:val="Caption"/>
+        <w:pStyle w:val="Descripcin"/>
         <w:ind w:left="360"/>
         <w:rPr>
           <w:lang w:val="es-419"/>
@@ -4719,7 +4719,7 @@
     </w:p>
     <w:tbl>
       <w:tblPr>
-        <w:tblStyle w:val="GridTable2-Accent3"/>
+        <w:tblStyle w:val="Tablaconcuadrcula2-nfasis3"/>
         <w:tblW w:w="8790" w:type="dxa"/>
         <w:jc w:val="center"/>
         <w:tblLook w:val="04A0" w:firstRow="1" w:lastRow="0" w:firstColumn="1" w:lastColumn="0" w:noHBand="0" w:noVBand="1"/>
@@ -4854,7 +4854,7 @@
           </w:tcPr>
           <w:p>
             <w:pPr>
-              <w:jc w:val="both"/>
+              <w:jc w:val="center"/>
               <w:cnfStyle w:val="000000100000" w:firstRow="0" w:lastRow="0" w:firstColumn="0" w:lastColumn="0" w:oddVBand="0" w:evenVBand="0" w:oddHBand="1" w:evenHBand="0" w:firstRowFirstColumn="0" w:firstRowLastColumn="0" w:lastRowFirstColumn="0" w:lastRowLastColumn="0"/>
               <w:rPr>
                 <w:rFonts w:ascii="Dax-Regular" w:hAnsi="Dax-Regular"/>
@@ -4862,6 +4862,14 @@
                 <w:lang w:val="es-419"/>
               </w:rPr>
             </w:pPr>
+            <w:r>
+              <w:rPr>
+                <w:rFonts w:ascii="Dax-Regular" w:hAnsi="Dax-Regular"/>
+                <w:noProof w:val="0"/>
+                <w:lang w:val="es-419"/>
+              </w:rPr>
+              <w:t>x</w:t>
+            </w:r>
           </w:p>
         </w:tc>
         <w:tc>
@@ -4870,7 +4878,7 @@
           </w:tcPr>
           <w:p>
             <w:pPr>
-              <w:jc w:val="both"/>
+              <w:jc w:val="center"/>
               <w:cnfStyle w:val="000000100000" w:firstRow="0" w:lastRow="0" w:firstColumn="0" w:lastColumn="0" w:oddVBand="0" w:evenVBand="0" w:oddHBand="1" w:evenHBand="0" w:firstRowFirstColumn="0" w:firstRowLastColumn="0" w:lastRowFirstColumn="0" w:lastRowLastColumn="0"/>
               <w:rPr>
                 <w:rFonts w:ascii="Dax-Regular" w:hAnsi="Dax-Regular"/>
@@ -4878,6 +4886,14 @@
                 <w:lang w:val="es-419"/>
               </w:rPr>
             </w:pPr>
+            <w:r>
+              <w:rPr>
+                <w:rFonts w:ascii="Dax-Regular" w:hAnsi="Dax-Regular"/>
+                <w:noProof w:val="0"/>
+                <w:lang w:val="es-419"/>
+              </w:rPr>
+              <w:t>x</w:t>
+            </w:r>
           </w:p>
         </w:tc>
       </w:tr>
@@ -4963,7 +4979,7 @@
     </w:tbl>
     <w:p>
       <w:pPr>
-        <w:pStyle w:val="Caption"/>
+        <w:pStyle w:val="Descripcin"/>
         <w:jc w:val="center"/>
         <w:rPr>
           <w:lang w:val="es-419"/>
@@ -5016,7 +5032,7 @@
     </w:p>
     <w:p>
       <w:pPr>
-        <w:pStyle w:val="Heading2"/>
+        <w:pStyle w:val="Ttulo2"/>
         <w:rPr>
           <w:b/>
           <w:bCs/>
@@ -5036,7 +5052,7 @@
     </w:p>
     <w:p>
       <w:pPr>
-        <w:pStyle w:val="ListParagraph"/>
+        <w:pStyle w:val="Prrafodelista"/>
         <w:numPr>
           <w:ilvl w:val="0"/>
           <w:numId w:val="5"/>
@@ -5092,7 +5108,7 @@
     </w:p>
     <w:p>
       <w:pPr>
-        <w:pStyle w:val="ListParagraph"/>
+        <w:pStyle w:val="Prrafodelista"/>
         <w:numPr>
           <w:ilvl w:val="1"/>
           <w:numId w:val="5"/>
@@ -5114,7 +5130,7 @@
     </w:p>
     <w:p>
       <w:pPr>
-        <w:pStyle w:val="ListParagraph"/>
+        <w:pStyle w:val="Prrafodelista"/>
         <w:numPr>
           <w:ilvl w:val="1"/>
           <w:numId w:val="5"/>
@@ -5136,7 +5152,7 @@
     </w:p>
     <w:p>
       <w:pPr>
-        <w:pStyle w:val="ListParagraph"/>
+        <w:pStyle w:val="Prrafodelista"/>
         <w:numPr>
           <w:ilvl w:val="1"/>
           <w:numId w:val="5"/>
@@ -5158,7 +5174,7 @@
     </w:p>
     <w:p>
       <w:pPr>
-        <w:pStyle w:val="ListParagraph"/>
+        <w:pStyle w:val="Prrafodelista"/>
         <w:numPr>
           <w:ilvl w:val="1"/>
           <w:numId w:val="5"/>
@@ -5180,7 +5196,7 @@
     </w:p>
     <w:p>
       <w:pPr>
-        <w:pStyle w:val="ListParagraph"/>
+        <w:pStyle w:val="Prrafodelista"/>
         <w:numPr>
           <w:ilvl w:val="1"/>
           <w:numId w:val="5"/>
@@ -5202,7 +5218,7 @@
     </w:p>
     <w:p>
       <w:pPr>
-        <w:pStyle w:val="ListParagraph"/>
+        <w:pStyle w:val="Prrafodelista"/>
         <w:numPr>
           <w:ilvl w:val="1"/>
           <w:numId w:val="5"/>
@@ -5224,7 +5240,7 @@
     </w:p>
     <w:p>
       <w:pPr>
-        <w:pStyle w:val="ListParagraph"/>
+        <w:pStyle w:val="Prrafodelista"/>
         <w:numPr>
           <w:ilvl w:val="1"/>
           <w:numId w:val="5"/>
@@ -5246,7 +5262,7 @@
     </w:p>
     <w:p>
       <w:pPr>
-        <w:pStyle w:val="Heading1"/>
+        <w:pStyle w:val="Ttulo1"/>
         <w:rPr>
           <w:b/>
           <w:bCs/>
@@ -5266,7 +5282,7 @@
     </w:p>
     <w:p>
       <w:pPr>
-        <w:pStyle w:val="Heading2"/>
+        <w:pStyle w:val="Ttulo2"/>
         <w:rPr>
           <w:b/>
           <w:bCs/>
@@ -7405,7 +7421,7 @@
     </w:tbl>
     <w:p>
       <w:pPr>
-        <w:pStyle w:val="Caption"/>
+        <w:pStyle w:val="Descripcin"/>
         <w:jc w:val="center"/>
         <w:rPr>
           <w:lang w:val="es-419"/>
@@ -9435,7 +9451,7 @@
     </w:tbl>
     <w:p>
       <w:pPr>
-        <w:pStyle w:val="Caption"/>
+        <w:pStyle w:val="Descripcin"/>
         <w:ind w:left="360"/>
         <w:rPr>
           <w:lang w:val="es-419"/>
@@ -9486,7 +9502,7 @@
     </w:p>
     <w:tbl>
       <w:tblPr>
-        <w:tblStyle w:val="GridTable2-Accent3"/>
+        <w:tblStyle w:val="Tablaconcuadrcula2-nfasis3"/>
         <w:tblW w:w="8790" w:type="dxa"/>
         <w:jc w:val="center"/>
         <w:tblLook w:val="04A0" w:firstRow="1" w:lastRow="0" w:firstColumn="1" w:lastColumn="0" w:noHBand="0" w:noVBand="1"/>
@@ -9621,7 +9637,7 @@
           </w:tcPr>
           <w:p>
             <w:pPr>
-              <w:jc w:val="both"/>
+              <w:jc w:val="center"/>
               <w:cnfStyle w:val="000000100000" w:firstRow="0" w:lastRow="0" w:firstColumn="0" w:lastColumn="0" w:oddVBand="0" w:evenVBand="0" w:oddHBand="1" w:evenHBand="0" w:firstRowFirstColumn="0" w:firstRowLastColumn="0" w:lastRowFirstColumn="0" w:lastRowLastColumn="0"/>
               <w:rPr>
                 <w:rFonts w:ascii="Dax-Regular" w:hAnsi="Dax-Regular"/>
@@ -9629,6 +9645,14 @@
                 <w:lang w:val="es-419"/>
               </w:rPr>
             </w:pPr>
+            <w:r>
+              <w:rPr>
+                <w:rFonts w:ascii="Dax-Regular" w:hAnsi="Dax-Regular"/>
+                <w:noProof w:val="0"/>
+                <w:lang w:val="es-419"/>
+              </w:rPr>
+              <w:t>x</w:t>
+            </w:r>
           </w:p>
         </w:tc>
         <w:tc>
@@ -9637,7 +9661,7 @@
           </w:tcPr>
           <w:p>
             <w:pPr>
-              <w:jc w:val="both"/>
+              <w:jc w:val="center"/>
               <w:cnfStyle w:val="000000100000" w:firstRow="0" w:lastRow="0" w:firstColumn="0" w:lastColumn="0" w:oddVBand="0" w:evenVBand="0" w:oddHBand="1" w:evenHBand="0" w:firstRowFirstColumn="0" w:firstRowLastColumn="0" w:lastRowFirstColumn="0" w:lastRowLastColumn="0"/>
               <w:rPr>
                 <w:rFonts w:ascii="Dax-Regular" w:hAnsi="Dax-Regular"/>
@@ -9645,6 +9669,14 @@
                 <w:lang w:val="es-419"/>
               </w:rPr>
             </w:pPr>
+            <w:r>
+              <w:rPr>
+                <w:rFonts w:ascii="Dax-Regular" w:hAnsi="Dax-Regular"/>
+                <w:noProof w:val="0"/>
+                <w:lang w:val="es-419"/>
+              </w:rPr>
+              <w:t>x</w:t>
+            </w:r>
           </w:p>
         </w:tc>
       </w:tr>
@@ -9730,7 +9762,7 @@
     </w:tbl>
     <w:p>
       <w:pPr>
-        <w:pStyle w:val="Caption"/>
+        <w:pStyle w:val="Descripcin"/>
         <w:jc w:val="center"/>
         <w:rPr>
           <w:lang w:val="es-419"/>
@@ -9781,7 +9813,7 @@
     </w:p>
     <w:p>
       <w:pPr>
-        <w:pStyle w:val="Heading2"/>
+        <w:pStyle w:val="Ttulo2"/>
         <w:rPr>
           <w:b/>
           <w:bCs/>
@@ -9792,7 +9824,7 @@
     </w:p>
     <w:p>
       <w:pPr>
-        <w:pStyle w:val="Heading2"/>
+        <w:pStyle w:val="Ttulo2"/>
         <w:rPr>
           <w:b/>
           <w:bCs/>
@@ -9812,7 +9844,7 @@
     </w:p>
     <w:p>
       <w:pPr>
-        <w:pStyle w:val="ListParagraph"/>
+        <w:pStyle w:val="Prrafodelista"/>
         <w:numPr>
           <w:ilvl w:val="0"/>
           <w:numId w:val="5"/>
@@ -9861,7 +9893,7 @@
     </w:p>
     <w:p>
       <w:pPr>
-        <w:pStyle w:val="ListParagraph"/>
+        <w:pStyle w:val="Prrafodelista"/>
         <w:numPr>
           <w:ilvl w:val="1"/>
           <w:numId w:val="5"/>
@@ -9883,7 +9915,7 @@
     </w:p>
     <w:p>
       <w:pPr>
-        <w:pStyle w:val="ListParagraph"/>
+        <w:pStyle w:val="Prrafodelista"/>
         <w:numPr>
           <w:ilvl w:val="1"/>
           <w:numId w:val="5"/>
@@ -9905,7 +9937,7 @@
     </w:p>
     <w:p>
       <w:pPr>
-        <w:pStyle w:val="ListParagraph"/>
+        <w:pStyle w:val="Prrafodelista"/>
         <w:numPr>
           <w:ilvl w:val="1"/>
           <w:numId w:val="5"/>
@@ -9927,7 +9959,7 @@
     </w:p>
     <w:p>
       <w:pPr>
-        <w:pStyle w:val="ListParagraph"/>
+        <w:pStyle w:val="Prrafodelista"/>
         <w:numPr>
           <w:ilvl w:val="1"/>
           <w:numId w:val="5"/>
@@ -9949,7 +9981,7 @@
     </w:p>
     <w:p>
       <w:pPr>
-        <w:pStyle w:val="ListParagraph"/>
+        <w:pStyle w:val="Prrafodelista"/>
         <w:numPr>
           <w:ilvl w:val="1"/>
           <w:numId w:val="5"/>
@@ -9971,7 +10003,7 @@
     </w:p>
     <w:p>
       <w:pPr>
-        <w:pStyle w:val="ListParagraph"/>
+        <w:pStyle w:val="Prrafodelista"/>
         <w:numPr>
           <w:ilvl w:val="1"/>
           <w:numId w:val="5"/>
@@ -9993,7 +10025,7 @@
     </w:p>
     <w:p>
       <w:pPr>
-        <w:pStyle w:val="ListParagraph"/>
+        <w:pStyle w:val="Prrafodelista"/>
         <w:numPr>
           <w:ilvl w:val="1"/>
           <w:numId w:val="5"/>
@@ -10015,7 +10047,7 @@
     </w:p>
     <w:p>
       <w:pPr>
-        <w:pStyle w:val="Heading1"/>
+        <w:pStyle w:val="Ttulo1"/>
         <w:rPr>
           <w:b/>
           <w:bCs/>
@@ -10035,7 +10067,7 @@
     </w:p>
     <w:p>
       <w:pPr>
-        <w:pStyle w:val="ListParagraph"/>
+        <w:pStyle w:val="Prrafodelista"/>
         <w:numPr>
           <w:ilvl w:val="0"/>
           <w:numId w:val="8"/>
@@ -10055,7 +10087,7 @@
     </w:p>
     <w:p>
       <w:pPr>
-        <w:pStyle w:val="ListParagraph"/>
+        <w:pStyle w:val="Prrafodelista"/>
         <w:numPr>
           <w:ilvl w:val="0"/>
           <w:numId w:val="8"/>
@@ -10075,7 +10107,7 @@
     </w:p>
     <w:p>
       <w:pPr>
-        <w:pStyle w:val="ListParagraph"/>
+        <w:pStyle w:val="Prrafodelista"/>
         <w:numPr>
           <w:ilvl w:val="0"/>
           <w:numId w:val="8"/>
@@ -10095,7 +10127,7 @@
     </w:p>
     <w:p>
       <w:pPr>
-        <w:pStyle w:val="ListParagraph"/>
+        <w:pStyle w:val="Prrafodelista"/>
         <w:numPr>
           <w:ilvl w:val="0"/>
           <w:numId w:val="8"/>
@@ -10115,7 +10147,7 @@
     </w:p>
     <w:p>
       <w:pPr>
-        <w:pStyle w:val="ListParagraph"/>
+        <w:pStyle w:val="Prrafodelista"/>
         <w:numPr>
           <w:ilvl w:val="0"/>
           <w:numId w:val="8"/>
@@ -10140,6 +10172,199 @@
           <w:lang w:val="es-419"/>
         </w:rPr>
       </w:pPr>
+    </w:p>
+    <w:p>
+      <w:pPr>
+        <w:rPr>
+          <w:b/>
+          <w:bCs/>
+          <w:noProof w:val="0"/>
+          <w:lang w:val="es-419"/>
+        </w:rPr>
+      </w:pPr>
+      <w:r>
+        <w:rPr>
+          <w:b/>
+          <w:bCs/>
+          <w:noProof w:val="0"/>
+          <w:lang w:val="es-419"/>
+        </w:rPr>
+        <w:t>SOLUCION</w:t>
+      </w:r>
+    </w:p>
+    <w:p>
+      <w:pPr>
+        <w:pStyle w:val="Prrafodelista"/>
+        <w:numPr>
+          <w:ilvl w:val="0"/>
+          <w:numId w:val="9"/>
+        </w:numPr>
+        <w:rPr>
+          <w:lang w:val="es-419"/>
+        </w:rPr>
+      </w:pPr>
+      <w:r>
+        <w:rPr>
+          <w:lang w:val="es-419"/>
+        </w:rPr>
+        <w:t>Si van acorde a la teoría y son más rápidos que el shellsort</w:t>
+      </w:r>
+    </w:p>
+    <w:p>
+      <w:pPr>
+        <w:pStyle w:val="Prrafodelista"/>
+        <w:numPr>
+          <w:ilvl w:val="0"/>
+          <w:numId w:val="9"/>
+        </w:numPr>
+        <w:rPr>
+          <w:lang w:val="es-419"/>
+        </w:rPr>
+      </w:pPr>
+      <w:r>
+        <w:rPr>
+          <w:lang w:val="es-419"/>
+        </w:rPr>
+        <w:t>Si, en la máquina 2 el ordenamiento se realiza ligeramente más rápido.</w:t>
+      </w:r>
+    </w:p>
+    <w:p>
+      <w:pPr>
+        <w:pStyle w:val="Prrafodelista"/>
+        <w:numPr>
+          <w:ilvl w:val="0"/>
+          <w:numId w:val="9"/>
+        </w:numPr>
+        <w:rPr>
+          <w:lang w:val="es-419"/>
+        </w:rPr>
+      </w:pPr>
+      <w:r>
+        <w:rPr>
+          <w:lang w:val="es-419"/>
+        </w:rPr>
+        <w:t>A la fecha de lanzamiento de los procesadores. Por lo que la arquitectura de estos es diferente y el de la máquina dos es más reciente.</w:t>
+      </w:r>
+    </w:p>
+    <w:p>
+      <w:pPr>
+        <w:pStyle w:val="Prrafodelista"/>
+        <w:numPr>
+          <w:ilvl w:val="0"/>
+          <w:numId w:val="9"/>
+        </w:numPr>
+        <w:rPr>
+          <w:lang w:val="es-419"/>
+        </w:rPr>
+      </w:pPr>
+      <w:r>
+        <w:rPr>
+          <w:lang w:val="es-419"/>
+        </w:rPr>
+        <w:t>El Merge Sort.</w:t>
+      </w:r>
+    </w:p>
+    <w:p>
+      <w:pPr>
+        <w:pStyle w:val="Prrafodelista"/>
+        <w:numPr>
+          <w:ilvl w:val="0"/>
+          <w:numId w:val="9"/>
+        </w:numPr>
+        <w:rPr>
+          <w:lang w:val="es-419"/>
+        </w:rPr>
+      </w:pPr>
+      <w:r>
+        <w:rPr>
+          <w:lang w:val="es-419"/>
+        </w:rPr>
+        <w:t xml:space="preserve"> </w:t>
+      </w:r>
+    </w:p>
+    <w:p>
+      <w:pPr>
+        <w:pStyle w:val="Prrafodelista"/>
+        <w:numPr>
+          <w:ilvl w:val="0"/>
+          <w:numId w:val="10"/>
+        </w:numPr>
+        <w:rPr>
+          <w:lang w:val="es-419"/>
+        </w:rPr>
+      </w:pPr>
+      <w:r>
+        <w:rPr>
+          <w:lang w:val="es-419"/>
+        </w:rPr>
+        <w:t>Merge Sort</w:t>
+      </w:r>
+    </w:p>
+    <w:p>
+      <w:pPr>
+        <w:pStyle w:val="Prrafodelista"/>
+        <w:numPr>
+          <w:ilvl w:val="0"/>
+          <w:numId w:val="10"/>
+        </w:numPr>
+        <w:rPr>
+          <w:lang w:val="es-419"/>
+        </w:rPr>
+      </w:pPr>
+      <w:r>
+        <w:rPr>
+          <w:lang w:val="es-419"/>
+        </w:rPr>
+        <w:t>Quick Sort</w:t>
+      </w:r>
+    </w:p>
+    <w:p>
+      <w:pPr>
+        <w:pStyle w:val="Prrafodelista"/>
+        <w:numPr>
+          <w:ilvl w:val="0"/>
+          <w:numId w:val="10"/>
+        </w:numPr>
+        <w:rPr>
+          <w:lang w:val="es-419"/>
+        </w:rPr>
+      </w:pPr>
+      <w:r>
+        <w:rPr>
+          <w:lang w:val="es-419"/>
+        </w:rPr>
+        <w:t>Shell Sort</w:t>
+      </w:r>
+    </w:p>
+    <w:p>
+      <w:pPr>
+        <w:pStyle w:val="Prrafodelista"/>
+        <w:numPr>
+          <w:ilvl w:val="0"/>
+          <w:numId w:val="10"/>
+        </w:numPr>
+        <w:rPr>
+          <w:lang w:val="es-419"/>
+        </w:rPr>
+      </w:pPr>
+      <w:r>
+        <w:rPr>
+          <w:lang w:val="es-419"/>
+        </w:rPr>
+        <w:t xml:space="preserve">Selection </w:t>
+      </w:r>
+      <w:r>
+        <w:rPr>
+          <w:lang w:val="es-419"/>
+        </w:rPr>
+        <w:t xml:space="preserve">Sort </w:t>
+      </w:r>
+      <w:r>
+        <w:rPr>
+          <w:lang w:val="es-419"/>
+        </w:rPr>
+        <w:t>/ Insertion Sort</w:t>
+      </w:r>
     </w:p>
     <w:p>
       <w:pPr>
@@ -10369,6 +10594,95 @@
     </w:lvl>
   </w:abstractNum>
   <w:abstractNum w:abstractNumId="2" w15:restartNumberingAfterBreak="0">
+    <w:nsid w:val="1BFD6478"/>
+    <w:multiLevelType w:val="hybridMultilevel"/>
+    <w:tmpl w:val="F2509B0C"/>
+    <w:lvl w:ilvl="0" w:tplc="240A000F">
+      <w:start w:val="1"/>
+      <w:numFmt w:val="decimal"/>
+      <w:lvlText w:val="%1."/>
+      <w:lvlJc w:val="left"/>
+      <w:pPr>
+        <w:ind w:left="720" w:hanging="360"/>
+      </w:pPr>
+      <w:rPr>
+        <w:rFonts w:hint="default"/>
+      </w:rPr>
+    </w:lvl>
+    <w:lvl w:ilvl="1" w:tplc="240A0019" w:tentative="1">
+      <w:start w:val="1"/>
+      <w:numFmt w:val="lowerLetter"/>
+      <w:lvlText w:val="%2."/>
+      <w:lvlJc w:val="left"/>
+      <w:pPr>
+        <w:ind w:left="1440" w:hanging="360"/>
+      </w:pPr>
+    </w:lvl>
+    <w:lvl w:ilvl="2" w:tplc="240A001B" w:tentative="1">
+      <w:start w:val="1"/>
+      <w:numFmt w:val="lowerRoman"/>
+      <w:lvlText w:val="%3."/>
+      <w:lvlJc w:val="right"/>
+      <w:pPr>
+        <w:ind w:left="2160" w:hanging="180"/>
+      </w:pPr>
+    </w:lvl>
+    <w:lvl w:ilvl="3" w:tplc="240A000F" w:tentative="1">
+      <w:start w:val="1"/>
+      <w:numFmt w:val="decimal"/>
+      <w:lvlText w:val="%4."/>
+      <w:lvlJc w:val="left"/>
+      <w:pPr>
+        <w:ind w:left="2880" w:hanging="360"/>
+      </w:pPr>
+    </w:lvl>
+    <w:lvl w:ilvl="4" w:tplc="240A0019" w:tentative="1">
+      <w:start w:val="1"/>
+      <w:numFmt w:val="lowerLetter"/>
+      <w:lvlText w:val="%5."/>
+      <w:lvlJc w:val="left"/>
+      <w:pPr>
+        <w:ind w:left="3600" w:hanging="360"/>
+      </w:pPr>
+    </w:lvl>
+    <w:lvl w:ilvl="5" w:tplc="240A001B" w:tentative="1">
+      <w:start w:val="1"/>
+      <w:numFmt w:val="lowerRoman"/>
+      <w:lvlText w:val="%6."/>
+      <w:lvlJc w:val="right"/>
+      <w:pPr>
+        <w:ind w:left="4320" w:hanging="180"/>
+      </w:pPr>
+    </w:lvl>
+    <w:lvl w:ilvl="6" w:tplc="240A000F" w:tentative="1">
+      <w:start w:val="1"/>
+      <w:numFmt w:val="decimal"/>
+      <w:lvlText w:val="%7."/>
+      <w:lvlJc w:val="left"/>
+      <w:pPr>
+        <w:ind w:left="5040" w:hanging="360"/>
+      </w:pPr>
+    </w:lvl>
+    <w:lvl w:ilvl="7" w:tplc="240A0019" w:tentative="1">
+      <w:start w:val="1"/>
+      <w:numFmt w:val="lowerLetter"/>
+      <w:lvlText w:val="%8."/>
+      <w:lvlJc w:val="left"/>
+      <w:pPr>
+        <w:ind w:left="5760" w:hanging="360"/>
+      </w:pPr>
+    </w:lvl>
+    <w:lvl w:ilvl="8" w:tplc="240A001B" w:tentative="1">
+      <w:start w:val="1"/>
+      <w:numFmt w:val="lowerRoman"/>
+      <w:lvlText w:val="%9."/>
+      <w:lvlJc w:val="right"/>
+      <w:pPr>
+        <w:ind w:left="6480" w:hanging="180"/>
+      </w:pPr>
+    </w:lvl>
+  </w:abstractNum>
+  <w:abstractNum w:abstractNumId="3" w15:restartNumberingAfterBreak="0">
     <w:nsid w:val="29D34659"/>
     <w:multiLevelType w:val="hybridMultilevel"/>
     <w:tmpl w:val="4240E0E6"/>
@@ -10457,7 +10771,7 @@
       </w:pPr>
     </w:lvl>
   </w:abstractNum>
-  <w:abstractNum w:abstractNumId="3" w15:restartNumberingAfterBreak="0">
+  <w:abstractNum w:abstractNumId="4" w15:restartNumberingAfterBreak="0">
     <w:nsid w:val="37FB6924"/>
     <w:multiLevelType w:val="hybridMultilevel"/>
     <w:tmpl w:val="94EA709A"/>
@@ -10549,7 +10863,7 @@
       </w:pPr>
     </w:lvl>
   </w:abstractNum>
-  <w:abstractNum w:abstractNumId="4" w15:restartNumberingAfterBreak="0">
+  <w:abstractNum w:abstractNumId="5" w15:restartNumberingAfterBreak="0">
     <w:nsid w:val="446D4DDB"/>
     <w:multiLevelType w:val="multilevel"/>
     <w:tmpl w:val="0409001D"/>
@@ -10662,7 +10976,7 @@
       </w:rPr>
     </w:lvl>
   </w:abstractNum>
-  <w:abstractNum w:abstractNumId="5" w15:restartNumberingAfterBreak="0">
+  <w:abstractNum w:abstractNumId="6" w15:restartNumberingAfterBreak="0">
     <w:nsid w:val="48077949"/>
     <w:multiLevelType w:val="hybridMultilevel"/>
     <w:tmpl w:val="230E49A2"/>
@@ -10751,7 +11065,7 @@
       </w:pPr>
     </w:lvl>
   </w:abstractNum>
-  <w:abstractNum w:abstractNumId="6" w15:restartNumberingAfterBreak="0">
+  <w:abstractNum w:abstractNumId="7" w15:restartNumberingAfterBreak="0">
     <w:nsid w:val="5B290FCB"/>
     <w:multiLevelType w:val="hybridMultilevel"/>
     <w:tmpl w:val="230E49A2"/>
@@ -10840,7 +11154,120 @@
       </w:pPr>
     </w:lvl>
   </w:abstractNum>
-  <w:abstractNum w:abstractNumId="7" w15:restartNumberingAfterBreak="0">
+  <w:abstractNum w:abstractNumId="8" w15:restartNumberingAfterBreak="0">
+    <w:nsid w:val="5C5B4A9B"/>
+    <w:multiLevelType w:val="hybridMultilevel"/>
+    <w:tmpl w:val="D7F80672"/>
+    <w:lvl w:ilvl="0" w:tplc="240A0001">
+      <w:start w:val="1"/>
+      <w:numFmt w:val="bullet"/>
+      <w:lvlText w:val=""/>
+      <w:lvlJc w:val="left"/>
+      <w:pPr>
+        <w:ind w:left="1489" w:hanging="360"/>
+      </w:pPr>
+      <w:rPr>
+        <w:rFonts w:ascii="Symbol" w:hAnsi="Symbol" w:hint="default"/>
+      </w:rPr>
+    </w:lvl>
+    <w:lvl w:ilvl="1" w:tplc="240A0003" w:tentative="1">
+      <w:start w:val="1"/>
+      <w:numFmt w:val="bullet"/>
+      <w:lvlText w:val="o"/>
+      <w:lvlJc w:val="left"/>
+      <w:pPr>
+        <w:ind w:left="2209" w:hanging="360"/>
+      </w:pPr>
+      <w:rPr>
+        <w:rFonts w:ascii="Courier New" w:hAnsi="Courier New" w:cs="Courier New" w:hint="default"/>
+      </w:rPr>
+    </w:lvl>
+    <w:lvl w:ilvl="2" w:tplc="240A0005" w:tentative="1">
+      <w:start w:val="1"/>
+      <w:numFmt w:val="bullet"/>
+      <w:lvlText w:val=""/>
+      <w:lvlJc w:val="left"/>
+      <w:pPr>
+        <w:ind w:left="2929" w:hanging="360"/>
+      </w:pPr>
+      <w:rPr>
+        <w:rFonts w:ascii="Wingdings" w:hAnsi="Wingdings" w:hint="default"/>
+      </w:rPr>
+    </w:lvl>
+    <w:lvl w:ilvl="3" w:tplc="240A0001" w:tentative="1">
+      <w:start w:val="1"/>
+      <w:numFmt w:val="bullet"/>
+      <w:lvlText w:val=""/>
+      <w:lvlJc w:val="left"/>
+      <w:pPr>
+        <w:ind w:left="3649" w:hanging="360"/>
+      </w:pPr>
+      <w:rPr>
+        <w:rFonts w:ascii="Symbol" w:hAnsi="Symbol" w:hint="default"/>
+      </w:rPr>
+    </w:lvl>
+    <w:lvl w:ilvl="4" w:tplc="240A0003" w:tentative="1">
+      <w:start w:val="1"/>
+      <w:numFmt w:val="bullet"/>
+      <w:lvlText w:val="o"/>
+      <w:lvlJc w:val="left"/>
+      <w:pPr>
+        <w:ind w:left="4369" w:hanging="360"/>
+      </w:pPr>
+      <w:rPr>
+        <w:rFonts w:ascii="Courier New" w:hAnsi="Courier New" w:cs="Courier New" w:hint="default"/>
+      </w:rPr>
+    </w:lvl>
+    <w:lvl w:ilvl="5" w:tplc="240A0005" w:tentative="1">
+      <w:start w:val="1"/>
+      <w:numFmt w:val="bullet"/>
+      <w:lvlText w:val=""/>
+      <w:lvlJc w:val="left"/>
+      <w:pPr>
+        <w:ind w:left="5089" w:hanging="360"/>
+      </w:pPr>
+      <w:rPr>
+        <w:rFonts w:ascii="Wingdings" w:hAnsi="Wingdings" w:hint="default"/>
+      </w:rPr>
+    </w:lvl>
+    <w:lvl w:ilvl="6" w:tplc="240A0001" w:tentative="1">
+      <w:start w:val="1"/>
+      <w:numFmt w:val="bullet"/>
+      <w:lvlText w:val=""/>
+      <w:lvlJc w:val="left"/>
+      <w:pPr>
+        <w:ind w:left="5809" w:hanging="360"/>
+      </w:pPr>
+      <w:rPr>
+        <w:rFonts w:ascii="Symbol" w:hAnsi="Symbol" w:hint="default"/>
+      </w:rPr>
+    </w:lvl>
+    <w:lvl w:ilvl="7" w:tplc="240A0003" w:tentative="1">
+      <w:start w:val="1"/>
+      <w:numFmt w:val="bullet"/>
+      <w:lvlText w:val="o"/>
+      <w:lvlJc w:val="left"/>
+      <w:pPr>
+        <w:ind w:left="6529" w:hanging="360"/>
+      </w:pPr>
+      <w:rPr>
+        <w:rFonts w:ascii="Courier New" w:hAnsi="Courier New" w:cs="Courier New" w:hint="default"/>
+      </w:rPr>
+    </w:lvl>
+    <w:lvl w:ilvl="8" w:tplc="240A0005" w:tentative="1">
+      <w:start w:val="1"/>
+      <w:numFmt w:val="bullet"/>
+      <w:lvlText w:val=""/>
+      <w:lvlJc w:val="left"/>
+      <w:pPr>
+        <w:ind w:left="7249" w:hanging="360"/>
+      </w:pPr>
+      <w:rPr>
+        <w:rFonts w:ascii="Wingdings" w:hAnsi="Wingdings" w:hint="default"/>
+      </w:rPr>
+    </w:lvl>
+  </w:abstractNum>
+  <w:abstractNum w:abstractNumId="9" w15:restartNumberingAfterBreak="0">
     <w:nsid w:val="62CC7790"/>
     <w:multiLevelType w:val="hybridMultilevel"/>
     <w:tmpl w:val="324E3F1A"/>
@@ -10927,28 +11354,34 @@
     </w:lvl>
   </w:abstractNum>
   <w:num w:numId="1">
-    <w:abstractNumId w:val="4"/>
+    <w:abstractNumId w:val="5"/>
   </w:num>
   <w:num w:numId="2">
-    <w:abstractNumId w:val="5"/>
+    <w:abstractNumId w:val="6"/>
   </w:num>
   <w:num w:numId="3">
-    <w:abstractNumId w:val="6"/>
+    <w:abstractNumId w:val="7"/>
   </w:num>
   <w:num w:numId="4">
-    <w:abstractNumId w:val="2"/>
+    <w:abstractNumId w:val="3"/>
   </w:num>
   <w:num w:numId="5">
     <w:abstractNumId w:val="1"/>
   </w:num>
   <w:num w:numId="6">
-    <w:abstractNumId w:val="3"/>
+    <w:abstractNumId w:val="4"/>
   </w:num>
   <w:num w:numId="7">
-    <w:abstractNumId w:val="7"/>
+    <w:abstractNumId w:val="9"/>
   </w:num>
   <w:num w:numId="8">
     <w:abstractNumId w:val="0"/>
+  </w:num>
+  <w:num w:numId="9">
+    <w:abstractNumId w:val="2"/>
+  </w:num>
+  <w:num w:numId="10">
+    <w:abstractNumId w:val="8"/>
   </w:num>
 </w:numbering>
 </file>
@@ -11356,11 +11789,11 @@
       <w:noProof/>
     </w:rPr>
   </w:style>
-  <w:style w:type="paragraph" w:styleId="Heading1">
+  <w:style w:type="paragraph" w:styleId="Ttulo1">
     <w:name w:val="heading 1"/>
     <w:basedOn w:val="Normal"/>
     <w:next w:val="Normal"/>
-    <w:link w:val="Heading1Char"/>
+    <w:link w:val="Ttulo1Car"/>
     <w:uiPriority w:val="9"/>
     <w:qFormat/>
     <w:rsid w:val="001826C9"/>
@@ -11377,11 +11810,11 @@
       <w:szCs w:val="32"/>
     </w:rPr>
   </w:style>
-  <w:style w:type="paragraph" w:styleId="Heading2">
+  <w:style w:type="paragraph" w:styleId="Ttulo2">
     <w:name w:val="heading 2"/>
     <w:basedOn w:val="Normal"/>
     <w:next w:val="Normal"/>
-    <w:link w:val="Heading2Char"/>
+    <w:link w:val="Ttulo2Car"/>
     <w:uiPriority w:val="9"/>
     <w:unhideWhenUsed/>
     <w:qFormat/>
@@ -11399,13 +11832,13 @@
       <w:szCs w:val="26"/>
     </w:rPr>
   </w:style>
-  <w:style w:type="character" w:default="1" w:styleId="DefaultParagraphFont">
+  <w:style w:type="character" w:default="1" w:styleId="Fuentedeprrafopredeter">
     <w:name w:val="Default Paragraph Font"/>
     <w:uiPriority w:val="1"/>
     <w:semiHidden/>
     <w:unhideWhenUsed/>
   </w:style>
-  <w:style w:type="table" w:default="1" w:styleId="TableNormal">
+  <w:style w:type="table" w:default="1" w:styleId="Tablanormal">
     <w:name w:val="Normal Table"/>
     <w:uiPriority w:val="99"/>
     <w:semiHidden/>
@@ -11420,17 +11853,17 @@
       </w:tblCellMar>
     </w:tblPr>
   </w:style>
-  <w:style w:type="numbering" w:default="1" w:styleId="NoList">
+  <w:style w:type="numbering" w:default="1" w:styleId="Sinlista">
     <w:name w:val="No List"/>
     <w:uiPriority w:val="99"/>
     <w:semiHidden/>
     <w:unhideWhenUsed/>
   </w:style>
-  <w:style w:type="paragraph" w:styleId="Title">
+  <w:style w:type="paragraph" w:styleId="Ttulo">
     <w:name w:val="Title"/>
     <w:basedOn w:val="Normal"/>
     <w:next w:val="Normal"/>
-    <w:link w:val="TitleChar"/>
+    <w:link w:val="TtuloCar"/>
     <w:uiPriority w:val="10"/>
     <w:qFormat/>
     <w:rsid w:val="00BA3B38"/>
@@ -11446,10 +11879,10 @@
       <w:szCs w:val="56"/>
     </w:rPr>
   </w:style>
-  <w:style w:type="character" w:customStyle="1" w:styleId="TitleChar">
-    <w:name w:val="Title Char"/>
-    <w:basedOn w:val="DefaultParagraphFont"/>
-    <w:link w:val="Title"/>
+  <w:style w:type="character" w:customStyle="1" w:styleId="TtuloCar">
+    <w:name w:val="Título Car"/>
+    <w:basedOn w:val="Fuentedeprrafopredeter"/>
+    <w:link w:val="Ttulo"/>
     <w:uiPriority w:val="10"/>
     <w:rsid w:val="00BA3B38"/>
     <w:rPr>
@@ -11461,7 +11894,7 @@
       <w:szCs w:val="56"/>
     </w:rPr>
   </w:style>
-  <w:style w:type="paragraph" w:styleId="ListParagraph">
+  <w:style w:type="paragraph" w:styleId="Prrafodelista">
     <w:name w:val="List Paragraph"/>
     <w:basedOn w:val="Normal"/>
     <w:uiPriority w:val="34"/>
@@ -11475,7 +11908,7 @@
       <w:noProof w:val="0"/>
     </w:rPr>
   </w:style>
-  <w:style w:type="paragraph" w:styleId="Caption">
+  <w:style w:type="paragraph" w:styleId="Descripcin">
     <w:name w:val="caption"/>
     <w:basedOn w:val="Normal"/>
     <w:next w:val="Normal"/>
@@ -11495,9 +11928,9 @@
       <w:szCs w:val="18"/>
     </w:rPr>
   </w:style>
-  <w:style w:type="table" w:styleId="GridTable2">
+  <w:style w:type="table" w:styleId="Tabladecuadrcula2">
     <w:name w:val="Grid Table 2"/>
-    <w:basedOn w:val="TableNormal"/>
+    <w:basedOn w:val="Tablanormal"/>
     <w:uiPriority w:val="47"/>
     <w:rsid w:val="005C50D1"/>
     <w:pPr>
@@ -11570,9 +12003,9 @@
       </w:tcPr>
     </w:tblStylePr>
   </w:style>
-  <w:style w:type="table" w:styleId="GridTable2-Accent3">
+  <w:style w:type="table" w:styleId="Tablaconcuadrcula2-nfasis3">
     <w:name w:val="Grid Table 2 Accent 3"/>
-    <w:basedOn w:val="TableNormal"/>
+    <w:basedOn w:val="Tablanormal"/>
     <w:uiPriority w:val="47"/>
     <w:rsid w:val="00392066"/>
     <w:pPr>
@@ -11645,10 +12078,10 @@
       </w:tcPr>
     </w:tblStylePr>
   </w:style>
-  <w:style w:type="character" w:customStyle="1" w:styleId="Heading1Char">
-    <w:name w:val="Heading 1 Char"/>
-    <w:basedOn w:val="DefaultParagraphFont"/>
-    <w:link w:val="Heading1"/>
+  <w:style w:type="character" w:customStyle="1" w:styleId="Ttulo1Car">
+    <w:name w:val="Título 1 Car"/>
+    <w:basedOn w:val="Fuentedeprrafopredeter"/>
+    <w:link w:val="Ttulo1"/>
     <w:uiPriority w:val="9"/>
     <w:rsid w:val="001826C9"/>
     <w:rPr>
@@ -11659,10 +12092,10 @@
       <w:szCs w:val="32"/>
     </w:rPr>
   </w:style>
-  <w:style w:type="character" w:customStyle="1" w:styleId="Heading2Char">
-    <w:name w:val="Heading 2 Char"/>
-    <w:basedOn w:val="DefaultParagraphFont"/>
-    <w:link w:val="Heading2"/>
+  <w:style w:type="character" w:customStyle="1" w:styleId="Ttulo2Car">
+    <w:name w:val="Título 2 Car"/>
+    <w:basedOn w:val="Fuentedeprrafopredeter"/>
+    <w:link w:val="Ttulo2"/>
     <w:uiPriority w:val="9"/>
     <w:rsid w:val="001826C9"/>
     <w:rPr>
@@ -11972,21 +12405,6 @@
 </file>
 
 <file path=customXml/item1.xml><?xml version="1.0" encoding="utf-8"?>
-<?mso-contentType ?>
-<FormTemplates xmlns="http://schemas.microsoft.com/sharepoint/v3/contenttype/forms">
-  <Display>DocumentLibraryForm</Display>
-  <Edit>DocumentLibraryForm</Edit>
-  <New>DocumentLibraryForm</New>
-</FormTemplates>
-</file>
-
-<file path=customXml/item2.xml><?xml version="1.0" encoding="utf-8"?>
-<p:properties xmlns:p="http://schemas.microsoft.com/office/2006/metadata/properties" xmlns:xsi="http://www.w3.org/2001/XMLSchema-instance" xmlns:pc="http://schemas.microsoft.com/office/infopath/2007/PartnerControls">
-  <documentManagement/>
-</p:properties>
-</file>
-
-<file path=customXml/item3.xml><?xml version="1.0" encoding="utf-8"?>
 <ct:contentTypeSchema xmlns:ct="http://schemas.microsoft.com/office/2006/metadata/contentType" xmlns:ma="http://schemas.microsoft.com/office/2006/metadata/properties/metaAttributes" ct:_="" ma:_="" ma:contentTypeName="Document" ma:contentTypeID="0x01010023858CF01A2EF24688B692775F4C60A4" ma:contentTypeVersion="11" ma:contentTypeDescription="Create a new document." ma:contentTypeScope="" ma:versionID="c10596efcc8303131ba000bf7988b65d">
   <xsd:schema xmlns:xsd="http://www.w3.org/2001/XMLSchema" xmlns:xs="http://www.w3.org/2001/XMLSchema" xmlns:p="http://schemas.microsoft.com/office/2006/metadata/properties" xmlns:ns2="164883f8-7691-4ecf-b54a-664c0d0edefe" xmlns:ns3="85e30bcc-d76c-4413-8e4d-2dce22fb0743" targetNamespace="http://schemas.microsoft.com/office/2006/metadata/properties" ma:root="true" ma:fieldsID="88645b4f568d2e9f6d2a1da3b5a5f323" ns2:_="" ns3:_="">
     <xsd:import namespace="164883f8-7691-4ecf-b54a-664c0d0edefe"/>
@@ -12197,24 +12615,22 @@
 </ct:contentTypeSchema>
 </file>
 
-<file path=customXml/itemProps1.xml><?xml version="1.0" encoding="utf-8"?>
-<ds:datastoreItem xmlns:ds="http://schemas.openxmlformats.org/officeDocument/2006/customXml" ds:itemID="{7DBE8262-9C92-4A1B-85FF-A533173B85D6}">
-  <ds:schemaRefs>
-    <ds:schemaRef ds:uri="http://schemas.microsoft.com/sharepoint/v3/contenttype/forms"/>
-  </ds:schemaRefs>
-</ds:datastoreItem>
+<file path=customXml/item2.xml><?xml version="1.0" encoding="utf-8"?>
+<p:properties xmlns:p="http://schemas.microsoft.com/office/2006/metadata/properties" xmlns:xsi="http://www.w3.org/2001/XMLSchema-instance" xmlns:pc="http://schemas.microsoft.com/office/infopath/2007/PartnerControls">
+  <documentManagement/>
+</p:properties>
 </file>
 
-<file path=customXml/itemProps2.xml><?xml version="1.0" encoding="utf-8"?>
-<ds:datastoreItem xmlns:ds="http://schemas.openxmlformats.org/officeDocument/2006/customXml" ds:itemID="{D8D55360-DA4E-4EE6-A532-0D8BE99E30A4}">
-  <ds:schemaRefs>
-    <ds:schemaRef ds:uri="http://schemas.microsoft.com/office/2006/metadata/properties"/>
-    <ds:schemaRef ds:uri="http://schemas.microsoft.com/office/infopath/2007/PartnerControls"/>
-  </ds:schemaRefs>
-</ds:datastoreItem>
+<file path=customXml/item3.xml><?xml version="1.0" encoding="utf-8"?>
+<?mso-contentType ?>
+<FormTemplates xmlns="http://schemas.microsoft.com/sharepoint/v3/contenttype/forms">
+  <Display>DocumentLibraryForm</Display>
+  <Edit>DocumentLibraryForm</Edit>
+  <New>DocumentLibraryForm</New>
+</FormTemplates>
 </file>
 
-<file path=customXml/itemProps3.xml><?xml version="1.0" encoding="utf-8"?>
+<file path=customXml/itemProps1.xml><?xml version="1.0" encoding="utf-8"?>
 <ds:datastoreItem xmlns:ds="http://schemas.openxmlformats.org/officeDocument/2006/customXml" ds:itemID="{820A6FD7-EE44-4466-BAEB-38CDDC0A2EA5}">
   <ds:schemaRefs>
     <ds:schemaRef ds:uri="http://schemas.microsoft.com/office/2006/metadata/contentType"/>
@@ -12231,4 +12647,21 @@
     <ds:schemaRef ds:uri="http://schemas.microsoft.com/internal/obd"/>
   </ds:schemaRefs>
 </ds:datastoreItem>
+</file>
+
+<file path=customXml/itemProps2.xml><?xml version="1.0" encoding="utf-8"?>
+<ds:datastoreItem xmlns:ds="http://schemas.openxmlformats.org/officeDocument/2006/customXml" ds:itemID="{D8D55360-DA4E-4EE6-A532-0D8BE99E30A4}">
+  <ds:schemaRefs>
+    <ds:schemaRef ds:uri="http://schemas.microsoft.com/office/2006/metadata/properties"/>
+    <ds:schemaRef ds:uri="http://schemas.microsoft.com/office/infopath/2007/PartnerControls"/>
+  </ds:schemaRefs>
+</ds:datastoreItem>
+</file>
+
+<file path=customXml/itemProps3.xml><?xml version="1.0" encoding="utf-8"?>
+<ds:datastoreItem xmlns:ds="http://schemas.openxmlformats.org/officeDocument/2006/customXml" ds:itemID="{7DBE8262-9C92-4A1B-85FF-A533173B85D6}">
+  <ds:schemaRefs>
+    <ds:schemaRef ds:uri="http://schemas.microsoft.com/sharepoint/v3/contenttype/forms"/>
+  </ds:schemaRefs>
+</ds:datastoreItem>
 </file>
</xml_diff>